<commit_message>
weiß nicht was ich geändert habe
</commit_message>
<xml_diff>
--- a/misc/ReadMe_CASET.docx
+++ b/misc/ReadMe_CASET.docx
@@ -492,6 +492,17 @@
         <w:t xml:space="preserve"> Dadurch wird die interne Struktur abstrahiert und verborgen.</w:t>
       </w:r>
       <w:r>
+        <w:t xml:space="preserve"> Die </w:t>
+      </w:r>
+      <w:proofErr w:type="spellStart"/>
+      <w:r>
+        <w:t>Facade</w:t>
+      </w:r>
+      <w:proofErr w:type="spellEnd"/>
+      <w:r>
+        <w:t>-Klassen, sowie die Controller-Klasse sind jeweils als Singletons realisiert.</w:t>
+      </w:r>
+      <w:r>
         <w:t xml:space="preserve"> Im Folgenden sollen die Aufgaben, sowie die einzelnen Unterstrukturen des Models, der View und des Controllers dargestellt werden.</w:t>
       </w:r>
     </w:p>
@@ -537,7 +548,66 @@
         <w:rPr>
           <w:rFonts w:cs="Courier New"/>
         </w:rPr>
-        <w:t xml:space="preserve"> auf die entsprechenden Unterkomponenten und die Kommunikation der Komponenten untereinander realisiert werden kann. Im Folgenden ist die Unterstruktur </w:t>
+        <w:t xml:space="preserve"> auf die entsprechenden Unterkomponenten und die Kommunikation der Komponenten untereinander realisiert werden kann.</w:t>
+      </w:r>
+      <w:r>
+        <w:rPr>
+          <w:rFonts w:cs="Courier New"/>
+        </w:rPr>
+        <w:t xml:space="preserve"> Zudem sind </w:t>
+      </w:r>
+      <w:r>
+        <w:rPr>
+          <w:rFonts w:cs="Courier New"/>
+        </w:rPr>
+        <w:lastRenderedPageBreak/>
+        <w:t xml:space="preserve">die Klassen </w:t>
+      </w:r>
+      <w:r>
+        <w:rPr>
+          <w:rFonts w:ascii="Courier New" w:hAnsi="Courier New" w:cs="Courier New"/>
+        </w:rPr>
+        <w:t xml:space="preserve">Data, </w:t>
+      </w:r>
+      <w:proofErr w:type="spellStart"/>
+      <w:r>
+        <w:rPr>
+          <w:rFonts w:ascii="Courier New" w:hAnsi="Courier New" w:cs="Courier New"/>
+        </w:rPr>
+        <w:t>CalculationFacade</w:t>
+      </w:r>
+      <w:proofErr w:type="spellEnd"/>
+      <w:r>
+        <w:rPr>
+          <w:rFonts w:ascii="Courier New" w:hAnsi="Courier New" w:cs="Courier New"/>
+        </w:rPr>
+        <w:t xml:space="preserve"> und </w:t>
+      </w:r>
+      <w:proofErr w:type="spellStart"/>
+      <w:r>
+        <w:rPr>
+          <w:rFonts w:ascii="Courier New" w:hAnsi="Courier New" w:cs="Courier New"/>
+        </w:rPr>
+        <w:t>ImportExportFacade</w:t>
+      </w:r>
+      <w:proofErr w:type="spellEnd"/>
+      <w:r>
+        <w:rPr>
+          <w:rFonts w:ascii="Courier New" w:hAnsi="Courier New" w:cs="Courier New"/>
+        </w:rPr>
+        <w:t xml:space="preserve"> </w:t>
+      </w:r>
+      <w:r>
+        <w:rPr>
+          <w:rFonts w:asciiTheme="minorHAnsi" w:hAnsiTheme="minorHAnsi" w:cs="Courier New"/>
+        </w:rPr>
+        <w:t>sind als Singletons realisiert.</w:t>
+      </w:r>
+      <w:r>
+        <w:rPr>
+          <w:rFonts w:cs="Courier New"/>
+        </w:rPr>
+        <w:t xml:space="preserve"> Im Folgenden ist die Unterstruktur </w:t>
       </w:r>
       <w:proofErr w:type="gramStart"/>
       <w:r>
@@ -567,12 +637,11 @@
           <w:noProof/>
           <w:lang w:eastAsia="de-DE"/>
         </w:rPr>
-        <w:lastRenderedPageBreak/>
         <w:drawing>
           <wp:inline distT="0" distB="0" distL="0" distR="0">
-            <wp:extent cx="5076825" cy="3544040"/>
+            <wp:extent cx="5429250" cy="3790062"/>
             <wp:effectExtent l="0" t="0" r="0" b="0"/>
-            <wp:docPr id="14" name="Grafik 14"/>
+            <wp:docPr id="15" name="Grafik 15"/>
             <wp:cNvGraphicFramePr>
               <a:graphicFrameLocks xmlns:a="http://schemas.openxmlformats.org/drawingml/2006/main" noChangeAspect="1"/>
             </wp:cNvGraphicFramePr>
@@ -598,7 +667,7 @@
                   <pic:spPr>
                     <a:xfrm>
                       <a:off x="0" y="0"/>
-                      <a:ext cx="5079231" cy="3545720"/>
+                      <a:ext cx="5431823" cy="3791858"/>
                     </a:xfrm>
                     <a:prstGeom prst="rect">
                       <a:avLst/>
@@ -610,6 +679,8 @@
           </wp:inline>
         </w:drawing>
       </w:r>
+      <w:bookmarkStart w:id="0" w:name="_GoBack"/>
+      <w:bookmarkEnd w:id="0"/>
     </w:p>
     <w:p>
       <w:pPr>
@@ -667,10 +738,7 @@
       </w:r>
     </w:p>
     <w:p/>
-    <w:p>
-      <w:bookmarkStart w:id="0" w:name="_GoBack"/>
-      <w:bookmarkEnd w:id="0"/>
-    </w:p>
+    <w:p/>
     <w:p>
       <w:pPr>
         <w:pStyle w:val="berschrift2"/>
@@ -797,7 +865,7 @@
           <w:rPr>
             <w:noProof/>
           </w:rPr>
-          <w:t>2</w:t>
+          <w:t>1</w:t>
         </w:r>
         <w:r>
           <w:fldChar w:fldCharType="end"/>
@@ -3614,7 +3682,7 @@
 </file>
 
 <file path=customXml/itemProps2.xml><?xml version="1.0" encoding="utf-8"?>
-<ds:datastoreItem xmlns:ds="http://schemas.openxmlformats.org/officeDocument/2006/customXml" ds:itemID="{BCAA099D-79B8-4526-8721-0A5884E8EBBC}">
+<ds:datastoreItem xmlns:ds="http://schemas.openxmlformats.org/officeDocument/2006/customXml" ds:itemID="{0778014D-6FEC-4BF5-A412-32CFFA9303A7}">
   <ds:schemaRefs>
     <ds:schemaRef ds:uri="http://schemas.openxmlformats.org/officeDocument/2006/bibliography"/>
   </ds:schemaRefs>

</xml_diff>

<commit_message>
mein teil des readmes sollte passen
</commit_message>
<xml_diff>
--- a/misc/ReadMe_CASET.docx
+++ b/misc/ReadMe_CASET.docx
@@ -1,6 +1,6 @@
 
 <file path=word/document.xml><?xml version="1.0" encoding="utf-8"?>
-<w:document xmlns:wpc="http://schemas.microsoft.com/office/word/2010/wordprocessingCanvas" xmlns:mc="http://schemas.openxmlformats.org/markup-compatibility/2006" xmlns:o="urn:schemas-microsoft-com:office:office" xmlns:r="http://schemas.openxmlformats.org/officeDocument/2006/relationships" xmlns:m="http://schemas.openxmlformats.org/officeDocument/2006/math" xmlns:v="urn:schemas-microsoft-com:vml" xmlns:wp14="http://schemas.microsoft.com/office/word/2010/wordprocessingDrawing" xmlns:wp="http://schemas.openxmlformats.org/drawingml/2006/wordprocessingDrawing" xmlns:w10="urn:schemas-microsoft-com:office:word" xmlns:w="http://schemas.openxmlformats.org/wordprocessingml/2006/main" xmlns:w14="http://schemas.microsoft.com/office/word/2010/wordml" xmlns:wpg="http://schemas.microsoft.com/office/word/2010/wordprocessingGroup" xmlns:wpi="http://schemas.microsoft.com/office/word/2010/wordprocessingInk" xmlns:wne="http://schemas.microsoft.com/office/word/2006/wordml" xmlns:wps="http://schemas.microsoft.com/office/word/2010/wordprocessingShape" mc:Ignorable="w14 wp14">
+<w:document xmlns:ve="http://schemas.openxmlformats.org/markup-compatibility/2006" xmlns:o="urn:schemas-microsoft-com:office:office" xmlns:r="http://schemas.openxmlformats.org/officeDocument/2006/relationships" xmlns:m="http://schemas.openxmlformats.org/officeDocument/2006/math" xmlns:v="urn:schemas-microsoft-com:vml" xmlns:wp="http://schemas.openxmlformats.org/drawingml/2006/wordprocessingDrawing" xmlns:w10="urn:schemas-microsoft-com:office:word" xmlns:w="http://schemas.openxmlformats.org/wordprocessingml/2006/main" xmlns:wne="http://schemas.microsoft.com/office/word/2006/wordml">
   <w:body>
     <w:sdt>
       <w:sdtPr>
@@ -23,7 +23,7 @@
           <w:tblPr>
             <w:tblW w:w="5000" w:type="pct"/>
             <w:jc w:val="center"/>
-            <w:tblLook w:val="04A0" w:firstRow="1" w:lastRow="0" w:firstColumn="1" w:lastColumn="0" w:noHBand="0" w:noVBand="1"/>
+            <w:tblLook w:val="04A0"/>
           </w:tblPr>
           <w:tblGrid>
             <w:gridCol w:w="9288"/>
@@ -43,7 +43,6 @@
                 <w:dataBinding w:prefixMappings="xmlns:ns0='http://schemas.openxmlformats.org/officeDocument/2006/extended-properties'" w:xpath="/ns0:Properties[1]/ns0:Company[1]" w:storeItemID="{6668398D-A668-4E3E-A5EB-62B293D839F1}"/>
                 <w:text/>
               </w:sdtPr>
-              <w:sdtEndPr/>
               <w:sdtContent>
                 <w:tc>
                   <w:tcPr>
@@ -84,7 +83,6 @@
                 <w:dataBinding w:prefixMappings="xmlns:ns0='http://schemas.openxmlformats.org/package/2006/metadata/core-properties' xmlns:ns1='http://purl.org/dc/elements/1.1/'" w:xpath="/ns0:coreProperties[1]/ns1:title[1]" w:storeItemID="{6C3C8BC8-F283-45AE-878A-BAB7291924A1}"/>
                 <w:text/>
               </w:sdtPr>
-              <w:sdtEndPr/>
               <w:sdtContent>
                 <w:tc>
                   <w:tcPr>
@@ -103,21 +101,12 @@
                         <w:szCs w:val="80"/>
                       </w:rPr>
                     </w:pPr>
-                    <w:proofErr w:type="spellStart"/>
                     <w:r>
                       <w:rPr>
                         <w:sz w:val="80"/>
                         <w:szCs w:val="80"/>
                       </w:rPr>
-                      <w:t>ReadMe</w:t>
-                    </w:r>
-                    <w:proofErr w:type="spellEnd"/>
-                    <w:r>
-                      <w:rPr>
-                        <w:sz w:val="80"/>
-                        <w:szCs w:val="80"/>
-                      </w:rPr>
-                      <w:t xml:space="preserve"> CASET</w:t>
+                      <w:t>ReadMe CASET</w:t>
                     </w:r>
                   </w:p>
                 </w:tc>
@@ -140,7 +129,6 @@
                 <w:dataBinding w:prefixMappings="xmlns:ns0='http://schemas.openxmlformats.org/package/2006/metadata/core-properties' xmlns:ns1='http://purl.org/dc/elements/1.1/'" w:xpath="/ns0:coreProperties[1]/ns1:subject[1]" w:storeItemID="{6C3C8BC8-F283-45AE-878A-BAB7291924A1}"/>
                 <w:text/>
               </w:sdtPr>
-              <w:sdtEndPr/>
               <w:sdtContent>
                 <w:tc>
                   <w:tcPr>
@@ -241,7 +229,6 @@
                   <w:calendar w:val="gregorian"/>
                 </w:date>
               </w:sdtPr>
-              <w:sdtEndPr/>
               <w:sdtContent>
                 <w:tc>
                   <w:tcPr>
@@ -309,7 +296,7 @@
           <w:tblPr>
             <w:tblpPr w:leftFromText="187" w:rightFromText="187" w:horzAnchor="margin" w:tblpXSpec="center" w:tblpYSpec="bottom"/>
             <w:tblW w:w="5000" w:type="pct"/>
-            <w:tblLook w:val="04A0" w:firstRow="1" w:lastRow="0" w:firstColumn="1" w:lastColumn="0" w:noHBand="0" w:noVBand="1"/>
+            <w:tblLook w:val="04A0"/>
           </w:tblPr>
           <w:tblGrid>
             <w:gridCol w:w="9288"/>
@@ -322,7 +309,6 @@
                 <w:dataBinding w:prefixMappings="xmlns:ns0='http://schemas.microsoft.com/office/2006/coverPageProps'" w:xpath="/ns0:CoverPageProperties[1]/ns0:Abstract[1]" w:storeItemID="{55AF091B-3C7A-41E3-B477-F2FDAA23CFDA}"/>
                 <w:text/>
               </w:sdtPr>
-              <w:sdtEndPr/>
               <w:sdtContent>
                 <w:tc>
                   <w:tcPr>
@@ -362,11 +348,7 @@
       </w:r>
     </w:p>
     <w:p/>
-    <w:p>
-      <w:r>
-        <w:t xml:space="preserve"> </w:t>
-      </w:r>
-    </w:p>
+    <w:p/>
     <w:p>
       <w:r>
         <w:rPr>
@@ -389,10 +371,10 @@
                     <pic:cNvPicPr/>
                   </pic:nvPicPr>
                   <pic:blipFill>
-                    <a:blip r:embed="rId10">
+                    <a:blip r:embed="rId9">
                       <a:extLst>
                         <a:ext uri="{28A0092B-C50C-407E-A947-70E740481C1C}">
-                          <a14:useLocalDpi xmlns:a14="http://schemas.microsoft.com/office/drawing/2010/main" val="0"/>
+                          <a14:useLocalDpi xmlns:a14="http://schemas.microsoft.com/office/drawing/2010/main" xmlns:wps="http://schemas.microsoft.com/office/word/2010/wordprocessingShape" xmlns:wpi="http://schemas.microsoft.com/office/word/2010/wordprocessingInk" xmlns:wpg="http://schemas.microsoft.com/office/word/2010/wordprocessingGroup" xmlns:w14="http://schemas.microsoft.com/office/word/2010/wordml" xmlns:w="http://schemas.openxmlformats.org/wordprocessingml/2006/main" xmlns:w10="urn:schemas-microsoft-com:office:word" xmlns:wp14="http://schemas.microsoft.com/office/word/2010/wordprocessingDrawing" xmlns:v="urn:schemas-microsoft-com:vml" xmlns:o="urn:schemas-microsoft-com:office:office" xmlns:mc="http://schemas.openxmlformats.org/markup-compatibility/2006" xmlns:wpc="http://schemas.microsoft.com/office/word/2010/wordprocessingCanvas" xmlns="" val="0"/>
                         </a:ext>
                       </a:extLst>
                     </a:blip>
@@ -422,66 +404,32 @@
         <w:jc w:val="both"/>
       </w:pPr>
       <w:r>
-        <w:t>Die Gesamtstruktur von CASET ist nach dem Model-View-</w:t>
-      </w:r>
-      <w:proofErr w:type="spellStart"/>
-      <w:r>
-        <w:t>Controler</w:t>
-      </w:r>
-      <w:proofErr w:type="spellEnd"/>
-      <w:r>
-        <w:t xml:space="preserve">-Pattern aufgebaut. Wie oben zu sehen besitzt </w:t>
+        <w:t xml:space="preserve">Die Gesamtstruktur von CASET ist nach dem Model-View-Controler-Pattern aufgebaut. Wie oben zu sehen besitzt </w:t>
       </w:r>
       <w:r>
         <w:t xml:space="preserve">das Model und die View </w:t>
       </w:r>
       <w:r>
-        <w:t xml:space="preserve">zusätzlich eine </w:t>
-      </w:r>
-      <w:proofErr w:type="spellStart"/>
-      <w:r>
-        <w:t>Facade</w:t>
-      </w:r>
-      <w:proofErr w:type="spellEnd"/>
-      <w:r>
-        <w:t>-Klasse, die die entsprechenden Schnittstellen (</w:t>
-      </w:r>
-      <w:proofErr w:type="spellStart"/>
+        <w:t>zusätzlich eine Facade-Klasse, die die entsprechenden Schnittstellen (</w:t>
+      </w:r>
       <w:r>
         <w:rPr>
           <w:rFonts w:ascii="Courier New" w:hAnsi="Courier New" w:cs="Courier New"/>
         </w:rPr>
-        <w:t>ModelInterface</w:t>
-      </w:r>
-      <w:proofErr w:type="spellEnd"/>
+        <w:t xml:space="preserve">ModelInterface, </w:t>
+      </w:r>
+      <w:r>
+        <w:rPr>
+          <w:rStyle w:val="QuellcodeZchn"/>
+        </w:rPr>
+        <w:t>ControlerInterface</w:t>
+      </w:r>
       <w:r>
         <w:rPr>
           <w:rFonts w:ascii="Courier New" w:hAnsi="Courier New" w:cs="Courier New"/>
         </w:rPr>
-        <w:t xml:space="preserve">, </w:t>
-      </w:r>
-      <w:proofErr w:type="spellStart"/>
-      <w:r>
-        <w:rPr>
-          <w:rFonts w:ascii="Courier New" w:hAnsi="Courier New" w:cs="Courier New"/>
-        </w:rPr>
-        <w:t>ControlerInterface</w:t>
-      </w:r>
-      <w:proofErr w:type="spellEnd"/>
-      <w:r>
-        <w:rPr>
-          <w:rFonts w:ascii="Courier New" w:hAnsi="Courier New" w:cs="Courier New"/>
-        </w:rPr>
-        <w:t xml:space="preserve">, </w:t>
-      </w:r>
-      <w:proofErr w:type="spellStart"/>
-      <w:r>
-        <w:rPr>
-          <w:rFonts w:ascii="Courier New" w:hAnsi="Courier New" w:cs="Courier New"/>
-        </w:rPr>
-        <w:t>ViewInterface</w:t>
-      </w:r>
-      <w:proofErr w:type="spellEnd"/>
+        <w:t>, ViewInterface</w:t>
+      </w:r>
       <w:r>
         <w:t>)</w:t>
       </w:r>
@@ -492,15 +440,7 @@
         <w:t xml:space="preserve"> Dadurch wird die interne Struktur abstrahiert und verborgen.</w:t>
       </w:r>
       <w:r>
-        <w:t xml:space="preserve"> Die </w:t>
-      </w:r>
-      <w:proofErr w:type="spellStart"/>
-      <w:r>
-        <w:t>Facade</w:t>
-      </w:r>
-      <w:proofErr w:type="spellEnd"/>
-      <w:r>
-        <w:t>-Klassen, sowie die Controller-Klasse sind jeweils als Singletons realisiert.</w:t>
+        <w:t xml:space="preserve"> Die Facade-Klassen, sowie die Controller-Klasse sind jeweils als Singletons realisiert.</w:t>
       </w:r>
       <w:r>
         <w:t xml:space="preserve"> Im Folgenden sollen die Aufgaben, sowie die einzelnen Unterstrukturen des Models, der View und des Controllers dargestellt werden.</w:t>
@@ -536,14 +476,12 @@
       <w:r>
         <w:t xml:space="preserve"> auf ein Repository zugreifen. Dieses besteht aus den Daten. Die einzelnen Komponenten besitzen ihre jeweiligen Schnittstellen, so dass Zugriffe von außen über die </w:t>
       </w:r>
-      <w:proofErr w:type="spellStart"/>
       <w:r>
         <w:rPr>
           <w:rFonts w:ascii="Courier New" w:hAnsi="Courier New" w:cs="Courier New"/>
         </w:rPr>
         <w:t>ModelFacade</w:t>
       </w:r>
-      <w:proofErr w:type="spellEnd"/>
       <w:r>
         <w:rPr>
           <w:rFonts w:cs="Courier New"/>
@@ -567,35 +505,7 @@
         <w:rPr>
           <w:rFonts w:ascii="Courier New" w:hAnsi="Courier New" w:cs="Courier New"/>
         </w:rPr>
-        <w:t xml:space="preserve">Data, </w:t>
-      </w:r>
-      <w:proofErr w:type="spellStart"/>
-      <w:r>
-        <w:rPr>
-          <w:rFonts w:ascii="Courier New" w:hAnsi="Courier New" w:cs="Courier New"/>
-        </w:rPr>
-        <w:t>CalculationFacade</w:t>
-      </w:r>
-      <w:proofErr w:type="spellEnd"/>
-      <w:r>
-        <w:rPr>
-          <w:rFonts w:ascii="Courier New" w:hAnsi="Courier New" w:cs="Courier New"/>
-        </w:rPr>
-        <w:t xml:space="preserve"> und </w:t>
-      </w:r>
-      <w:proofErr w:type="spellStart"/>
-      <w:r>
-        <w:rPr>
-          <w:rFonts w:ascii="Courier New" w:hAnsi="Courier New" w:cs="Courier New"/>
-        </w:rPr>
-        <w:t>ImportExportFacade</w:t>
-      </w:r>
-      <w:proofErr w:type="spellEnd"/>
-      <w:r>
-        <w:rPr>
-          <w:rFonts w:ascii="Courier New" w:hAnsi="Courier New" w:cs="Courier New"/>
-        </w:rPr>
-        <w:t xml:space="preserve"> </w:t>
+        <w:t>Data, CalculationFacade und ImportExportFacade</w:t>
       </w:r>
       <w:r>
         <w:rPr>
@@ -607,21 +517,7 @@
         <w:rPr>
           <w:rFonts w:cs="Courier New"/>
         </w:rPr>
-        <w:t xml:space="preserve"> Im Folgenden ist die Unterstruktur </w:t>
-      </w:r>
-      <w:proofErr w:type="gramStart"/>
-      <w:r>
-        <w:rPr>
-          <w:rFonts w:cs="Courier New"/>
-        </w:rPr>
-        <w:t>des Model</w:t>
-      </w:r>
-      <w:proofErr w:type="gramEnd"/>
-      <w:r>
-        <w:rPr>
-          <w:rFonts w:cs="Courier New"/>
-        </w:rPr>
-        <w:t xml:space="preserve"> dargestellt.</w:t>
+        <w:t xml:space="preserve"> Im Folgenden ist die Unterstruktur des Model dargestellt.</w:t>
       </w:r>
     </w:p>
     <w:p>
@@ -653,10 +549,10 @@
                     <pic:cNvPicPr/>
                   </pic:nvPicPr>
                   <pic:blipFill>
-                    <a:blip r:embed="rId11" cstate="print">
+                    <a:blip r:embed="rId10" cstate="print">
                       <a:extLst>
                         <a:ext uri="{28A0092B-C50C-407E-A947-70E740481C1C}">
-                          <a14:useLocalDpi xmlns:a14="http://schemas.microsoft.com/office/drawing/2010/main" val="0"/>
+                          <a14:useLocalDpi xmlns:a14="http://schemas.microsoft.com/office/drawing/2010/main" xmlns:wps="http://schemas.microsoft.com/office/word/2010/wordprocessingShape" xmlns:wpi="http://schemas.microsoft.com/office/word/2010/wordprocessingInk" xmlns:wpg="http://schemas.microsoft.com/office/word/2010/wordprocessingGroup" xmlns:w14="http://schemas.microsoft.com/office/word/2010/wordml" xmlns:w="http://schemas.openxmlformats.org/wordprocessingml/2006/main" xmlns:w10="urn:schemas-microsoft-com:office:word" xmlns:wp14="http://schemas.microsoft.com/office/word/2010/wordprocessingDrawing" xmlns:v="urn:schemas-microsoft-com:vml" xmlns:o="urn:schemas-microsoft-com:office:office" xmlns:mc="http://schemas.openxmlformats.org/markup-compatibility/2006" xmlns:wpc="http://schemas.microsoft.com/office/word/2010/wordprocessingCanvas" xmlns="" val="0"/>
                         </a:ext>
                       </a:extLst>
                     </a:blip>
@@ -701,21 +597,7 @@
         <w:rPr>
           <w:rFonts w:cs="Courier New"/>
         </w:rPr>
-        <w:t xml:space="preserve">Die einzelnen Services, wie Import/Export und </w:t>
-      </w:r>
-      <w:proofErr w:type="spellStart"/>
-      <w:r>
-        <w:rPr>
-          <w:rFonts w:cs="Courier New"/>
-        </w:rPr>
-        <w:t>Calculation</w:t>
-      </w:r>
-      <w:proofErr w:type="spellEnd"/>
-      <w:r>
-        <w:rPr>
-          <w:rFonts w:cs="Courier New"/>
-        </w:rPr>
-        <w:t>, sowie die Daten werden in den folgenden Unterpunkten erläutert und dargestellt.</w:t>
+        <w:t>Die einzelnen Services, wie Import/Export und Calculation, sowie die Daten werden in den folgenden Unterpunkten erläutert und dargestellt.</w:t>
       </w:r>
     </w:p>
     <w:p>
@@ -749,13 +631,8 @@
         <w:pStyle w:val="berschrift2"/>
       </w:pPr>
       <w:r>
-        <w:t xml:space="preserve">2.2 </w:t>
-      </w:r>
-      <w:proofErr w:type="spellStart"/>
-      <w:r>
-        <w:t>Calculation</w:t>
-      </w:r>
-      <w:proofErr w:type="spellEnd"/>
+        <w:t>2.2 Calculation</w:t>
+      </w:r>
     </w:p>
     <w:p/>
     <w:p>
@@ -763,13 +640,8 @@
         <w:pStyle w:val="berschrift2"/>
       </w:pPr>
       <w:r>
-        <w:t xml:space="preserve">2.3 </w:t>
-      </w:r>
-      <w:proofErr w:type="spellStart"/>
-      <w:r>
-        <w:t>ImportExport</w:t>
-      </w:r>
-      <w:proofErr w:type="spellEnd"/>
+        <w:t>2.3 ImportExport</w:t>
+      </w:r>
     </w:p>
     <w:p>
       <w:pPr>
@@ -780,17 +652,183 @@
       </w:r>
     </w:p>
     <w:p>
+      <w:r>
+        <w:t xml:space="preserve">Der Controller besteht aus einer </w:t>
+      </w:r>
+      <w:r>
+        <w:rPr>
+          <w:rStyle w:val="QuellcodeZchn"/>
+        </w:rPr>
+        <w:t>ControllerFacade</w:t>
+      </w:r>
+      <w:r>
+        <w:rPr>
+          <w:rStyle w:val="QuellcodeZchn"/>
+        </w:rPr>
+        <w:t xml:space="preserve">, </w:t>
+      </w:r>
+      <w:r>
+        <w:t>die zentral alle benötigten Methoden zur Verfügung stellt</w:t>
+      </w:r>
+      <w:r>
+        <w:t>,</w:t>
+      </w:r>
+      <w:r>
+        <w:t xml:space="preserve"> </w:t>
+      </w:r>
+      <w:r>
+        <w:t>sowie</w:t>
+      </w:r>
+      <w:r>
+        <w:t xml:space="preserve"> einigen Listenern.</w:t>
+      </w:r>
+    </w:p>
+    <w:p>
+      <w:r>
+        <w:lastRenderedPageBreak/>
+        <w:t xml:space="preserve">Die </w:t>
+      </w:r>
+      <w:r>
+        <w:rPr>
+          <w:rStyle w:val="QuellcodeZchn"/>
+        </w:rPr>
+        <w:t>ControllerFacade</w:t>
+      </w:r>
+      <w:r>
+        <w:t xml:space="preserve"> ist ein Singleton um zu verhindern, dass mehr als ein Controller vorhanden ist.</w:t>
+      </w:r>
+    </w:p>
+    <w:p>
+      <w:r>
+        <w:t>Generell teilt der Controller, wenn in der Oberfläche eine Änderung, wie das Ändern des Textes einer Textbox eintritt, dem Modell mit, dass die zugehörige Eigenschaft geändert werden soll. Die benötigten Daten bekommt er dabei von der View.</w:t>
+      </w:r>
+    </w:p>
+    <w:p>
+      <w:r>
+        <w:t xml:space="preserve">Tritt eine solche Änderung auf, wird eine Methode </w:t>
+      </w:r>
+      <w:r>
+        <w:t>in einem Listener ausgeführt.</w:t>
+      </w:r>
+      <w:r>
+        <w:t xml:space="preserve"> Gui-Elemente, also Teile der View, bekommen Instanzen dieser Listener vom Controller.</w:t>
+      </w:r>
+    </w:p>
+    <w:p>
+      <w:r>
+        <w:t>I</w:t>
+      </w:r>
+      <w:r>
+        <w:t>n einem Listener und so auch im</w:t>
+      </w:r>
+      <w:r>
+        <w:t xml:space="preserve"> Controller wird also bestimmt, was passiert, wenn ein Ereignis, wie das ändern des Textes einer Textbox, eintritt.</w:t>
+      </w:r>
+    </w:p>
+    <w:p>
+      <w:r>
+        <w:t xml:space="preserve">Der Controller beinhaltet auch einige flexible Listener, wie zum Beispiel </w:t>
+      </w:r>
+      <w:r>
+        <w:rPr>
+          <w:rStyle w:val="QuellcodeZchn"/>
+        </w:rPr>
+        <w:t>ModifyFieldListener</w:t>
+      </w:r>
+      <w:r>
+        <w:t xml:space="preserve">. Im Gegensatz zu den meisten einfacheren Listenern ist er eine eigene Klasse und keine anonyme Klasse, bei der nur eine Methode implementiert wird. Er ist eine eigene Klasse mit einem Feld für den </w:t>
+      </w:r>
+      <w:r>
+        <w:t>Typ der Projekteigenschaft, zu der er gehört, enthält.</w:t>
+      </w:r>
+    </w:p>
+    <w:p>
+      <w:r>
+        <w:t>Wird der instanziiert und einer Textbox zugewiesen, muss dieser Typ übergeben werden. So kann dieser Listener beispielsweise für jede Projekteigenschaft benutzt werden, statt einzelne Listener für jede Eigenschaft zu implementieren.</w:t>
+      </w:r>
+    </w:p>
+    <w:p>
+      <w:r>
+        <w:t>Generell teilt der Controller, wenn in der Oberfläche eine Änderung, wie das Ändern des Textes einer Textbox eintritt, dem Modell mit, dass die zugehörige Eigenschaft geändert werden soll. Die benötigten Daten bekommt er dabei von der View.</w:t>
+      </w:r>
+    </w:p>
+    <w:p>
       <w:pPr>
         <w:pStyle w:val="berschrift1"/>
       </w:pPr>
       <w:r>
         <w:t>View</w:t>
+      </w:r>
+    </w:p>
+    <w:p>
+      <w:r>
+        <w:t>Die View hat, genauso wie Controller und Model eine Facade, die alle benötigten Methoden bereitstellt.</w:t>
+      </w:r>
+    </w:p>
+    <w:p>
+      <w:r>
+        <w:t xml:space="preserve">Die </w:t>
+      </w:r>
+      <w:r>
+        <w:rPr>
+          <w:rStyle w:val="QuellcodeZchn"/>
+        </w:rPr>
+        <w:t>ViewFacade</w:t>
+      </w:r>
+      <w:r>
+        <w:t xml:space="preserve"> hat das Applikationsfenster </w:t>
+      </w:r>
+      <w:r>
+        <w:rPr>
+          <w:rStyle w:val="QuellcodeZchn"/>
+        </w:rPr>
+        <w:t>MainWindow</w:t>
+      </w:r>
+      <w:r>
+        <w:t xml:space="preserve"> und alle anderen Oberflächenelemente sind Kinder des MainWindows oder anderer Elemente. Die View ist also in einer Baumstruktur aufgebaut.</w:t>
+      </w:r>
+    </w:p>
+    <w:p>
+      <w:r>
+        <w:t xml:space="preserve">Die </w:t>
+      </w:r>
+      <w:r>
+        <w:rPr>
+          <w:rStyle w:val="QuellcodeZchn"/>
+        </w:rPr>
+        <w:t>ViewFacade</w:t>
+      </w:r>
+      <w:r>
+        <w:t xml:space="preserve"> muss dem Controller die Möglichkeit geben, Daten aus der View zu bekommen und Daten in der View zu verändern. Dies passiert über die Methoden </w:t>
+      </w:r>
+      <w:r>
+        <w:rPr>
+          <w:rStyle w:val="QuellcodeZchn"/>
+        </w:rPr>
+        <w:t>setData</w:t>
+      </w:r>
+      <w:r>
+        <w:t xml:space="preserve"> und </w:t>
+      </w:r>
+      <w:r>
+        <w:rPr>
+          <w:rStyle w:val="QuellcodeZchn"/>
+        </w:rPr>
+        <w:t>getData</w:t>
+      </w:r>
+      <w:r>
+        <w:t>, denen über Enums mitgeteilt wird, was gebraucht wird oder geändert werden soll.</w:t>
+      </w:r>
+    </w:p>
+    <w:p>
+      <w:r>
+        <w:t>Genau wie die anderen Facade-Klassen ist die ViewFacade ein Singleton, um zu verhindern, dass mehr als eine View vorhanden ist.</w:t>
       </w:r>
     </w:p>
     <w:p/>
     <w:sectPr>
-      <w:footerReference w:type="default" r:id="rId12"/>
-      <w:footerReference w:type="first" r:id="rId13"/>
+      <w:footerReference w:type="default" r:id="rId11"/>
+      <w:footerReference w:type="first" r:id="rId12"/>
       <w:pgSz w:w="11906" w:h="16838"/>
       <w:pgMar w:top="1417" w:right="1417" w:bottom="1134" w:left="1417" w:header="708" w:footer="708" w:gutter="0"/>
       <w:pgNumType w:start="0"/>
@@ -803,8 +841,8 @@
 </file>
 
 <file path=word/endnotes.xml><?xml version="1.0" encoding="utf-8"?>
-<w:endnotes xmlns:wpc="http://schemas.microsoft.com/office/word/2010/wordprocessingCanvas" xmlns:mc="http://schemas.openxmlformats.org/markup-compatibility/2006" xmlns:o="urn:schemas-microsoft-com:office:office" xmlns:r="http://schemas.openxmlformats.org/officeDocument/2006/relationships" xmlns:m="http://schemas.openxmlformats.org/officeDocument/2006/math" xmlns:v="urn:schemas-microsoft-com:vml" xmlns:wp14="http://schemas.microsoft.com/office/word/2010/wordprocessingDrawing" xmlns:wp="http://schemas.openxmlformats.org/drawingml/2006/wordprocessingDrawing" xmlns:w10="urn:schemas-microsoft-com:office:word" xmlns:w="http://schemas.openxmlformats.org/wordprocessingml/2006/main" xmlns:w14="http://schemas.microsoft.com/office/word/2010/wordml" xmlns:wpg="http://schemas.microsoft.com/office/word/2010/wordprocessingGroup" xmlns:wpi="http://schemas.microsoft.com/office/word/2010/wordprocessingInk" xmlns:wne="http://schemas.microsoft.com/office/word/2006/wordml" xmlns:wps="http://schemas.microsoft.com/office/word/2010/wordprocessingShape" mc:Ignorable="w14 wp14">
-  <w:endnote w:type="separator" w:id="-1">
+<w:endnotes xmlns:ve="http://schemas.openxmlformats.org/markup-compatibility/2006" xmlns:o="urn:schemas-microsoft-com:office:office" xmlns:r="http://schemas.openxmlformats.org/officeDocument/2006/relationships" xmlns:m="http://schemas.openxmlformats.org/officeDocument/2006/math" xmlns:v="urn:schemas-microsoft-com:vml" xmlns:wp="http://schemas.openxmlformats.org/drawingml/2006/wordprocessingDrawing" xmlns:w10="urn:schemas-microsoft-com:office:word" xmlns:w="http://schemas.openxmlformats.org/wordprocessingml/2006/main" xmlns:wne="http://schemas.microsoft.com/office/word/2006/wordml">
+  <w:endnote w:type="separator" w:id="0">
     <w:p>
       <w:pPr>
         <w:spacing w:after="0" w:line="240" w:lineRule="auto"/>
@@ -814,7 +852,7 @@
       </w:r>
     </w:p>
   </w:endnote>
-  <w:endnote w:type="continuationSeparator" w:id="0">
+  <w:endnote w:type="continuationSeparator" w:id="1">
     <w:p>
       <w:pPr>
         <w:spacing w:after="0" w:line="240" w:lineRule="auto"/>
@@ -828,7 +866,7 @@
 </file>
 
 <file path=word/footer1.xml><?xml version="1.0" encoding="utf-8"?>
-<w:ftr xmlns:wpc="http://schemas.microsoft.com/office/word/2010/wordprocessingCanvas" xmlns:mc="http://schemas.openxmlformats.org/markup-compatibility/2006" xmlns:o="urn:schemas-microsoft-com:office:office" xmlns:r="http://schemas.openxmlformats.org/officeDocument/2006/relationships" xmlns:m="http://schemas.openxmlformats.org/officeDocument/2006/math" xmlns:v="urn:schemas-microsoft-com:vml" xmlns:wp14="http://schemas.microsoft.com/office/word/2010/wordprocessingDrawing" xmlns:wp="http://schemas.openxmlformats.org/drawingml/2006/wordprocessingDrawing" xmlns:w10="urn:schemas-microsoft-com:office:word" xmlns:w="http://schemas.openxmlformats.org/wordprocessingml/2006/main" xmlns:w14="http://schemas.microsoft.com/office/word/2010/wordml" xmlns:wpg="http://schemas.microsoft.com/office/word/2010/wordprocessingGroup" xmlns:wpi="http://schemas.microsoft.com/office/word/2010/wordprocessingInk" xmlns:wne="http://schemas.microsoft.com/office/word/2006/wordml" xmlns:wps="http://schemas.microsoft.com/office/word/2010/wordprocessingShape" mc:Ignorable="w14 wp14">
+<w:ftr xmlns:ve="http://schemas.openxmlformats.org/markup-compatibility/2006" xmlns:o="urn:schemas-microsoft-com:office:office" xmlns:r="http://schemas.openxmlformats.org/officeDocument/2006/relationships" xmlns:m="http://schemas.openxmlformats.org/officeDocument/2006/math" xmlns:v="urn:schemas-microsoft-com:vml" xmlns:wp="http://schemas.openxmlformats.org/drawingml/2006/wordprocessingDrawing" xmlns:w10="urn:schemas-microsoft-com:office:word" xmlns:w="http://schemas.openxmlformats.org/wordprocessingml/2006/main" xmlns:wne="http://schemas.microsoft.com/office/word/2006/wordml">
   <w:sdt>
     <w:sdtPr>
       <w:id w:val="1486278972"/>
@@ -852,24 +890,14 @@
           </w:pBdr>
           <w:jc w:val="right"/>
         </w:pPr>
-        <w:r>
-          <w:fldChar w:fldCharType="begin"/>
-        </w:r>
-        <w:r>
-          <w:instrText>PAGE   \* MERGEFORMAT</w:instrText>
-        </w:r>
-        <w:r>
-          <w:fldChar w:fldCharType="separate"/>
-        </w:r>
-        <w:r>
-          <w:rPr>
-            <w:noProof/>
-          </w:rPr>
-          <w:t>1</w:t>
-        </w:r>
-        <w:r>
-          <w:fldChar w:fldCharType="end"/>
-        </w:r>
+        <w:fldSimple w:instr="PAGE   \* MERGEFORMAT">
+          <w:r>
+            <w:rPr>
+              <w:noProof/>
+            </w:rPr>
+            <w:t>3</w:t>
+          </w:r>
+        </w:fldSimple>
         <w:r>
           <w:t xml:space="preserve"> | </w:t>
         </w:r>
@@ -892,7 +920,7 @@
 </file>
 
 <file path=word/footer2.xml><?xml version="1.0" encoding="utf-8"?>
-<w:ftr xmlns:wpc="http://schemas.microsoft.com/office/word/2010/wordprocessingCanvas" xmlns:mc="http://schemas.openxmlformats.org/markup-compatibility/2006" xmlns:o="urn:schemas-microsoft-com:office:office" xmlns:r="http://schemas.openxmlformats.org/officeDocument/2006/relationships" xmlns:m="http://schemas.openxmlformats.org/officeDocument/2006/math" xmlns:v="urn:schemas-microsoft-com:vml" xmlns:wp14="http://schemas.microsoft.com/office/word/2010/wordprocessingDrawing" xmlns:wp="http://schemas.openxmlformats.org/drawingml/2006/wordprocessingDrawing" xmlns:w10="urn:schemas-microsoft-com:office:word" xmlns:w="http://schemas.openxmlformats.org/wordprocessingml/2006/main" xmlns:w14="http://schemas.microsoft.com/office/word/2010/wordml" xmlns:wpg="http://schemas.microsoft.com/office/word/2010/wordprocessingGroup" xmlns:wpi="http://schemas.microsoft.com/office/word/2010/wordprocessingInk" xmlns:wne="http://schemas.microsoft.com/office/word/2006/wordml" xmlns:wps="http://schemas.microsoft.com/office/word/2010/wordprocessingShape" mc:Ignorable="w14 wp14">
+<w:ftr xmlns:ve="http://schemas.openxmlformats.org/markup-compatibility/2006" xmlns:o="urn:schemas-microsoft-com:office:office" xmlns:r="http://schemas.openxmlformats.org/officeDocument/2006/relationships" xmlns:m="http://schemas.openxmlformats.org/officeDocument/2006/math" xmlns:v="urn:schemas-microsoft-com:vml" xmlns:wp="http://schemas.openxmlformats.org/drawingml/2006/wordprocessingDrawing" xmlns:w10="urn:schemas-microsoft-com:office:word" xmlns:w="http://schemas.openxmlformats.org/wordprocessingml/2006/main" xmlns:wne="http://schemas.microsoft.com/office/word/2006/wordml">
   <w:p>
     <w:pPr>
       <w:ind w:right="260"/>
@@ -912,8 +940,8 @@
 </file>
 
 <file path=word/footnotes.xml><?xml version="1.0" encoding="utf-8"?>
-<w:footnotes xmlns:wpc="http://schemas.microsoft.com/office/word/2010/wordprocessingCanvas" xmlns:mc="http://schemas.openxmlformats.org/markup-compatibility/2006" xmlns:o="urn:schemas-microsoft-com:office:office" xmlns:r="http://schemas.openxmlformats.org/officeDocument/2006/relationships" xmlns:m="http://schemas.openxmlformats.org/officeDocument/2006/math" xmlns:v="urn:schemas-microsoft-com:vml" xmlns:wp14="http://schemas.microsoft.com/office/word/2010/wordprocessingDrawing" xmlns:wp="http://schemas.openxmlformats.org/drawingml/2006/wordprocessingDrawing" xmlns:w10="urn:schemas-microsoft-com:office:word" xmlns:w="http://schemas.openxmlformats.org/wordprocessingml/2006/main" xmlns:w14="http://schemas.microsoft.com/office/word/2010/wordml" xmlns:wpg="http://schemas.microsoft.com/office/word/2010/wordprocessingGroup" xmlns:wpi="http://schemas.microsoft.com/office/word/2010/wordprocessingInk" xmlns:wne="http://schemas.microsoft.com/office/word/2006/wordml" xmlns:wps="http://schemas.microsoft.com/office/word/2010/wordprocessingShape" mc:Ignorable="w14 wp14">
-  <w:footnote w:type="separator" w:id="-1">
+<w:footnotes xmlns:ve="http://schemas.openxmlformats.org/markup-compatibility/2006" xmlns:o="urn:schemas-microsoft-com:office:office" xmlns:r="http://schemas.openxmlformats.org/officeDocument/2006/relationships" xmlns:m="http://schemas.openxmlformats.org/officeDocument/2006/math" xmlns:v="urn:schemas-microsoft-com:vml" xmlns:wp="http://schemas.openxmlformats.org/drawingml/2006/wordprocessingDrawing" xmlns:w10="urn:schemas-microsoft-com:office:word" xmlns:w="http://schemas.openxmlformats.org/wordprocessingml/2006/main" xmlns:wne="http://schemas.microsoft.com/office/word/2006/wordml">
+  <w:footnote w:type="separator" w:id="0">
     <w:p>
       <w:pPr>
         <w:spacing w:after="0" w:line="240" w:lineRule="auto"/>
@@ -923,7 +951,7 @@
       </w:r>
     </w:p>
   </w:footnote>
-  <w:footnote w:type="continuationSeparator" w:id="0">
+  <w:footnote w:type="continuationSeparator" w:id="1">
     <w:p>
       <w:pPr>
         <w:spacing w:after="0" w:line="240" w:lineRule="auto"/>
@@ -937,7 +965,7 @@
 </file>
 
 <file path=word/numbering.xml><?xml version="1.0" encoding="utf-8"?>
-<w:numbering xmlns:wpc="http://schemas.microsoft.com/office/word/2010/wordprocessingCanvas" xmlns:mc="http://schemas.openxmlformats.org/markup-compatibility/2006" xmlns:o="urn:schemas-microsoft-com:office:office" xmlns:r="http://schemas.openxmlformats.org/officeDocument/2006/relationships" xmlns:m="http://schemas.openxmlformats.org/officeDocument/2006/math" xmlns:v="urn:schemas-microsoft-com:vml" xmlns:wp14="http://schemas.microsoft.com/office/word/2010/wordprocessingDrawing" xmlns:wp="http://schemas.openxmlformats.org/drawingml/2006/wordprocessingDrawing" xmlns:w10="urn:schemas-microsoft-com:office:word" xmlns:w="http://schemas.openxmlformats.org/wordprocessingml/2006/main" xmlns:w14="http://schemas.microsoft.com/office/word/2010/wordml" xmlns:wpg="http://schemas.microsoft.com/office/word/2010/wordprocessingGroup" xmlns:wpi="http://schemas.microsoft.com/office/word/2010/wordprocessingInk" xmlns:wne="http://schemas.microsoft.com/office/word/2006/wordml" xmlns:wps="http://schemas.microsoft.com/office/word/2010/wordprocessingShape" mc:Ignorable="w14 wp14">
+<w:numbering xmlns:ve="http://schemas.openxmlformats.org/markup-compatibility/2006" xmlns:o="urn:schemas-microsoft-com:office:office" xmlns:r="http://schemas.openxmlformats.org/officeDocument/2006/relationships" xmlns:m="http://schemas.openxmlformats.org/officeDocument/2006/math" xmlns:v="urn:schemas-microsoft-com:vml" xmlns:wp="http://schemas.openxmlformats.org/drawingml/2006/wordprocessingDrawing" xmlns:w10="urn:schemas-microsoft-com:office:word" xmlns:w="http://schemas.openxmlformats.org/wordprocessingml/2006/main" xmlns:wne="http://schemas.microsoft.com/office/word/2006/wordml">
   <w:abstractNum w:abstractNumId="0">
     <w:nsid w:val="00DD596D"/>
     <w:multiLevelType w:val="hybridMultilevel"/>
@@ -1121,7 +1149,7 @@
 </file>
 
 <file path=word/styles.xml><?xml version="1.0" encoding="utf-8"?>
-<w:styles xmlns:mc="http://schemas.openxmlformats.org/markup-compatibility/2006" xmlns:r="http://schemas.openxmlformats.org/officeDocument/2006/relationships" xmlns:w="http://schemas.openxmlformats.org/wordprocessingml/2006/main" xmlns:w14="http://schemas.microsoft.com/office/word/2010/wordml" mc:Ignorable="w14">
+<w:styles xmlns:r="http://schemas.openxmlformats.org/officeDocument/2006/relationships" xmlns:w="http://schemas.openxmlformats.org/wordprocessingml/2006/main">
   <w:docDefaults>
     <w:rPrDefault>
       <w:rPr>
@@ -1491,6 +1519,7 @@
     <w:uiPriority w:val="99"/>
     <w:semiHidden/>
     <w:unhideWhenUsed/>
+    <w:qFormat/>
     <w:tblPr>
       <w:tblInd w:w="0" w:type="dxa"/>
       <w:tblCellMar>
@@ -1520,7 +1549,7 @@
       <w:szCs w:val="36"/>
     </w:rPr>
   </w:style>
-  <w:style w:type="table" w:styleId="Tabellenraster">
+  <w:style w:type="table" w:styleId="Tabellengitternetz">
     <w:name w:val="Table Grid"/>
     <w:basedOn w:val="NormaleTabelle"/>
     <w:uiPriority w:val="59"/>
@@ -2107,11 +2136,11 @@
       <w:contextualSpacing/>
     </w:pPr>
   </w:style>
-  <w:style w:type="paragraph" w:styleId="Zitat">
+  <w:style w:type="paragraph" w:styleId="Anfhrungszeichen">
     <w:name w:val="Quote"/>
     <w:basedOn w:val="Standard"/>
     <w:next w:val="Standard"/>
-    <w:link w:val="ZitatZchn"/>
+    <w:link w:val="AnfhrungszeichenZchn"/>
     <w:uiPriority w:val="29"/>
     <w:qFormat/>
     <w:rsid w:val="00A27F82"/>
@@ -2120,10 +2149,10 @@
       <w:iCs/>
     </w:rPr>
   </w:style>
-  <w:style w:type="character" w:customStyle="1" w:styleId="ZitatZchn">
-    <w:name w:val="Zitat Zchn"/>
+  <w:style w:type="character" w:customStyle="1" w:styleId="AnfhrungszeichenZchn">
+    <w:name w:val="Anführungszeichen Zchn"/>
     <w:basedOn w:val="Absatz-Standardschriftart"/>
-    <w:link w:val="Zitat"/>
+    <w:link w:val="Anfhrungszeichen"/>
     <w:uiPriority w:val="29"/>
     <w:rsid w:val="00A27F82"/>
     <w:rPr>
@@ -2131,11 +2160,11 @@
       <w:iCs/>
     </w:rPr>
   </w:style>
-  <w:style w:type="paragraph" w:styleId="IntensivesZitat">
+  <w:style w:type="paragraph" w:styleId="IntensivesAnfhrungszeichen">
     <w:name w:val="Intense Quote"/>
     <w:basedOn w:val="Standard"/>
     <w:next w:val="Standard"/>
-    <w:link w:val="IntensivesZitatZchn"/>
+    <w:link w:val="IntensivesAnfhrungszeichenZchn"/>
     <w:uiPriority w:val="30"/>
     <w:qFormat/>
     <w:rsid w:val="00A27F82"/>
@@ -2153,10 +2182,10 @@
       <w:iCs/>
     </w:rPr>
   </w:style>
-  <w:style w:type="character" w:customStyle="1" w:styleId="IntensivesZitatZchn">
-    <w:name w:val="Intensives Zitat Zchn"/>
+  <w:style w:type="character" w:customStyle="1" w:styleId="IntensivesAnfhrungszeichenZchn">
+    <w:name w:val="Intensives Anführungszeichen Zchn"/>
     <w:basedOn w:val="Absatz-Standardschriftart"/>
-    <w:link w:val="IntensivesZitat"/>
+    <w:link w:val="IntensivesAnfhrungszeichen"/>
     <w:uiPriority w:val="30"/>
     <w:rsid w:val="00A27F82"/>
     <w:rPr>
@@ -3180,6 +3209,28 @@
       <w:sz w:val="24"/>
       <w:szCs w:val="24"/>
       <w:lang w:eastAsia="de-DE"/>
+    </w:rPr>
+  </w:style>
+  <w:style w:type="paragraph" w:customStyle="1" w:styleId="Quellcode">
+    <w:name w:val="Quellcode"/>
+    <w:basedOn w:val="Standard"/>
+    <w:link w:val="QuellcodeZchn"/>
+    <w:qFormat/>
+    <w:rsid w:val="00D1732C"/>
+    <w:pPr>
+      <w:jc w:val="both"/>
+    </w:pPr>
+    <w:rPr>
+      <w:rFonts w:ascii="Courier New" w:hAnsi="Courier New" w:cs="Courier New"/>
+    </w:rPr>
+  </w:style>
+  <w:style w:type="character" w:customStyle="1" w:styleId="QuellcodeZchn">
+    <w:name w:val="Quellcode Zchn"/>
+    <w:basedOn w:val="Absatz-Standardschriftart"/>
+    <w:link w:val="Quellcode"/>
+    <w:rsid w:val="00D1732C"/>
+    <w:rPr>
+      <w:rFonts w:ascii="Courier New" w:hAnsi="Courier New" w:cs="Courier New"/>
     </w:rPr>
   </w:style>
 </w:styles>

</xml_diff>

<commit_message>
Kommentare in Calculation und ReadMe Eintrag
</commit_message>
<xml_diff>
--- a/misc/ReadMe_CASET.docx
+++ b/misc/ReadMe_CASET.docx
@@ -101,12 +101,21 @@
                         <w:szCs w:val="80"/>
                       </w:rPr>
                     </w:pPr>
+                    <w:proofErr w:type="spellStart"/>
                     <w:r>
                       <w:rPr>
                         <w:sz w:val="80"/>
                         <w:szCs w:val="80"/>
                       </w:rPr>
-                      <w:t>ReadMe CASET</w:t>
+                      <w:t>ReadMe</w:t>
+                    </w:r>
+                    <w:proofErr w:type="spellEnd"/>
+                    <w:r>
+                      <w:rPr>
+                        <w:sz w:val="80"/>
+                        <w:szCs w:val="80"/>
+                      </w:rPr>
+                      <w:t xml:space="preserve"> CASET</w:t>
                     </w:r>
                   </w:p>
                 </w:tc>
@@ -371,10 +380,10 @@
                     <pic:cNvPicPr/>
                   </pic:nvPicPr>
                   <pic:blipFill>
-                    <a:blip r:embed="rId9">
+                    <a:blip r:embed="rId9" cstate="print">
                       <a:extLst>
                         <a:ext uri="{28A0092B-C50C-407E-A947-70E740481C1C}">
-                          <a14:useLocalDpi xmlns:a14="http://schemas.microsoft.com/office/drawing/2010/main" xmlns:wps="http://schemas.microsoft.com/office/word/2010/wordprocessingShape" xmlns:wpi="http://schemas.microsoft.com/office/word/2010/wordprocessingInk" xmlns:wpg="http://schemas.microsoft.com/office/word/2010/wordprocessingGroup" xmlns:w14="http://schemas.microsoft.com/office/word/2010/wordml" xmlns:w="http://schemas.openxmlformats.org/wordprocessingml/2006/main" xmlns:w10="urn:schemas-microsoft-com:office:word" xmlns:wp14="http://schemas.microsoft.com/office/word/2010/wordprocessingDrawing" xmlns:v="urn:schemas-microsoft-com:vml" xmlns:o="urn:schemas-microsoft-com:office:office" xmlns:mc="http://schemas.openxmlformats.org/markup-compatibility/2006" xmlns:wpc="http://schemas.microsoft.com/office/word/2010/wordprocessingCanvas" xmlns="" val="0"/>
+                          <a14:useLocalDpi xmlns="" xmlns:wpc="http://schemas.microsoft.com/office/word/2010/wordprocessingCanvas" xmlns:mc="http://schemas.openxmlformats.org/markup-compatibility/2006" xmlns:o="urn:schemas-microsoft-com:office:office" xmlns:v="urn:schemas-microsoft-com:vml" xmlns:wp14="http://schemas.microsoft.com/office/word/2010/wordprocessingDrawing" xmlns:w10="urn:schemas-microsoft-com:office:word" xmlns:w="http://schemas.openxmlformats.org/wordprocessingml/2006/main" xmlns:w14="http://schemas.microsoft.com/office/word/2010/wordml" xmlns:wpg="http://schemas.microsoft.com/office/word/2010/wordprocessingGroup" xmlns:wpi="http://schemas.microsoft.com/office/word/2010/wordprocessingInk" xmlns:wps="http://schemas.microsoft.com/office/word/2010/wordprocessingShape" xmlns:a14="http://schemas.microsoft.com/office/drawing/2010/main" val="0"/>
                         </a:ext>
                       </a:extLst>
                     </a:blip>
@@ -404,13 +413,29 @@
         <w:jc w:val="both"/>
       </w:pPr>
       <w:r>
-        <w:t xml:space="preserve">Die Gesamtstruktur von CASET ist nach dem Model-View-Controler-Pattern aufgebaut. Wie oben zu sehen besitzt </w:t>
+        <w:t>Die Gesamtstruktur von CASET ist nach dem Model-View-</w:t>
+      </w:r>
+      <w:proofErr w:type="spellStart"/>
+      <w:r>
+        <w:t>Controler</w:t>
+      </w:r>
+      <w:proofErr w:type="spellEnd"/>
+      <w:r>
+        <w:t xml:space="preserve">-Pattern aufgebaut. Wie oben zu sehen besitzt </w:t>
       </w:r>
       <w:r>
         <w:t xml:space="preserve">das Model und die View </w:t>
       </w:r>
       <w:r>
-        <w:t>zusätzlich eine Facade-Klasse, die die entsprechenden Schnittstellen (</w:t>
+        <w:t xml:space="preserve">zusätzlich eine </w:t>
+      </w:r>
+      <w:proofErr w:type="spellStart"/>
+      <w:r>
+        <w:t>Facade</w:t>
+      </w:r>
+      <w:proofErr w:type="spellEnd"/>
+      <w:r>
+        <w:t>-Klasse, die die entsprechenden Schnittstellen (</w:t>
       </w:r>
       <w:r>
         <w:rPr>
@@ -418,18 +443,28 @@
         </w:rPr>
         <w:t xml:space="preserve">ModelInterface, </w:t>
       </w:r>
+      <w:proofErr w:type="spellStart"/>
       <w:r>
         <w:rPr>
           <w:rStyle w:val="QuellcodeZchn"/>
         </w:rPr>
         <w:t>ControlerInterface</w:t>
       </w:r>
+      <w:proofErr w:type="spellEnd"/>
       <w:r>
         <w:rPr>
           <w:rFonts w:ascii="Courier New" w:hAnsi="Courier New" w:cs="Courier New"/>
         </w:rPr>
-        <w:t>, ViewInterface</w:t>
-      </w:r>
+        <w:t xml:space="preserve">, </w:t>
+      </w:r>
+      <w:proofErr w:type="spellStart"/>
+      <w:r>
+        <w:rPr>
+          <w:rFonts w:ascii="Courier New" w:hAnsi="Courier New" w:cs="Courier New"/>
+        </w:rPr>
+        <w:t>ViewInterface</w:t>
+      </w:r>
+      <w:proofErr w:type="spellEnd"/>
       <w:r>
         <w:t>)</w:t>
       </w:r>
@@ -440,7 +475,15 @@
         <w:t xml:space="preserve"> Dadurch wird die interne Struktur abstrahiert und verborgen.</w:t>
       </w:r>
       <w:r>
-        <w:t xml:space="preserve"> Die Facade-Klassen, sowie die Controller-Klasse sind jeweils als Singletons realisiert.</w:t>
+        <w:t xml:space="preserve"> Die </w:t>
+      </w:r>
+      <w:proofErr w:type="spellStart"/>
+      <w:r>
+        <w:t>Facade</w:t>
+      </w:r>
+      <w:proofErr w:type="spellEnd"/>
+      <w:r>
+        <w:t>-Klassen, sowie die Controller-Klasse sind jeweils als Singletons realisiert.</w:t>
       </w:r>
       <w:r>
         <w:t xml:space="preserve"> Im Folgenden sollen die Aufgaben, sowie die einzelnen Unterstrukturen des Models, der View und des Controllers dargestellt werden.</w:t>
@@ -476,12 +519,14 @@
       <w:r>
         <w:t xml:space="preserve"> auf ein Repository zugreifen. Dieses besteht aus den Daten. Die einzelnen Komponenten besitzen ihre jeweiligen Schnittstellen, so dass Zugriffe von außen über die </w:t>
       </w:r>
+      <w:proofErr w:type="spellStart"/>
       <w:r>
         <w:rPr>
           <w:rFonts w:ascii="Courier New" w:hAnsi="Courier New" w:cs="Courier New"/>
         </w:rPr>
         <w:t>ModelFacade</w:t>
       </w:r>
+      <w:proofErr w:type="spellEnd"/>
       <w:r>
         <w:rPr>
           <w:rFonts w:cs="Courier New"/>
@@ -505,19 +550,61 @@
         <w:rPr>
           <w:rFonts w:ascii="Courier New" w:hAnsi="Courier New" w:cs="Courier New"/>
         </w:rPr>
-        <w:t>Data, CalculationFacade und ImportExportFacade</w:t>
+        <w:t xml:space="preserve">Data, </w:t>
+      </w:r>
+      <w:proofErr w:type="spellStart"/>
+      <w:r>
+        <w:rPr>
+          <w:rFonts w:ascii="Courier New" w:hAnsi="Courier New" w:cs="Courier New"/>
+        </w:rPr>
+        <w:t>CalculationFacade</w:t>
+      </w:r>
+      <w:proofErr w:type="spellEnd"/>
+      <w:r>
+        <w:rPr>
+          <w:rFonts w:ascii="Courier New" w:hAnsi="Courier New" w:cs="Courier New"/>
+        </w:rPr>
+        <w:t xml:space="preserve"> und </w:t>
+      </w:r>
+      <w:proofErr w:type="spellStart"/>
+      <w:r>
+        <w:rPr>
+          <w:rFonts w:ascii="Courier New" w:hAnsi="Courier New" w:cs="Courier New"/>
+        </w:rPr>
+        <w:t>ImportExportFacade</w:t>
       </w:r>
       <w:r>
         <w:rPr>
           <w:rFonts w:asciiTheme="minorHAnsi" w:hAnsiTheme="minorHAnsi" w:cs="Courier New"/>
         </w:rPr>
-        <w:t>sind als Singletons realisiert.</w:t>
+        <w:t>sind</w:t>
+      </w:r>
+      <w:proofErr w:type="spellEnd"/>
+      <w:r>
+        <w:rPr>
+          <w:rFonts w:asciiTheme="minorHAnsi" w:hAnsiTheme="minorHAnsi" w:cs="Courier New"/>
+        </w:rPr>
+        <w:t xml:space="preserve"> als Singletons realisiert.</w:t>
       </w:r>
       <w:r>
         <w:rPr>
           <w:rFonts w:cs="Courier New"/>
         </w:rPr>
-        <w:t xml:space="preserve"> Im Folgenden ist die Unterstruktur des Model dargestellt.</w:t>
+        <w:t xml:space="preserve"> Im Folgenden ist die Unterstruktur </w:t>
+      </w:r>
+      <w:proofErr w:type="gramStart"/>
+      <w:r>
+        <w:rPr>
+          <w:rFonts w:cs="Courier New"/>
+        </w:rPr>
+        <w:t>des Model</w:t>
+      </w:r>
+      <w:proofErr w:type="gramEnd"/>
+      <w:r>
+        <w:rPr>
+          <w:rFonts w:cs="Courier New"/>
+        </w:rPr>
+        <w:t xml:space="preserve"> dargestellt.</w:t>
       </w:r>
     </w:p>
     <w:p>
@@ -552,7 +639,7 @@
                     <a:blip r:embed="rId10" cstate="print">
                       <a:extLst>
                         <a:ext uri="{28A0092B-C50C-407E-A947-70E740481C1C}">
-                          <a14:useLocalDpi xmlns:a14="http://schemas.microsoft.com/office/drawing/2010/main" xmlns:wps="http://schemas.microsoft.com/office/word/2010/wordprocessingShape" xmlns:wpi="http://schemas.microsoft.com/office/word/2010/wordprocessingInk" xmlns:wpg="http://schemas.microsoft.com/office/word/2010/wordprocessingGroup" xmlns:w14="http://schemas.microsoft.com/office/word/2010/wordml" xmlns:w="http://schemas.openxmlformats.org/wordprocessingml/2006/main" xmlns:w10="urn:schemas-microsoft-com:office:word" xmlns:wp14="http://schemas.microsoft.com/office/word/2010/wordprocessingDrawing" xmlns:v="urn:schemas-microsoft-com:vml" xmlns:o="urn:schemas-microsoft-com:office:office" xmlns:mc="http://schemas.openxmlformats.org/markup-compatibility/2006" xmlns:wpc="http://schemas.microsoft.com/office/word/2010/wordprocessingCanvas" xmlns="" val="0"/>
+                          <a14:useLocalDpi xmlns="" xmlns:wpc="http://schemas.microsoft.com/office/word/2010/wordprocessingCanvas" xmlns:mc="http://schemas.openxmlformats.org/markup-compatibility/2006" xmlns:o="urn:schemas-microsoft-com:office:office" xmlns:v="urn:schemas-microsoft-com:vml" xmlns:wp14="http://schemas.microsoft.com/office/word/2010/wordprocessingDrawing" xmlns:w10="urn:schemas-microsoft-com:office:word" xmlns:w="http://schemas.openxmlformats.org/wordprocessingml/2006/main" xmlns:w14="http://schemas.microsoft.com/office/word/2010/wordml" xmlns:wpg="http://schemas.microsoft.com/office/word/2010/wordprocessingGroup" xmlns:wpi="http://schemas.microsoft.com/office/word/2010/wordprocessingInk" xmlns:wps="http://schemas.microsoft.com/office/word/2010/wordprocessingShape" xmlns:a14="http://schemas.microsoft.com/office/drawing/2010/main" val="0"/>
                         </a:ext>
                       </a:extLst>
                     </a:blip>
@@ -597,7 +684,21 @@
         <w:rPr>
           <w:rFonts w:cs="Courier New"/>
         </w:rPr>
-        <w:t>Die einzelnen Services, wie Import/Export und Calculation, sowie die Daten werden in den folgenden Unterpunkten erläutert und dargestellt.</w:t>
+        <w:t xml:space="preserve">Die einzelnen Services, wie Import/Export und </w:t>
+      </w:r>
+      <w:proofErr w:type="spellStart"/>
+      <w:r>
+        <w:rPr>
+          <w:rFonts w:cs="Courier New"/>
+        </w:rPr>
+        <w:t>Calculation</w:t>
+      </w:r>
+      <w:proofErr w:type="spellEnd"/>
+      <w:r>
+        <w:rPr>
+          <w:rFonts w:cs="Courier New"/>
+        </w:rPr>
+        <w:t>, sowie die Daten werden in den folgenden Unterpunkten erläutert und dargestellt.</w:t>
       </w:r>
     </w:p>
     <w:p>
@@ -631,36 +732,1746 @@
         <w:pStyle w:val="berschrift2"/>
       </w:pPr>
       <w:r>
-        <w:t>2.2 Calculation</w:t>
-      </w:r>
+        <w:t xml:space="preserve">2.2 </w:t>
+      </w:r>
+      <w:proofErr w:type="spellStart"/>
+      <w:r>
+        <w:t>Calculation</w:t>
+      </w:r>
+      <w:proofErr w:type="spellEnd"/>
     </w:p>
     <w:p/>
     <w:p>
-      <w:pPr>
-        <w:pStyle w:val="berschrift2"/>
-      </w:pPr>
-      <w:r>
-        <w:t>2.3 ImportExport</w:t>
+      <w:r>
+        <w:t xml:space="preserve">Die </w:t>
+      </w:r>
+      <w:proofErr w:type="spellStart"/>
+      <w:r>
+        <w:t>Calculation</w:t>
+      </w:r>
+      <w:proofErr w:type="spellEnd"/>
+      <w:r>
+        <w:t xml:space="preserve"> folgt dem Muster der Factory Methode. Über die </w:t>
+      </w:r>
+      <w:proofErr w:type="spellStart"/>
+      <w:r>
+        <w:t>CalculationFactory</w:t>
+      </w:r>
+      <w:proofErr w:type="spellEnd"/>
+      <w:r>
+        <w:t xml:space="preserve"> kann in der </w:t>
+      </w:r>
+      <w:proofErr w:type="spellStart"/>
+      <w:r>
+        <w:t>CalculationFacade</w:t>
+      </w:r>
+      <w:proofErr w:type="spellEnd"/>
+      <w:r>
+        <w:t xml:space="preserve">, der Implementierung des </w:t>
+      </w:r>
+      <w:proofErr w:type="spellStart"/>
+      <w:r>
+        <w:t>CalculationInterfaces</w:t>
+      </w:r>
+      <w:proofErr w:type="spellEnd"/>
+      <w:r>
+        <w:t>, einfach zur Laufzeit die gewünschte Art der Aufwandsberechnung erzeugt werden. Zur Auswahl stehen:</w:t>
       </w:r>
     </w:p>
     <w:p>
       <w:pPr>
-        <w:pStyle w:val="berschrift1"/>
-      </w:pPr>
-      <w:r>
-        <w:t>Controller</w:t>
-      </w:r>
+        <w:pStyle w:val="Listenabsatz"/>
+        <w:numPr>
+          <w:ilvl w:val="0"/>
+          <w:numId w:val="3"/>
+        </w:numPr>
+      </w:pPr>
+      <w:proofErr w:type="spellStart"/>
+      <w:r>
+        <w:t>Cocomo</w:t>
+      </w:r>
+      <w:proofErr w:type="spellEnd"/>
     </w:p>
     <w:p>
+      <w:pPr>
+        <w:pStyle w:val="Listenabsatz"/>
+        <w:numPr>
+          <w:ilvl w:val="0"/>
+          <w:numId w:val="3"/>
+        </w:numPr>
+      </w:pPr>
+      <w:proofErr w:type="spellStart"/>
+      <w:r>
+        <w:t>WeightedFunctionPoint</w:t>
+      </w:r>
+      <w:proofErr w:type="spellEnd"/>
+      <w:r>
+        <w:t xml:space="preserve">: </w:t>
+      </w:r>
+      <w:proofErr w:type="spellStart"/>
+      <w:r>
+        <w:t>FunctionPoint</w:t>
+      </w:r>
+      <w:proofErr w:type="spellEnd"/>
+      <w:r>
+        <w:t xml:space="preserve"> mit Einflussfaktoren</w:t>
+      </w:r>
+    </w:p>
+    <w:p>
+      <w:pPr>
+        <w:pStyle w:val="Listenabsatz"/>
+        <w:numPr>
+          <w:ilvl w:val="0"/>
+          <w:numId w:val="3"/>
+        </w:numPr>
+      </w:pPr>
+      <w:proofErr w:type="spellStart"/>
+      <w:r>
+        <w:t>UnweightedFunctionPoint</w:t>
+      </w:r>
+      <w:proofErr w:type="spellEnd"/>
+      <w:r>
+        <w:t xml:space="preserve">: </w:t>
+      </w:r>
+      <w:proofErr w:type="spellStart"/>
+      <w:r>
+        <w:t>FunctionPoint</w:t>
+      </w:r>
+      <w:proofErr w:type="spellEnd"/>
+      <w:r>
+        <w:t xml:space="preserve"> ohne Einflussfaktoren</w:t>
+      </w:r>
+    </w:p>
+    <w:p>
+      <w:pPr>
+        <w:pStyle w:val="Listenabsatz"/>
+      </w:pPr>
+    </w:p>
+    <w:p>
+      <w:pPr>
+        <w:pStyle w:val="Listenabsatz"/>
+      </w:pPr>
+    </w:p>
+    <w:p>
+      <w:pPr>
+        <w:pStyle w:val="Listenabsatz"/>
+      </w:pPr>
+      <w:r>
+        <w:lastRenderedPageBreak/>
+        <w:drawing>
+          <wp:inline distT="0" distB="0" distL="0" distR="0">
+            <wp:extent cx="3619500" cy="2800350"/>
+            <wp:effectExtent l="0" t="0" r="0" b="0"/>
+            <wp:docPr id="1" name="Objekt 1"/>
+            <wp:cNvGraphicFramePr/>
+            <a:graphic xmlns:a="http://schemas.openxmlformats.org/drawingml/2006/main">
+              <a:graphicData uri="http://schemas.openxmlformats.org/drawingml/2006/lockedCanvas">
+                <lc:lockedCanvas xmlns:lc="http://schemas.openxmlformats.org/drawingml/2006/lockedCanvas">
+                  <a:nvGrpSpPr>
+                    <a:cNvPr id="0" name=""/>
+                    <a:cNvGrpSpPr/>
+                  </a:nvGrpSpPr>
+                  <a:grpSpPr>
+                    <a:xfrm>
+                      <a:off x="0" y="0"/>
+                      <a:ext cx="7344816" cy="5522912"/>
+                      <a:chOff x="179512" y="1196752"/>
+                      <a:chExt cx="7344816" cy="5522912"/>
+                    </a:xfrm>
+                  </a:grpSpPr>
+                  <a:grpSp>
+                    <a:nvGrpSpPr>
+                      <a:cNvPr id="30" name="Gruppieren 29"/>
+                      <a:cNvGrpSpPr/>
+                    </a:nvGrpSpPr>
+                    <a:grpSpPr>
+                      <a:xfrm>
+                        <a:off x="179512" y="1196752"/>
+                        <a:ext cx="7344816" cy="5522912"/>
+                        <a:chOff x="179512" y="1196752"/>
+                        <a:chExt cx="7344816" cy="5522912"/>
+                      </a:xfrm>
+                    </a:grpSpPr>
+                    <a:sp>
+                      <a:nvSpPr>
+                        <a:cNvPr id="4" name="Rechteck 3"/>
+                        <a:cNvSpPr/>
+                      </a:nvSpPr>
+                      <a:spPr>
+                        <a:xfrm>
+                          <a:off x="2699792" y="1196752"/>
+                          <a:ext cx="2304256" cy="914400"/>
+                        </a:xfrm>
+                        <a:prstGeom prst="rect">
+                          <a:avLst/>
+                        </a:prstGeom>
+                        <a:solidFill>
+                          <a:schemeClr val="tx2">
+                            <a:lumMod val="40000"/>
+                            <a:lumOff val="60000"/>
+                          </a:schemeClr>
+                        </a:solidFill>
+                        <a:ln>
+                          <a:noFill/>
+                        </a:ln>
+                      </a:spPr>
+                      <a:txSp>
+                        <a:txBody>
+                          <a:bodyPr rtlCol="0" anchor="ctr"/>
+                          <a:lstStyle>
+                            <a:defPPr>
+                              <a:defRPr lang="de-DE"/>
+                            </a:defPPr>
+                            <a:lvl1pPr marL="0" algn="l" defTabSz="914400" rtl="0" eaLnBrk="1" latinLnBrk="0" hangingPunct="1">
+                              <a:defRPr sz="1800" kern="1200">
+                                <a:solidFill>
+                                  <a:schemeClr val="lt1"/>
+                                </a:solidFill>
+                                <a:latin typeface="+mn-lt"/>
+                                <a:ea typeface="+mn-ea"/>
+                                <a:cs typeface="+mn-cs"/>
+                              </a:defRPr>
+                            </a:lvl1pPr>
+                            <a:lvl2pPr marL="457200" algn="l" defTabSz="914400" rtl="0" eaLnBrk="1" latinLnBrk="0" hangingPunct="1">
+                              <a:defRPr sz="1800" kern="1200">
+                                <a:solidFill>
+                                  <a:schemeClr val="lt1"/>
+                                </a:solidFill>
+                                <a:latin typeface="+mn-lt"/>
+                                <a:ea typeface="+mn-ea"/>
+                                <a:cs typeface="+mn-cs"/>
+                              </a:defRPr>
+                            </a:lvl2pPr>
+                            <a:lvl3pPr marL="914400" algn="l" defTabSz="914400" rtl="0" eaLnBrk="1" latinLnBrk="0" hangingPunct="1">
+                              <a:defRPr sz="1800" kern="1200">
+                                <a:solidFill>
+                                  <a:schemeClr val="lt1"/>
+                                </a:solidFill>
+                                <a:latin typeface="+mn-lt"/>
+                                <a:ea typeface="+mn-ea"/>
+                                <a:cs typeface="+mn-cs"/>
+                              </a:defRPr>
+                            </a:lvl3pPr>
+                            <a:lvl4pPr marL="1371600" algn="l" defTabSz="914400" rtl="0" eaLnBrk="1" latinLnBrk="0" hangingPunct="1">
+                              <a:defRPr sz="1800" kern="1200">
+                                <a:solidFill>
+                                  <a:schemeClr val="lt1"/>
+                                </a:solidFill>
+                                <a:latin typeface="+mn-lt"/>
+                                <a:ea typeface="+mn-ea"/>
+                                <a:cs typeface="+mn-cs"/>
+                              </a:defRPr>
+                            </a:lvl4pPr>
+                            <a:lvl5pPr marL="1828800" algn="l" defTabSz="914400" rtl="0" eaLnBrk="1" latinLnBrk="0" hangingPunct="1">
+                              <a:defRPr sz="1800" kern="1200">
+                                <a:solidFill>
+                                  <a:schemeClr val="lt1"/>
+                                </a:solidFill>
+                                <a:latin typeface="+mn-lt"/>
+                                <a:ea typeface="+mn-ea"/>
+                                <a:cs typeface="+mn-cs"/>
+                              </a:defRPr>
+                            </a:lvl5pPr>
+                            <a:lvl6pPr marL="2286000" algn="l" defTabSz="914400" rtl="0" eaLnBrk="1" latinLnBrk="0" hangingPunct="1">
+                              <a:defRPr sz="1800" kern="1200">
+                                <a:solidFill>
+                                  <a:schemeClr val="lt1"/>
+                                </a:solidFill>
+                                <a:latin typeface="+mn-lt"/>
+                                <a:ea typeface="+mn-ea"/>
+                                <a:cs typeface="+mn-cs"/>
+                              </a:defRPr>
+                            </a:lvl6pPr>
+                            <a:lvl7pPr marL="2743200" algn="l" defTabSz="914400" rtl="0" eaLnBrk="1" latinLnBrk="0" hangingPunct="1">
+                              <a:defRPr sz="1800" kern="1200">
+                                <a:solidFill>
+                                  <a:schemeClr val="lt1"/>
+                                </a:solidFill>
+                                <a:latin typeface="+mn-lt"/>
+                                <a:ea typeface="+mn-ea"/>
+                                <a:cs typeface="+mn-cs"/>
+                              </a:defRPr>
+                            </a:lvl7pPr>
+                            <a:lvl8pPr marL="3200400" algn="l" defTabSz="914400" rtl="0" eaLnBrk="1" latinLnBrk="0" hangingPunct="1">
+                              <a:defRPr sz="1800" kern="1200">
+                                <a:solidFill>
+                                  <a:schemeClr val="lt1"/>
+                                </a:solidFill>
+                                <a:latin typeface="+mn-lt"/>
+                                <a:ea typeface="+mn-ea"/>
+                                <a:cs typeface="+mn-cs"/>
+                              </a:defRPr>
+                            </a:lvl8pPr>
+                            <a:lvl9pPr marL="3657600" algn="l" defTabSz="914400" rtl="0" eaLnBrk="1" latinLnBrk="0" hangingPunct="1">
+                              <a:defRPr sz="1800" kern="1200">
+                                <a:solidFill>
+                                  <a:schemeClr val="lt1"/>
+                                </a:solidFill>
+                                <a:latin typeface="+mn-lt"/>
+                                <a:ea typeface="+mn-ea"/>
+                                <a:cs typeface="+mn-cs"/>
+                              </a:defRPr>
+                            </a:lvl9pPr>
+                          </a:lstStyle>
+                          <a:p>
+                            <a:pPr algn="ctr"/>
+                            <a:r>
+                              <a:rPr lang="de-DE" sz="2400" dirty="0" err="1" smtClean="0">
+                                <a:solidFill>
+                                  <a:schemeClr val="tx1"/>
+                                </a:solidFill>
+                              </a:rPr>
+                              <a:t>Calculation</a:t>
+                            </a:r>
+                            <a:endParaRPr lang="de-DE" sz="2400" dirty="0" smtClean="0">
+                              <a:solidFill>
+                                <a:schemeClr val="tx1"/>
+                              </a:solidFill>
+                            </a:endParaRPr>
+                          </a:p>
+                          <a:p>
+                            <a:pPr algn="ctr"/>
+                            <a:r>
+                              <a:rPr lang="de-DE" sz="2000" i="1" dirty="0" smtClean="0">
+                                <a:solidFill>
+                                  <a:schemeClr val="tx1"/>
+                                </a:solidFill>
+                              </a:rPr>
+                              <a:t>abstrakt</a:t>
+                            </a:r>
+                            <a:endParaRPr lang="de-DE" sz="1600" i="1" dirty="0">
+                              <a:solidFill>
+                                <a:schemeClr val="tx1"/>
+                              </a:solidFill>
+                            </a:endParaRPr>
+                          </a:p>
+                        </a:txBody>
+                        <a:useSpRect/>
+                      </a:txSp>
+                      <a:style>
+                        <a:lnRef idx="2">
+                          <a:schemeClr val="accent1">
+                            <a:shade val="50000"/>
+                          </a:schemeClr>
+                        </a:lnRef>
+                        <a:fillRef idx="1">
+                          <a:schemeClr val="accent1"/>
+                        </a:fillRef>
+                        <a:effectRef idx="0">
+                          <a:schemeClr val="accent1"/>
+                        </a:effectRef>
+                        <a:fontRef idx="minor">
+                          <a:schemeClr val="lt1"/>
+                        </a:fontRef>
+                      </a:style>
+                    </a:sp>
+                    <a:sp>
+                      <a:nvSpPr>
+                        <a:cNvPr id="6" name="Rechteck 5"/>
+                        <a:cNvSpPr/>
+                      </a:nvSpPr>
+                      <a:spPr>
+                        <a:xfrm>
+                          <a:off x="4139952" y="2708920"/>
+                          <a:ext cx="3384376" cy="914400"/>
+                        </a:xfrm>
+                        <a:prstGeom prst="rect">
+                          <a:avLst/>
+                        </a:prstGeom>
+                        <a:solidFill>
+                          <a:schemeClr val="tx2">
+                            <a:lumMod val="40000"/>
+                            <a:lumOff val="60000"/>
+                          </a:schemeClr>
+                        </a:solidFill>
+                        <a:ln>
+                          <a:noFill/>
+                        </a:ln>
+                      </a:spPr>
+                      <a:txSp>
+                        <a:txBody>
+                          <a:bodyPr rtlCol="0" anchor="ctr"/>
+                          <a:lstStyle>
+                            <a:defPPr>
+                              <a:defRPr lang="de-DE"/>
+                            </a:defPPr>
+                            <a:lvl1pPr marL="0" algn="l" defTabSz="914400" rtl="0" eaLnBrk="1" latinLnBrk="0" hangingPunct="1">
+                              <a:defRPr sz="1800" kern="1200">
+                                <a:solidFill>
+                                  <a:schemeClr val="lt1"/>
+                                </a:solidFill>
+                                <a:latin typeface="+mn-lt"/>
+                                <a:ea typeface="+mn-ea"/>
+                                <a:cs typeface="+mn-cs"/>
+                              </a:defRPr>
+                            </a:lvl1pPr>
+                            <a:lvl2pPr marL="457200" algn="l" defTabSz="914400" rtl="0" eaLnBrk="1" latinLnBrk="0" hangingPunct="1">
+                              <a:defRPr sz="1800" kern="1200">
+                                <a:solidFill>
+                                  <a:schemeClr val="lt1"/>
+                                </a:solidFill>
+                                <a:latin typeface="+mn-lt"/>
+                                <a:ea typeface="+mn-ea"/>
+                                <a:cs typeface="+mn-cs"/>
+                              </a:defRPr>
+                            </a:lvl2pPr>
+                            <a:lvl3pPr marL="914400" algn="l" defTabSz="914400" rtl="0" eaLnBrk="1" latinLnBrk="0" hangingPunct="1">
+                              <a:defRPr sz="1800" kern="1200">
+                                <a:solidFill>
+                                  <a:schemeClr val="lt1"/>
+                                </a:solidFill>
+                                <a:latin typeface="+mn-lt"/>
+                                <a:ea typeface="+mn-ea"/>
+                                <a:cs typeface="+mn-cs"/>
+                              </a:defRPr>
+                            </a:lvl3pPr>
+                            <a:lvl4pPr marL="1371600" algn="l" defTabSz="914400" rtl="0" eaLnBrk="1" latinLnBrk="0" hangingPunct="1">
+                              <a:defRPr sz="1800" kern="1200">
+                                <a:solidFill>
+                                  <a:schemeClr val="lt1"/>
+                                </a:solidFill>
+                                <a:latin typeface="+mn-lt"/>
+                                <a:ea typeface="+mn-ea"/>
+                                <a:cs typeface="+mn-cs"/>
+                              </a:defRPr>
+                            </a:lvl4pPr>
+                            <a:lvl5pPr marL="1828800" algn="l" defTabSz="914400" rtl="0" eaLnBrk="1" latinLnBrk="0" hangingPunct="1">
+                              <a:defRPr sz="1800" kern="1200">
+                                <a:solidFill>
+                                  <a:schemeClr val="lt1"/>
+                                </a:solidFill>
+                                <a:latin typeface="+mn-lt"/>
+                                <a:ea typeface="+mn-ea"/>
+                                <a:cs typeface="+mn-cs"/>
+                              </a:defRPr>
+                            </a:lvl5pPr>
+                            <a:lvl6pPr marL="2286000" algn="l" defTabSz="914400" rtl="0" eaLnBrk="1" latinLnBrk="0" hangingPunct="1">
+                              <a:defRPr sz="1800" kern="1200">
+                                <a:solidFill>
+                                  <a:schemeClr val="lt1"/>
+                                </a:solidFill>
+                                <a:latin typeface="+mn-lt"/>
+                                <a:ea typeface="+mn-ea"/>
+                                <a:cs typeface="+mn-cs"/>
+                              </a:defRPr>
+                            </a:lvl6pPr>
+                            <a:lvl7pPr marL="2743200" algn="l" defTabSz="914400" rtl="0" eaLnBrk="1" latinLnBrk="0" hangingPunct="1">
+                              <a:defRPr sz="1800" kern="1200">
+                                <a:solidFill>
+                                  <a:schemeClr val="lt1"/>
+                                </a:solidFill>
+                                <a:latin typeface="+mn-lt"/>
+                                <a:ea typeface="+mn-ea"/>
+                                <a:cs typeface="+mn-cs"/>
+                              </a:defRPr>
+                            </a:lvl7pPr>
+                            <a:lvl8pPr marL="3200400" algn="l" defTabSz="914400" rtl="0" eaLnBrk="1" latinLnBrk="0" hangingPunct="1">
+                              <a:defRPr sz="1800" kern="1200">
+                                <a:solidFill>
+                                  <a:schemeClr val="lt1"/>
+                                </a:solidFill>
+                                <a:latin typeface="+mn-lt"/>
+                                <a:ea typeface="+mn-ea"/>
+                                <a:cs typeface="+mn-cs"/>
+                              </a:defRPr>
+                            </a:lvl8pPr>
+                            <a:lvl9pPr marL="3657600" algn="l" defTabSz="914400" rtl="0" eaLnBrk="1" latinLnBrk="0" hangingPunct="1">
+                              <a:defRPr sz="1800" kern="1200">
+                                <a:solidFill>
+                                  <a:schemeClr val="lt1"/>
+                                </a:solidFill>
+                                <a:latin typeface="+mn-lt"/>
+                                <a:ea typeface="+mn-ea"/>
+                                <a:cs typeface="+mn-cs"/>
+                              </a:defRPr>
+                            </a:lvl9pPr>
+                          </a:lstStyle>
+                          <a:p>
+                            <a:pPr algn="ctr"/>
+                            <a:r>
+                              <a:rPr lang="de-DE" sz="2400" dirty="0" err="1" smtClean="0">
+                                <a:solidFill>
+                                  <a:schemeClr val="tx1"/>
+                                </a:solidFill>
+                              </a:rPr>
+                              <a:t>weightedFunctionPoint</a:t>
+                            </a:r>
+                            <a:endParaRPr lang="de-DE" sz="2400" dirty="0" smtClean="0">
+                              <a:solidFill>
+                                <a:schemeClr val="tx1"/>
+                              </a:solidFill>
+                            </a:endParaRPr>
+                          </a:p>
+                        </a:txBody>
+                        <a:useSpRect/>
+                      </a:txSp>
+                      <a:style>
+                        <a:lnRef idx="2">
+                          <a:schemeClr val="accent1">
+                            <a:shade val="50000"/>
+                          </a:schemeClr>
+                        </a:lnRef>
+                        <a:fillRef idx="1">
+                          <a:schemeClr val="accent1"/>
+                        </a:fillRef>
+                        <a:effectRef idx="0">
+                          <a:schemeClr val="accent1"/>
+                        </a:effectRef>
+                        <a:fontRef idx="minor">
+                          <a:schemeClr val="lt1"/>
+                        </a:fontRef>
+                      </a:style>
+                    </a:sp>
+                    <a:sp>
+                      <a:nvSpPr>
+                        <a:cNvPr id="7" name="Rechteck 6"/>
+                        <a:cNvSpPr/>
+                      </a:nvSpPr>
+                      <a:spPr>
+                        <a:xfrm>
+                          <a:off x="2699792" y="4077072"/>
+                          <a:ext cx="2304256" cy="914400"/>
+                        </a:xfrm>
+                        <a:prstGeom prst="rect">
+                          <a:avLst/>
+                        </a:prstGeom>
+                        <a:solidFill>
+                          <a:schemeClr val="tx2">
+                            <a:lumMod val="40000"/>
+                            <a:lumOff val="60000"/>
+                          </a:schemeClr>
+                        </a:solidFill>
+                        <a:ln>
+                          <a:noFill/>
+                        </a:ln>
+                      </a:spPr>
+                      <a:txSp>
+                        <a:txBody>
+                          <a:bodyPr rtlCol="0" anchor="ctr"/>
+                          <a:lstStyle>
+                            <a:defPPr>
+                              <a:defRPr lang="de-DE"/>
+                            </a:defPPr>
+                            <a:lvl1pPr marL="0" algn="l" defTabSz="914400" rtl="0" eaLnBrk="1" latinLnBrk="0" hangingPunct="1">
+                              <a:defRPr sz="1800" kern="1200">
+                                <a:solidFill>
+                                  <a:schemeClr val="lt1"/>
+                                </a:solidFill>
+                                <a:latin typeface="+mn-lt"/>
+                                <a:ea typeface="+mn-ea"/>
+                                <a:cs typeface="+mn-cs"/>
+                              </a:defRPr>
+                            </a:lvl1pPr>
+                            <a:lvl2pPr marL="457200" algn="l" defTabSz="914400" rtl="0" eaLnBrk="1" latinLnBrk="0" hangingPunct="1">
+                              <a:defRPr sz="1800" kern="1200">
+                                <a:solidFill>
+                                  <a:schemeClr val="lt1"/>
+                                </a:solidFill>
+                                <a:latin typeface="+mn-lt"/>
+                                <a:ea typeface="+mn-ea"/>
+                                <a:cs typeface="+mn-cs"/>
+                              </a:defRPr>
+                            </a:lvl2pPr>
+                            <a:lvl3pPr marL="914400" algn="l" defTabSz="914400" rtl="0" eaLnBrk="1" latinLnBrk="0" hangingPunct="1">
+                              <a:defRPr sz="1800" kern="1200">
+                                <a:solidFill>
+                                  <a:schemeClr val="lt1"/>
+                                </a:solidFill>
+                                <a:latin typeface="+mn-lt"/>
+                                <a:ea typeface="+mn-ea"/>
+                                <a:cs typeface="+mn-cs"/>
+                              </a:defRPr>
+                            </a:lvl3pPr>
+                            <a:lvl4pPr marL="1371600" algn="l" defTabSz="914400" rtl="0" eaLnBrk="1" latinLnBrk="0" hangingPunct="1">
+                              <a:defRPr sz="1800" kern="1200">
+                                <a:solidFill>
+                                  <a:schemeClr val="lt1"/>
+                                </a:solidFill>
+                                <a:latin typeface="+mn-lt"/>
+                                <a:ea typeface="+mn-ea"/>
+                                <a:cs typeface="+mn-cs"/>
+                              </a:defRPr>
+                            </a:lvl4pPr>
+                            <a:lvl5pPr marL="1828800" algn="l" defTabSz="914400" rtl="0" eaLnBrk="1" latinLnBrk="0" hangingPunct="1">
+                              <a:defRPr sz="1800" kern="1200">
+                                <a:solidFill>
+                                  <a:schemeClr val="lt1"/>
+                                </a:solidFill>
+                                <a:latin typeface="+mn-lt"/>
+                                <a:ea typeface="+mn-ea"/>
+                                <a:cs typeface="+mn-cs"/>
+                              </a:defRPr>
+                            </a:lvl5pPr>
+                            <a:lvl6pPr marL="2286000" algn="l" defTabSz="914400" rtl="0" eaLnBrk="1" latinLnBrk="0" hangingPunct="1">
+                              <a:defRPr sz="1800" kern="1200">
+                                <a:solidFill>
+                                  <a:schemeClr val="lt1"/>
+                                </a:solidFill>
+                                <a:latin typeface="+mn-lt"/>
+                                <a:ea typeface="+mn-ea"/>
+                                <a:cs typeface="+mn-cs"/>
+                              </a:defRPr>
+                            </a:lvl6pPr>
+                            <a:lvl7pPr marL="2743200" algn="l" defTabSz="914400" rtl="0" eaLnBrk="1" latinLnBrk="0" hangingPunct="1">
+                              <a:defRPr sz="1800" kern="1200">
+                                <a:solidFill>
+                                  <a:schemeClr val="lt1"/>
+                                </a:solidFill>
+                                <a:latin typeface="+mn-lt"/>
+                                <a:ea typeface="+mn-ea"/>
+                                <a:cs typeface="+mn-cs"/>
+                              </a:defRPr>
+                            </a:lvl7pPr>
+                            <a:lvl8pPr marL="3200400" algn="l" defTabSz="914400" rtl="0" eaLnBrk="1" latinLnBrk="0" hangingPunct="1">
+                              <a:defRPr sz="1800" kern="1200">
+                                <a:solidFill>
+                                  <a:schemeClr val="lt1"/>
+                                </a:solidFill>
+                                <a:latin typeface="+mn-lt"/>
+                                <a:ea typeface="+mn-ea"/>
+                                <a:cs typeface="+mn-cs"/>
+                              </a:defRPr>
+                            </a:lvl8pPr>
+                            <a:lvl9pPr marL="3657600" algn="l" defTabSz="914400" rtl="0" eaLnBrk="1" latinLnBrk="0" hangingPunct="1">
+                              <a:defRPr sz="1800" kern="1200">
+                                <a:solidFill>
+                                  <a:schemeClr val="lt1"/>
+                                </a:solidFill>
+                                <a:latin typeface="+mn-lt"/>
+                                <a:ea typeface="+mn-ea"/>
+                                <a:cs typeface="+mn-cs"/>
+                              </a:defRPr>
+                            </a:lvl9pPr>
+                          </a:lstStyle>
+                          <a:p>
+                            <a:pPr algn="ctr"/>
+                            <a:r>
+                              <a:rPr lang="de-DE" sz="2400" dirty="0" err="1" smtClean="0">
+                                <a:solidFill>
+                                  <a:schemeClr val="tx1"/>
+                                </a:solidFill>
+                              </a:rPr>
+                              <a:t>Cocomo</a:t>
+                            </a:r>
+                            <a:endParaRPr lang="de-DE" sz="2400" dirty="0" smtClean="0">
+                              <a:solidFill>
+                                <a:schemeClr val="tx1"/>
+                              </a:solidFill>
+                            </a:endParaRPr>
+                          </a:p>
+                        </a:txBody>
+                        <a:useSpRect/>
+                      </a:txSp>
+                      <a:style>
+                        <a:lnRef idx="2">
+                          <a:schemeClr val="accent1">
+                            <a:shade val="50000"/>
+                          </a:schemeClr>
+                        </a:lnRef>
+                        <a:fillRef idx="1">
+                          <a:schemeClr val="accent1"/>
+                        </a:fillRef>
+                        <a:effectRef idx="0">
+                          <a:schemeClr val="accent1"/>
+                        </a:effectRef>
+                        <a:fontRef idx="minor">
+                          <a:schemeClr val="lt1"/>
+                        </a:fontRef>
+                      </a:style>
+                    </a:sp>
+                    <a:sp>
+                      <a:nvSpPr>
+                        <a:cNvPr id="8" name="Rechteck 7"/>
+                        <a:cNvSpPr/>
+                      </a:nvSpPr>
+                      <a:spPr>
+                        <a:xfrm>
+                          <a:off x="2555776" y="5805264"/>
+                          <a:ext cx="2592288" cy="914400"/>
+                        </a:xfrm>
+                        <a:prstGeom prst="rect">
+                          <a:avLst/>
+                        </a:prstGeom>
+                        <a:solidFill>
+                          <a:schemeClr val="tx2">
+                            <a:lumMod val="40000"/>
+                            <a:lumOff val="60000"/>
+                          </a:schemeClr>
+                        </a:solidFill>
+                        <a:ln>
+                          <a:noFill/>
+                        </a:ln>
+                      </a:spPr>
+                      <a:txSp>
+                        <a:txBody>
+                          <a:bodyPr rtlCol="0" anchor="ctr"/>
+                          <a:lstStyle>
+                            <a:defPPr>
+                              <a:defRPr lang="de-DE"/>
+                            </a:defPPr>
+                            <a:lvl1pPr marL="0" algn="l" defTabSz="914400" rtl="0" eaLnBrk="1" latinLnBrk="0" hangingPunct="1">
+                              <a:defRPr sz="1800" kern="1200">
+                                <a:solidFill>
+                                  <a:schemeClr val="lt1"/>
+                                </a:solidFill>
+                                <a:latin typeface="+mn-lt"/>
+                                <a:ea typeface="+mn-ea"/>
+                                <a:cs typeface="+mn-cs"/>
+                              </a:defRPr>
+                            </a:lvl1pPr>
+                            <a:lvl2pPr marL="457200" algn="l" defTabSz="914400" rtl="0" eaLnBrk="1" latinLnBrk="0" hangingPunct="1">
+                              <a:defRPr sz="1800" kern="1200">
+                                <a:solidFill>
+                                  <a:schemeClr val="lt1"/>
+                                </a:solidFill>
+                                <a:latin typeface="+mn-lt"/>
+                                <a:ea typeface="+mn-ea"/>
+                                <a:cs typeface="+mn-cs"/>
+                              </a:defRPr>
+                            </a:lvl2pPr>
+                            <a:lvl3pPr marL="914400" algn="l" defTabSz="914400" rtl="0" eaLnBrk="1" latinLnBrk="0" hangingPunct="1">
+                              <a:defRPr sz="1800" kern="1200">
+                                <a:solidFill>
+                                  <a:schemeClr val="lt1"/>
+                                </a:solidFill>
+                                <a:latin typeface="+mn-lt"/>
+                                <a:ea typeface="+mn-ea"/>
+                                <a:cs typeface="+mn-cs"/>
+                              </a:defRPr>
+                            </a:lvl3pPr>
+                            <a:lvl4pPr marL="1371600" algn="l" defTabSz="914400" rtl="0" eaLnBrk="1" latinLnBrk="0" hangingPunct="1">
+                              <a:defRPr sz="1800" kern="1200">
+                                <a:solidFill>
+                                  <a:schemeClr val="lt1"/>
+                                </a:solidFill>
+                                <a:latin typeface="+mn-lt"/>
+                                <a:ea typeface="+mn-ea"/>
+                                <a:cs typeface="+mn-cs"/>
+                              </a:defRPr>
+                            </a:lvl4pPr>
+                            <a:lvl5pPr marL="1828800" algn="l" defTabSz="914400" rtl="0" eaLnBrk="1" latinLnBrk="0" hangingPunct="1">
+                              <a:defRPr sz="1800" kern="1200">
+                                <a:solidFill>
+                                  <a:schemeClr val="lt1"/>
+                                </a:solidFill>
+                                <a:latin typeface="+mn-lt"/>
+                                <a:ea typeface="+mn-ea"/>
+                                <a:cs typeface="+mn-cs"/>
+                              </a:defRPr>
+                            </a:lvl5pPr>
+                            <a:lvl6pPr marL="2286000" algn="l" defTabSz="914400" rtl="0" eaLnBrk="1" latinLnBrk="0" hangingPunct="1">
+                              <a:defRPr sz="1800" kern="1200">
+                                <a:solidFill>
+                                  <a:schemeClr val="lt1"/>
+                                </a:solidFill>
+                                <a:latin typeface="+mn-lt"/>
+                                <a:ea typeface="+mn-ea"/>
+                                <a:cs typeface="+mn-cs"/>
+                              </a:defRPr>
+                            </a:lvl6pPr>
+                            <a:lvl7pPr marL="2743200" algn="l" defTabSz="914400" rtl="0" eaLnBrk="1" latinLnBrk="0" hangingPunct="1">
+                              <a:defRPr sz="1800" kern="1200">
+                                <a:solidFill>
+                                  <a:schemeClr val="lt1"/>
+                                </a:solidFill>
+                                <a:latin typeface="+mn-lt"/>
+                                <a:ea typeface="+mn-ea"/>
+                                <a:cs typeface="+mn-cs"/>
+                              </a:defRPr>
+                            </a:lvl7pPr>
+                            <a:lvl8pPr marL="3200400" algn="l" defTabSz="914400" rtl="0" eaLnBrk="1" latinLnBrk="0" hangingPunct="1">
+                              <a:defRPr sz="1800" kern="1200">
+                                <a:solidFill>
+                                  <a:schemeClr val="lt1"/>
+                                </a:solidFill>
+                                <a:latin typeface="+mn-lt"/>
+                                <a:ea typeface="+mn-ea"/>
+                                <a:cs typeface="+mn-cs"/>
+                              </a:defRPr>
+                            </a:lvl8pPr>
+                            <a:lvl9pPr marL="3657600" algn="l" defTabSz="914400" rtl="0" eaLnBrk="1" latinLnBrk="0" hangingPunct="1">
+                              <a:defRPr sz="1800" kern="1200">
+                                <a:solidFill>
+                                  <a:schemeClr val="lt1"/>
+                                </a:solidFill>
+                                <a:latin typeface="+mn-lt"/>
+                                <a:ea typeface="+mn-ea"/>
+                                <a:cs typeface="+mn-cs"/>
+                              </a:defRPr>
+                            </a:lvl9pPr>
+                          </a:lstStyle>
+                          <a:p>
+                            <a:pPr algn="ctr"/>
+                            <a:r>
+                              <a:rPr lang="de-DE" sz="2400" dirty="0" err="1" smtClean="0">
+                                <a:solidFill>
+                                  <a:schemeClr val="tx1"/>
+                                </a:solidFill>
+                              </a:rPr>
+                              <a:t>CalculationFactory</a:t>
+                            </a:r>
+                            <a:endParaRPr lang="de-DE" sz="2400" dirty="0" smtClean="0">
+                              <a:solidFill>
+                                <a:schemeClr val="tx1"/>
+                              </a:solidFill>
+                            </a:endParaRPr>
+                          </a:p>
+                        </a:txBody>
+                        <a:useSpRect/>
+                      </a:txSp>
+                      <a:style>
+                        <a:lnRef idx="2">
+                          <a:schemeClr val="accent1">
+                            <a:shade val="50000"/>
+                          </a:schemeClr>
+                        </a:lnRef>
+                        <a:fillRef idx="1">
+                          <a:schemeClr val="accent1"/>
+                        </a:fillRef>
+                        <a:effectRef idx="0">
+                          <a:schemeClr val="accent1"/>
+                        </a:effectRef>
+                        <a:fontRef idx="minor">
+                          <a:schemeClr val="lt1"/>
+                        </a:fontRef>
+                      </a:style>
+                    </a:sp>
+                    <a:sp>
+                      <a:nvSpPr>
+                        <a:cNvPr id="9" name="Rechteck 8"/>
+                        <a:cNvSpPr/>
+                      </a:nvSpPr>
+                      <a:spPr>
+                        <a:xfrm>
+                          <a:off x="179512" y="2708920"/>
+                          <a:ext cx="3384376" cy="914400"/>
+                        </a:xfrm>
+                        <a:prstGeom prst="rect">
+                          <a:avLst/>
+                        </a:prstGeom>
+                        <a:solidFill>
+                          <a:schemeClr val="tx2">
+                            <a:lumMod val="40000"/>
+                            <a:lumOff val="60000"/>
+                          </a:schemeClr>
+                        </a:solidFill>
+                        <a:ln>
+                          <a:noFill/>
+                        </a:ln>
+                      </a:spPr>
+                      <a:txSp>
+                        <a:txBody>
+                          <a:bodyPr rtlCol="0" anchor="ctr"/>
+                          <a:lstStyle>
+                            <a:defPPr>
+                              <a:defRPr lang="de-DE"/>
+                            </a:defPPr>
+                            <a:lvl1pPr marL="0" algn="l" defTabSz="914400" rtl="0" eaLnBrk="1" latinLnBrk="0" hangingPunct="1">
+                              <a:defRPr sz="1800" kern="1200">
+                                <a:solidFill>
+                                  <a:schemeClr val="lt1"/>
+                                </a:solidFill>
+                                <a:latin typeface="+mn-lt"/>
+                                <a:ea typeface="+mn-ea"/>
+                                <a:cs typeface="+mn-cs"/>
+                              </a:defRPr>
+                            </a:lvl1pPr>
+                            <a:lvl2pPr marL="457200" algn="l" defTabSz="914400" rtl="0" eaLnBrk="1" latinLnBrk="0" hangingPunct="1">
+                              <a:defRPr sz="1800" kern="1200">
+                                <a:solidFill>
+                                  <a:schemeClr val="lt1"/>
+                                </a:solidFill>
+                                <a:latin typeface="+mn-lt"/>
+                                <a:ea typeface="+mn-ea"/>
+                                <a:cs typeface="+mn-cs"/>
+                              </a:defRPr>
+                            </a:lvl2pPr>
+                            <a:lvl3pPr marL="914400" algn="l" defTabSz="914400" rtl="0" eaLnBrk="1" latinLnBrk="0" hangingPunct="1">
+                              <a:defRPr sz="1800" kern="1200">
+                                <a:solidFill>
+                                  <a:schemeClr val="lt1"/>
+                                </a:solidFill>
+                                <a:latin typeface="+mn-lt"/>
+                                <a:ea typeface="+mn-ea"/>
+                                <a:cs typeface="+mn-cs"/>
+                              </a:defRPr>
+                            </a:lvl3pPr>
+                            <a:lvl4pPr marL="1371600" algn="l" defTabSz="914400" rtl="0" eaLnBrk="1" latinLnBrk="0" hangingPunct="1">
+                              <a:defRPr sz="1800" kern="1200">
+                                <a:solidFill>
+                                  <a:schemeClr val="lt1"/>
+                                </a:solidFill>
+                                <a:latin typeface="+mn-lt"/>
+                                <a:ea typeface="+mn-ea"/>
+                                <a:cs typeface="+mn-cs"/>
+                              </a:defRPr>
+                            </a:lvl4pPr>
+                            <a:lvl5pPr marL="1828800" algn="l" defTabSz="914400" rtl="0" eaLnBrk="1" latinLnBrk="0" hangingPunct="1">
+                              <a:defRPr sz="1800" kern="1200">
+                                <a:solidFill>
+                                  <a:schemeClr val="lt1"/>
+                                </a:solidFill>
+                                <a:latin typeface="+mn-lt"/>
+                                <a:ea typeface="+mn-ea"/>
+                                <a:cs typeface="+mn-cs"/>
+                              </a:defRPr>
+                            </a:lvl5pPr>
+                            <a:lvl6pPr marL="2286000" algn="l" defTabSz="914400" rtl="0" eaLnBrk="1" latinLnBrk="0" hangingPunct="1">
+                              <a:defRPr sz="1800" kern="1200">
+                                <a:solidFill>
+                                  <a:schemeClr val="lt1"/>
+                                </a:solidFill>
+                                <a:latin typeface="+mn-lt"/>
+                                <a:ea typeface="+mn-ea"/>
+                                <a:cs typeface="+mn-cs"/>
+                              </a:defRPr>
+                            </a:lvl6pPr>
+                            <a:lvl7pPr marL="2743200" algn="l" defTabSz="914400" rtl="0" eaLnBrk="1" latinLnBrk="0" hangingPunct="1">
+                              <a:defRPr sz="1800" kern="1200">
+                                <a:solidFill>
+                                  <a:schemeClr val="lt1"/>
+                                </a:solidFill>
+                                <a:latin typeface="+mn-lt"/>
+                                <a:ea typeface="+mn-ea"/>
+                                <a:cs typeface="+mn-cs"/>
+                              </a:defRPr>
+                            </a:lvl7pPr>
+                            <a:lvl8pPr marL="3200400" algn="l" defTabSz="914400" rtl="0" eaLnBrk="1" latinLnBrk="0" hangingPunct="1">
+                              <a:defRPr sz="1800" kern="1200">
+                                <a:solidFill>
+                                  <a:schemeClr val="lt1"/>
+                                </a:solidFill>
+                                <a:latin typeface="+mn-lt"/>
+                                <a:ea typeface="+mn-ea"/>
+                                <a:cs typeface="+mn-cs"/>
+                              </a:defRPr>
+                            </a:lvl8pPr>
+                            <a:lvl9pPr marL="3657600" algn="l" defTabSz="914400" rtl="0" eaLnBrk="1" latinLnBrk="0" hangingPunct="1">
+                              <a:defRPr sz="1800" kern="1200">
+                                <a:solidFill>
+                                  <a:schemeClr val="lt1"/>
+                                </a:solidFill>
+                                <a:latin typeface="+mn-lt"/>
+                                <a:ea typeface="+mn-ea"/>
+                                <a:cs typeface="+mn-cs"/>
+                              </a:defRPr>
+                            </a:lvl9pPr>
+                          </a:lstStyle>
+                          <a:p>
+                            <a:pPr algn="ctr"/>
+                            <a:r>
+                              <a:rPr lang="de-DE" sz="2400" dirty="0" err="1" smtClean="0">
+                                <a:solidFill>
+                                  <a:schemeClr val="tx1"/>
+                                </a:solidFill>
+                              </a:rPr>
+                              <a:t>unweightedFunctionPoint</a:t>
+                            </a:r>
+                            <a:endParaRPr lang="de-DE" sz="2400" dirty="0" smtClean="0">
+                              <a:solidFill>
+                                <a:schemeClr val="tx1"/>
+                              </a:solidFill>
+                            </a:endParaRPr>
+                          </a:p>
+                        </a:txBody>
+                        <a:useSpRect/>
+                      </a:txSp>
+                      <a:style>
+                        <a:lnRef idx="2">
+                          <a:schemeClr val="accent1">
+                            <a:shade val="50000"/>
+                          </a:schemeClr>
+                        </a:lnRef>
+                        <a:fillRef idx="1">
+                          <a:schemeClr val="accent1"/>
+                        </a:fillRef>
+                        <a:effectRef idx="0">
+                          <a:schemeClr val="accent1"/>
+                        </a:effectRef>
+                        <a:fontRef idx="minor">
+                          <a:schemeClr val="lt1"/>
+                        </a:fontRef>
+                      </a:style>
+                    </a:sp>
+                    <a:cxnSp>
+                      <a:nvCxnSpPr>
+                        <a:cNvPr id="13" name="Gerade Verbindung mit Pfeil 12"/>
+                        <a:cNvCxnSpPr>
+                          <a:stCxn id="9" idx="0"/>
+                        </a:cNvCxnSpPr>
+                      </a:nvCxnSpPr>
+                      <a:spPr>
+                        <a:xfrm flipV="1">
+                          <a:off x="1871700" y="2060848"/>
+                          <a:ext cx="1404156" cy="648072"/>
+                        </a:xfrm>
+                        <a:prstGeom prst="straightConnector1">
+                          <a:avLst/>
+                        </a:prstGeom>
+                        <a:ln>
+                          <a:tailEnd type="arrow"/>
+                        </a:ln>
+                      </a:spPr>
+                      <a:style>
+                        <a:lnRef idx="3">
+                          <a:schemeClr val="accent1"/>
+                        </a:lnRef>
+                        <a:fillRef idx="0">
+                          <a:schemeClr val="accent1"/>
+                        </a:fillRef>
+                        <a:effectRef idx="2">
+                          <a:schemeClr val="accent1"/>
+                        </a:effectRef>
+                        <a:fontRef idx="minor">
+                          <a:schemeClr val="tx1"/>
+                        </a:fontRef>
+                      </a:style>
+                    </a:cxnSp>
+                    <a:cxnSp>
+                      <a:nvCxnSpPr>
+                        <a:cNvPr id="15" name="Gerade Verbindung mit Pfeil 14"/>
+                        <a:cNvCxnSpPr>
+                          <a:stCxn id="6" idx="0"/>
+                        </a:cNvCxnSpPr>
+                      </a:nvCxnSpPr>
+                      <a:spPr>
+                        <a:xfrm flipH="1" flipV="1">
+                          <a:off x="4427984" y="2060848"/>
+                          <a:ext cx="1404156" cy="648072"/>
+                        </a:xfrm>
+                        <a:prstGeom prst="straightConnector1">
+                          <a:avLst/>
+                        </a:prstGeom>
+                        <a:ln>
+                          <a:tailEnd type="arrow"/>
+                        </a:ln>
+                      </a:spPr>
+                      <a:style>
+                        <a:lnRef idx="3">
+                          <a:schemeClr val="accent1"/>
+                        </a:lnRef>
+                        <a:fillRef idx="0">
+                          <a:schemeClr val="accent1"/>
+                        </a:fillRef>
+                        <a:effectRef idx="2">
+                          <a:schemeClr val="accent1"/>
+                        </a:effectRef>
+                        <a:fontRef idx="minor">
+                          <a:schemeClr val="tx1"/>
+                        </a:fontRef>
+                      </a:style>
+                    </a:cxnSp>
+                    <a:cxnSp>
+                      <a:nvCxnSpPr>
+                        <a:cNvPr id="18" name="Gerade Verbindung mit Pfeil 17"/>
+                        <a:cNvCxnSpPr>
+                          <a:stCxn id="7" idx="0"/>
+                          <a:endCxn id="4" idx="2"/>
+                        </a:cNvCxnSpPr>
+                      </a:nvCxnSpPr>
+                      <a:spPr>
+                        <a:xfrm flipV="1">
+                          <a:off x="3851920" y="2111152"/>
+                          <a:ext cx="0" cy="1965920"/>
+                        </a:xfrm>
+                        <a:prstGeom prst="straightConnector1">
+                          <a:avLst/>
+                        </a:prstGeom>
+                        <a:ln>
+                          <a:tailEnd type="arrow"/>
+                        </a:ln>
+                      </a:spPr>
+                      <a:style>
+                        <a:lnRef idx="3">
+                          <a:schemeClr val="accent1"/>
+                        </a:lnRef>
+                        <a:fillRef idx="0">
+                          <a:schemeClr val="accent1"/>
+                        </a:fillRef>
+                        <a:effectRef idx="2">
+                          <a:schemeClr val="accent1"/>
+                        </a:effectRef>
+                        <a:fontRef idx="minor">
+                          <a:schemeClr val="tx1"/>
+                        </a:fontRef>
+                      </a:style>
+                    </a:cxnSp>
+                    <a:cxnSp>
+                      <a:nvCxnSpPr>
+                        <a:cNvPr id="20" name="Gerade Verbindung mit Pfeil 19"/>
+                        <a:cNvCxnSpPr>
+                          <a:stCxn id="8" idx="0"/>
+                          <a:endCxn id="7" idx="2"/>
+                        </a:cNvCxnSpPr>
+                      </a:nvCxnSpPr>
+                      <a:spPr>
+                        <a:xfrm flipV="1">
+                          <a:off x="3851920" y="4991472"/>
+                          <a:ext cx="0" cy="813792"/>
+                        </a:xfrm>
+                        <a:prstGeom prst="straightConnector1">
+                          <a:avLst/>
+                        </a:prstGeom>
+                        <a:ln>
+                          <a:prstDash val="dash"/>
+                          <a:tailEnd type="arrow"/>
+                        </a:ln>
+                      </a:spPr>
+                      <a:style>
+                        <a:lnRef idx="2">
+                          <a:schemeClr val="accent1"/>
+                        </a:lnRef>
+                        <a:fillRef idx="0">
+                          <a:schemeClr val="accent1"/>
+                        </a:fillRef>
+                        <a:effectRef idx="1">
+                          <a:schemeClr val="accent1"/>
+                        </a:effectRef>
+                        <a:fontRef idx="minor">
+                          <a:schemeClr val="tx1"/>
+                        </a:fontRef>
+                      </a:style>
+                    </a:cxnSp>
+                    <a:cxnSp>
+                      <a:nvCxnSpPr>
+                        <a:cNvPr id="24" name="Form 23"/>
+                        <a:cNvCxnSpPr>
+                          <a:stCxn id="8" idx="3"/>
+                          <a:endCxn id="6" idx="2"/>
+                        </a:cNvCxnSpPr>
+                      </a:nvCxnSpPr>
+                      <a:spPr>
+                        <a:xfrm flipV="1">
+                          <a:off x="5148064" y="3623320"/>
+                          <a:ext cx="684076" cy="2639144"/>
+                        </a:xfrm>
+                        <a:prstGeom prst="bentConnector2">
+                          <a:avLst/>
+                        </a:prstGeom>
+                        <a:ln>
+                          <a:prstDash val="dash"/>
+                          <a:tailEnd type="arrow"/>
+                        </a:ln>
+                      </a:spPr>
+                      <a:style>
+                        <a:lnRef idx="2">
+                          <a:schemeClr val="accent1"/>
+                        </a:lnRef>
+                        <a:fillRef idx="0">
+                          <a:schemeClr val="accent1"/>
+                        </a:fillRef>
+                        <a:effectRef idx="1">
+                          <a:schemeClr val="accent1"/>
+                        </a:effectRef>
+                        <a:fontRef idx="minor">
+                          <a:schemeClr val="tx1"/>
+                        </a:fontRef>
+                      </a:style>
+                    </a:cxnSp>
+                    <a:cxnSp>
+                      <a:nvCxnSpPr>
+                        <a:cNvPr id="26" name="Form 25"/>
+                        <a:cNvCxnSpPr>
+                          <a:stCxn id="8" idx="1"/>
+                          <a:endCxn id="9" idx="2"/>
+                        </a:cNvCxnSpPr>
+                      </a:nvCxnSpPr>
+                      <a:spPr>
+                        <a:xfrm rot="10800000">
+                          <a:off x="1871700" y="3623320"/>
+                          <a:ext cx="684076" cy="2639144"/>
+                        </a:xfrm>
+                        <a:prstGeom prst="bentConnector2">
+                          <a:avLst/>
+                        </a:prstGeom>
+                        <a:ln>
+                          <a:prstDash val="dash"/>
+                          <a:tailEnd type="arrow"/>
+                        </a:ln>
+                      </a:spPr>
+                      <a:style>
+                        <a:lnRef idx="2">
+                          <a:schemeClr val="accent1"/>
+                        </a:lnRef>
+                        <a:fillRef idx="0">
+                          <a:schemeClr val="accent1"/>
+                        </a:fillRef>
+                        <a:effectRef idx="1">
+                          <a:schemeClr val="accent1"/>
+                        </a:effectRef>
+                        <a:fontRef idx="minor">
+                          <a:schemeClr val="tx1"/>
+                        </a:fontRef>
+                      </a:style>
+                    </a:cxnSp>
+                    <a:sp>
+                      <a:nvSpPr>
+                        <a:cNvPr id="27" name="Textfeld 26"/>
+                        <a:cNvSpPr txBox="1"/>
+                      </a:nvSpPr>
+                      <a:spPr>
+                        <a:xfrm>
+                          <a:off x="899592" y="4653136"/>
+                          <a:ext cx="969496" cy="461665"/>
+                        </a:xfrm>
+                        <a:prstGeom prst="rect">
+                          <a:avLst/>
+                        </a:prstGeom>
+                        <a:noFill/>
+                      </a:spPr>
+                      <a:txSp>
+                        <a:txBody>
+                          <a:bodyPr wrap="none" rtlCol="0">
+                            <a:spAutoFit/>
+                          </a:bodyPr>
+                          <a:lstStyle>
+                            <a:defPPr>
+                              <a:defRPr lang="de-DE"/>
+                            </a:defPPr>
+                            <a:lvl1pPr marL="0" algn="l" defTabSz="914400" rtl="0" eaLnBrk="1" latinLnBrk="0" hangingPunct="1">
+                              <a:defRPr sz="1800" kern="1200">
+                                <a:solidFill>
+                                  <a:schemeClr val="tx1"/>
+                                </a:solidFill>
+                                <a:latin typeface="+mn-lt"/>
+                                <a:ea typeface="+mn-ea"/>
+                                <a:cs typeface="+mn-cs"/>
+                              </a:defRPr>
+                            </a:lvl1pPr>
+                            <a:lvl2pPr marL="457200" algn="l" defTabSz="914400" rtl="0" eaLnBrk="1" latinLnBrk="0" hangingPunct="1">
+                              <a:defRPr sz="1800" kern="1200">
+                                <a:solidFill>
+                                  <a:schemeClr val="tx1"/>
+                                </a:solidFill>
+                                <a:latin typeface="+mn-lt"/>
+                                <a:ea typeface="+mn-ea"/>
+                                <a:cs typeface="+mn-cs"/>
+                              </a:defRPr>
+                            </a:lvl2pPr>
+                            <a:lvl3pPr marL="914400" algn="l" defTabSz="914400" rtl="0" eaLnBrk="1" latinLnBrk="0" hangingPunct="1">
+                              <a:defRPr sz="1800" kern="1200">
+                                <a:solidFill>
+                                  <a:schemeClr val="tx1"/>
+                                </a:solidFill>
+                                <a:latin typeface="+mn-lt"/>
+                                <a:ea typeface="+mn-ea"/>
+                                <a:cs typeface="+mn-cs"/>
+                              </a:defRPr>
+                            </a:lvl3pPr>
+                            <a:lvl4pPr marL="1371600" algn="l" defTabSz="914400" rtl="0" eaLnBrk="1" latinLnBrk="0" hangingPunct="1">
+                              <a:defRPr sz="1800" kern="1200">
+                                <a:solidFill>
+                                  <a:schemeClr val="tx1"/>
+                                </a:solidFill>
+                                <a:latin typeface="+mn-lt"/>
+                                <a:ea typeface="+mn-ea"/>
+                                <a:cs typeface="+mn-cs"/>
+                              </a:defRPr>
+                            </a:lvl4pPr>
+                            <a:lvl5pPr marL="1828800" algn="l" defTabSz="914400" rtl="0" eaLnBrk="1" latinLnBrk="0" hangingPunct="1">
+                              <a:defRPr sz="1800" kern="1200">
+                                <a:solidFill>
+                                  <a:schemeClr val="tx1"/>
+                                </a:solidFill>
+                                <a:latin typeface="+mn-lt"/>
+                                <a:ea typeface="+mn-ea"/>
+                                <a:cs typeface="+mn-cs"/>
+                              </a:defRPr>
+                            </a:lvl5pPr>
+                            <a:lvl6pPr marL="2286000" algn="l" defTabSz="914400" rtl="0" eaLnBrk="1" latinLnBrk="0" hangingPunct="1">
+                              <a:defRPr sz="1800" kern="1200">
+                                <a:solidFill>
+                                  <a:schemeClr val="tx1"/>
+                                </a:solidFill>
+                                <a:latin typeface="+mn-lt"/>
+                                <a:ea typeface="+mn-ea"/>
+                                <a:cs typeface="+mn-cs"/>
+                              </a:defRPr>
+                            </a:lvl6pPr>
+                            <a:lvl7pPr marL="2743200" algn="l" defTabSz="914400" rtl="0" eaLnBrk="1" latinLnBrk="0" hangingPunct="1">
+                              <a:defRPr sz="1800" kern="1200">
+                                <a:solidFill>
+                                  <a:schemeClr val="tx1"/>
+                                </a:solidFill>
+                                <a:latin typeface="+mn-lt"/>
+                                <a:ea typeface="+mn-ea"/>
+                                <a:cs typeface="+mn-cs"/>
+                              </a:defRPr>
+                            </a:lvl7pPr>
+                            <a:lvl8pPr marL="3200400" algn="l" defTabSz="914400" rtl="0" eaLnBrk="1" latinLnBrk="0" hangingPunct="1">
+                              <a:defRPr sz="1800" kern="1200">
+                                <a:solidFill>
+                                  <a:schemeClr val="tx1"/>
+                                </a:solidFill>
+                                <a:latin typeface="+mn-lt"/>
+                                <a:ea typeface="+mn-ea"/>
+                                <a:cs typeface="+mn-cs"/>
+                              </a:defRPr>
+                            </a:lvl8pPr>
+                            <a:lvl9pPr marL="3657600" algn="l" defTabSz="914400" rtl="0" eaLnBrk="1" latinLnBrk="0" hangingPunct="1">
+                              <a:defRPr sz="1800" kern="1200">
+                                <a:solidFill>
+                                  <a:schemeClr val="tx1"/>
+                                </a:solidFill>
+                                <a:latin typeface="+mn-lt"/>
+                                <a:ea typeface="+mn-ea"/>
+                                <a:cs typeface="+mn-cs"/>
+                              </a:defRPr>
+                            </a:lvl9pPr>
+                          </a:lstStyle>
+                          <a:p>
+                            <a:r>
+                              <a:rPr lang="de-DE" sz="2400" dirty="0" err="1" smtClean="0">
+                                <a:solidFill>
+                                  <a:schemeClr val="tx2">
+                                    <a:lumMod val="60000"/>
+                                    <a:lumOff val="40000"/>
+                                  </a:schemeClr>
+                                </a:solidFill>
+                              </a:rPr>
+                              <a:t>create</a:t>
+                            </a:r>
+                            <a:endParaRPr lang="de-DE" dirty="0">
+                              <a:solidFill>
+                                <a:schemeClr val="tx2">
+                                  <a:lumMod val="60000"/>
+                                  <a:lumOff val="40000"/>
+                                </a:schemeClr>
+                              </a:solidFill>
+                            </a:endParaRPr>
+                          </a:p>
+                        </a:txBody>
+                        <a:useSpRect/>
+                      </a:txSp>
+                    </a:sp>
+                    <a:sp>
+                      <a:nvSpPr>
+                        <a:cNvPr id="28" name="Textfeld 27"/>
+                        <a:cNvSpPr txBox="1"/>
+                      </a:nvSpPr>
+                      <a:spPr>
+                        <a:xfrm>
+                          <a:off x="3851920" y="5157192"/>
+                          <a:ext cx="969496" cy="461665"/>
+                        </a:xfrm>
+                        <a:prstGeom prst="rect">
+                          <a:avLst/>
+                        </a:prstGeom>
+                        <a:noFill/>
+                      </a:spPr>
+                      <a:txSp>
+                        <a:txBody>
+                          <a:bodyPr wrap="none" rtlCol="0">
+                            <a:spAutoFit/>
+                          </a:bodyPr>
+                          <a:lstStyle>
+                            <a:defPPr>
+                              <a:defRPr lang="de-DE"/>
+                            </a:defPPr>
+                            <a:lvl1pPr marL="0" algn="l" defTabSz="914400" rtl="0" eaLnBrk="1" latinLnBrk="0" hangingPunct="1">
+                              <a:defRPr sz="1800" kern="1200">
+                                <a:solidFill>
+                                  <a:schemeClr val="tx1"/>
+                                </a:solidFill>
+                                <a:latin typeface="+mn-lt"/>
+                                <a:ea typeface="+mn-ea"/>
+                                <a:cs typeface="+mn-cs"/>
+                              </a:defRPr>
+                            </a:lvl1pPr>
+                            <a:lvl2pPr marL="457200" algn="l" defTabSz="914400" rtl="0" eaLnBrk="1" latinLnBrk="0" hangingPunct="1">
+                              <a:defRPr sz="1800" kern="1200">
+                                <a:solidFill>
+                                  <a:schemeClr val="tx1"/>
+                                </a:solidFill>
+                                <a:latin typeface="+mn-lt"/>
+                                <a:ea typeface="+mn-ea"/>
+                                <a:cs typeface="+mn-cs"/>
+                              </a:defRPr>
+                            </a:lvl2pPr>
+                            <a:lvl3pPr marL="914400" algn="l" defTabSz="914400" rtl="0" eaLnBrk="1" latinLnBrk="0" hangingPunct="1">
+                              <a:defRPr sz="1800" kern="1200">
+                                <a:solidFill>
+                                  <a:schemeClr val="tx1"/>
+                                </a:solidFill>
+                                <a:latin typeface="+mn-lt"/>
+                                <a:ea typeface="+mn-ea"/>
+                                <a:cs typeface="+mn-cs"/>
+                              </a:defRPr>
+                            </a:lvl3pPr>
+                            <a:lvl4pPr marL="1371600" algn="l" defTabSz="914400" rtl="0" eaLnBrk="1" latinLnBrk="0" hangingPunct="1">
+                              <a:defRPr sz="1800" kern="1200">
+                                <a:solidFill>
+                                  <a:schemeClr val="tx1"/>
+                                </a:solidFill>
+                                <a:latin typeface="+mn-lt"/>
+                                <a:ea typeface="+mn-ea"/>
+                                <a:cs typeface="+mn-cs"/>
+                              </a:defRPr>
+                            </a:lvl4pPr>
+                            <a:lvl5pPr marL="1828800" algn="l" defTabSz="914400" rtl="0" eaLnBrk="1" latinLnBrk="0" hangingPunct="1">
+                              <a:defRPr sz="1800" kern="1200">
+                                <a:solidFill>
+                                  <a:schemeClr val="tx1"/>
+                                </a:solidFill>
+                                <a:latin typeface="+mn-lt"/>
+                                <a:ea typeface="+mn-ea"/>
+                                <a:cs typeface="+mn-cs"/>
+                              </a:defRPr>
+                            </a:lvl5pPr>
+                            <a:lvl6pPr marL="2286000" algn="l" defTabSz="914400" rtl="0" eaLnBrk="1" latinLnBrk="0" hangingPunct="1">
+                              <a:defRPr sz="1800" kern="1200">
+                                <a:solidFill>
+                                  <a:schemeClr val="tx1"/>
+                                </a:solidFill>
+                                <a:latin typeface="+mn-lt"/>
+                                <a:ea typeface="+mn-ea"/>
+                                <a:cs typeface="+mn-cs"/>
+                              </a:defRPr>
+                            </a:lvl6pPr>
+                            <a:lvl7pPr marL="2743200" algn="l" defTabSz="914400" rtl="0" eaLnBrk="1" latinLnBrk="0" hangingPunct="1">
+                              <a:defRPr sz="1800" kern="1200">
+                                <a:solidFill>
+                                  <a:schemeClr val="tx1"/>
+                                </a:solidFill>
+                                <a:latin typeface="+mn-lt"/>
+                                <a:ea typeface="+mn-ea"/>
+                                <a:cs typeface="+mn-cs"/>
+                              </a:defRPr>
+                            </a:lvl7pPr>
+                            <a:lvl8pPr marL="3200400" algn="l" defTabSz="914400" rtl="0" eaLnBrk="1" latinLnBrk="0" hangingPunct="1">
+                              <a:defRPr sz="1800" kern="1200">
+                                <a:solidFill>
+                                  <a:schemeClr val="tx1"/>
+                                </a:solidFill>
+                                <a:latin typeface="+mn-lt"/>
+                                <a:ea typeface="+mn-ea"/>
+                                <a:cs typeface="+mn-cs"/>
+                              </a:defRPr>
+                            </a:lvl8pPr>
+                            <a:lvl9pPr marL="3657600" algn="l" defTabSz="914400" rtl="0" eaLnBrk="1" latinLnBrk="0" hangingPunct="1">
+                              <a:defRPr sz="1800" kern="1200">
+                                <a:solidFill>
+                                  <a:schemeClr val="tx1"/>
+                                </a:solidFill>
+                                <a:latin typeface="+mn-lt"/>
+                                <a:ea typeface="+mn-ea"/>
+                                <a:cs typeface="+mn-cs"/>
+                              </a:defRPr>
+                            </a:lvl9pPr>
+                          </a:lstStyle>
+                          <a:p>
+                            <a:r>
+                              <a:rPr lang="de-DE" sz="2400" dirty="0" err="1" smtClean="0">
+                                <a:solidFill>
+                                  <a:schemeClr val="tx2">
+                                    <a:lumMod val="60000"/>
+                                    <a:lumOff val="40000"/>
+                                  </a:schemeClr>
+                                </a:solidFill>
+                              </a:rPr>
+                              <a:t>create</a:t>
+                            </a:r>
+                            <a:endParaRPr lang="de-DE" dirty="0">
+                              <a:solidFill>
+                                <a:schemeClr val="tx2">
+                                  <a:lumMod val="60000"/>
+                                  <a:lumOff val="40000"/>
+                                </a:schemeClr>
+                              </a:solidFill>
+                            </a:endParaRPr>
+                          </a:p>
+                        </a:txBody>
+                        <a:useSpRect/>
+                      </a:txSp>
+                    </a:sp>
+                    <a:sp>
+                      <a:nvSpPr>
+                        <a:cNvPr id="29" name="Textfeld 28"/>
+                        <a:cNvSpPr txBox="1"/>
+                      </a:nvSpPr>
+                      <a:spPr>
+                        <a:xfrm>
+                          <a:off x="5868144" y="4653136"/>
+                          <a:ext cx="969496" cy="461665"/>
+                        </a:xfrm>
+                        <a:prstGeom prst="rect">
+                          <a:avLst/>
+                        </a:prstGeom>
+                        <a:noFill/>
+                      </a:spPr>
+                      <a:txSp>
+                        <a:txBody>
+                          <a:bodyPr wrap="none" rtlCol="0">
+                            <a:spAutoFit/>
+                          </a:bodyPr>
+                          <a:lstStyle>
+                            <a:defPPr>
+                              <a:defRPr lang="de-DE"/>
+                            </a:defPPr>
+                            <a:lvl1pPr marL="0" algn="l" defTabSz="914400" rtl="0" eaLnBrk="1" latinLnBrk="0" hangingPunct="1">
+                              <a:defRPr sz="1800" kern="1200">
+                                <a:solidFill>
+                                  <a:schemeClr val="tx1"/>
+                                </a:solidFill>
+                                <a:latin typeface="+mn-lt"/>
+                                <a:ea typeface="+mn-ea"/>
+                                <a:cs typeface="+mn-cs"/>
+                              </a:defRPr>
+                            </a:lvl1pPr>
+                            <a:lvl2pPr marL="457200" algn="l" defTabSz="914400" rtl="0" eaLnBrk="1" latinLnBrk="0" hangingPunct="1">
+                              <a:defRPr sz="1800" kern="1200">
+                                <a:solidFill>
+                                  <a:schemeClr val="tx1"/>
+                                </a:solidFill>
+                                <a:latin typeface="+mn-lt"/>
+                                <a:ea typeface="+mn-ea"/>
+                                <a:cs typeface="+mn-cs"/>
+                              </a:defRPr>
+                            </a:lvl2pPr>
+                            <a:lvl3pPr marL="914400" algn="l" defTabSz="914400" rtl="0" eaLnBrk="1" latinLnBrk="0" hangingPunct="1">
+                              <a:defRPr sz="1800" kern="1200">
+                                <a:solidFill>
+                                  <a:schemeClr val="tx1"/>
+                                </a:solidFill>
+                                <a:latin typeface="+mn-lt"/>
+                                <a:ea typeface="+mn-ea"/>
+                                <a:cs typeface="+mn-cs"/>
+                              </a:defRPr>
+                            </a:lvl3pPr>
+                            <a:lvl4pPr marL="1371600" algn="l" defTabSz="914400" rtl="0" eaLnBrk="1" latinLnBrk="0" hangingPunct="1">
+                              <a:defRPr sz="1800" kern="1200">
+                                <a:solidFill>
+                                  <a:schemeClr val="tx1"/>
+                                </a:solidFill>
+                                <a:latin typeface="+mn-lt"/>
+                                <a:ea typeface="+mn-ea"/>
+                                <a:cs typeface="+mn-cs"/>
+                              </a:defRPr>
+                            </a:lvl4pPr>
+                            <a:lvl5pPr marL="1828800" algn="l" defTabSz="914400" rtl="0" eaLnBrk="1" latinLnBrk="0" hangingPunct="1">
+                              <a:defRPr sz="1800" kern="1200">
+                                <a:solidFill>
+                                  <a:schemeClr val="tx1"/>
+                                </a:solidFill>
+                                <a:latin typeface="+mn-lt"/>
+                                <a:ea typeface="+mn-ea"/>
+                                <a:cs typeface="+mn-cs"/>
+                              </a:defRPr>
+                            </a:lvl5pPr>
+                            <a:lvl6pPr marL="2286000" algn="l" defTabSz="914400" rtl="0" eaLnBrk="1" latinLnBrk="0" hangingPunct="1">
+                              <a:defRPr sz="1800" kern="1200">
+                                <a:solidFill>
+                                  <a:schemeClr val="tx1"/>
+                                </a:solidFill>
+                                <a:latin typeface="+mn-lt"/>
+                                <a:ea typeface="+mn-ea"/>
+                                <a:cs typeface="+mn-cs"/>
+                              </a:defRPr>
+                            </a:lvl6pPr>
+                            <a:lvl7pPr marL="2743200" algn="l" defTabSz="914400" rtl="0" eaLnBrk="1" latinLnBrk="0" hangingPunct="1">
+                              <a:defRPr sz="1800" kern="1200">
+                                <a:solidFill>
+                                  <a:schemeClr val="tx1"/>
+                                </a:solidFill>
+                                <a:latin typeface="+mn-lt"/>
+                                <a:ea typeface="+mn-ea"/>
+                                <a:cs typeface="+mn-cs"/>
+                              </a:defRPr>
+                            </a:lvl7pPr>
+                            <a:lvl8pPr marL="3200400" algn="l" defTabSz="914400" rtl="0" eaLnBrk="1" latinLnBrk="0" hangingPunct="1">
+                              <a:defRPr sz="1800" kern="1200">
+                                <a:solidFill>
+                                  <a:schemeClr val="tx1"/>
+                                </a:solidFill>
+                                <a:latin typeface="+mn-lt"/>
+                                <a:ea typeface="+mn-ea"/>
+                                <a:cs typeface="+mn-cs"/>
+                              </a:defRPr>
+                            </a:lvl8pPr>
+                            <a:lvl9pPr marL="3657600" algn="l" defTabSz="914400" rtl="0" eaLnBrk="1" latinLnBrk="0" hangingPunct="1">
+                              <a:defRPr sz="1800" kern="1200">
+                                <a:solidFill>
+                                  <a:schemeClr val="tx1"/>
+                                </a:solidFill>
+                                <a:latin typeface="+mn-lt"/>
+                                <a:ea typeface="+mn-ea"/>
+                                <a:cs typeface="+mn-cs"/>
+                              </a:defRPr>
+                            </a:lvl9pPr>
+                          </a:lstStyle>
+                          <a:p>
+                            <a:r>
+                              <a:rPr lang="de-DE" sz="2400" dirty="0" err="1" smtClean="0">
+                                <a:solidFill>
+                                  <a:schemeClr val="tx2">
+                                    <a:lumMod val="60000"/>
+                                    <a:lumOff val="40000"/>
+                                  </a:schemeClr>
+                                </a:solidFill>
+                              </a:rPr>
+                              <a:t>create</a:t>
+                            </a:r>
+                            <a:endParaRPr lang="de-DE" dirty="0">
+                              <a:solidFill>
+                                <a:schemeClr val="tx2">
+                                  <a:lumMod val="60000"/>
+                                  <a:lumOff val="40000"/>
+                                </a:schemeClr>
+                              </a:solidFill>
+                            </a:endParaRPr>
+                          </a:p>
+                        </a:txBody>
+                        <a:useSpRect/>
+                      </a:txSp>
+                    </a:sp>
+                  </a:grpSp>
+                </lc:lockedCanvas>
+              </a:graphicData>
+            </a:graphic>
+          </wp:inline>
+        </w:drawing>
+      </w:r>
+    </w:p>
+    <w:p>
+      <w:r>
+        <w:t xml:space="preserve">Die </w:t>
+      </w:r>
+      <w:proofErr w:type="spellStart"/>
+      <w:r>
+        <w:t>CalculationFacade</w:t>
+      </w:r>
+      <w:proofErr w:type="spellEnd"/>
+      <w:r>
+        <w:t xml:space="preserve"> ist darüber hinaus ein Singleton um mehrere Instanzen zu verhindern.</w:t>
+      </w:r>
+    </w:p>
+    <w:p>
+      <w:r>
+        <w:t xml:space="preserve">Um das Ergebnis einer Aufwandsschätzung zurück geben zu können, wird eine Containerklasse </w:t>
+      </w:r>
+      <w:proofErr w:type="spellStart"/>
+      <w:r>
+        <w:t>CalculationResult</w:t>
+      </w:r>
+      <w:proofErr w:type="spellEnd"/>
+      <w:r>
+        <w:t xml:space="preserve"> verwendet. In dieser können die Personenmonate und die Entwicklungszeit gespeichert werden. Da sie die Ergebnisspeicherung bei </w:t>
+      </w:r>
+      <w:proofErr w:type="spellStart"/>
+      <w:r>
+        <w:t>Cocomo</w:t>
+      </w:r>
+      <w:proofErr w:type="spellEnd"/>
+      <w:r>
+        <w:t xml:space="preserve"> und </w:t>
+      </w:r>
+      <w:proofErr w:type="spellStart"/>
+      <w:r>
+        <w:t>FunctionPoint</w:t>
+      </w:r>
+      <w:proofErr w:type="spellEnd"/>
+      <w:r>
+        <w:t xml:space="preserve"> leicht unterscheidet, ist </w:t>
+      </w:r>
+      <w:proofErr w:type="spellStart"/>
+      <w:r>
+        <w:t>CalculationResult</w:t>
+      </w:r>
+      <w:proofErr w:type="spellEnd"/>
+      <w:r>
+        <w:t xml:space="preserve"> abstrakt und kann in Form von </w:t>
+      </w:r>
+      <w:proofErr w:type="spellStart"/>
+      <w:r>
+        <w:t>CocomoResult</w:t>
+      </w:r>
+      <w:proofErr w:type="spellEnd"/>
+      <w:r>
+        <w:t xml:space="preserve"> und </w:t>
+      </w:r>
+      <w:proofErr w:type="spellStart"/>
+      <w:r>
+        <w:t>FunctionPointResult</w:t>
+      </w:r>
+      <w:proofErr w:type="spellEnd"/>
+      <w:r>
+        <w:t xml:space="preserve"> </w:t>
+      </w:r>
+      <w:proofErr w:type="spellStart"/>
+      <w:r>
+        <w:t>instanziert</w:t>
+      </w:r>
+      <w:proofErr w:type="spellEnd"/>
+      <w:r>
+        <w:t xml:space="preserve"> werden.</w:t>
+      </w:r>
+    </w:p>
+    <w:p>
+      <w:r>
+        <w:t xml:space="preserve">Da sich die Berechnung der </w:t>
+      </w:r>
+      <w:proofErr w:type="spellStart"/>
+      <w:r>
+        <w:t>weighted</w:t>
+      </w:r>
+      <w:proofErr w:type="spellEnd"/>
+      <w:r>
+        <w:t xml:space="preserve"> und </w:t>
+      </w:r>
+      <w:proofErr w:type="spellStart"/>
+      <w:r>
+        <w:t>unweighted</w:t>
+      </w:r>
+      <w:proofErr w:type="spellEnd"/>
+      <w:r>
+        <w:t xml:space="preserve"> </w:t>
+      </w:r>
+      <w:proofErr w:type="spellStart"/>
+      <w:r>
+        <w:t>FunctionPoints</w:t>
+      </w:r>
+      <w:proofErr w:type="spellEnd"/>
+      <w:r>
+        <w:t xml:space="preserve"> in vielerlei Hinsicht überschneidet, erben beide von einer Superklasse </w:t>
+      </w:r>
+      <w:proofErr w:type="spellStart"/>
+      <w:r>
+        <w:t>FunctionPoint</w:t>
+      </w:r>
+      <w:proofErr w:type="spellEnd"/>
+      <w:r>
+        <w:t>, die gemeinsame Funktionen zur Verfügung stellt</w:t>
+      </w:r>
+    </w:p>
+    <w:p/>
+    <w:p>
+      <w:pPr>
+        <w:pStyle w:val="berschrift2"/>
+      </w:pPr>
+      <w:r>
+        <w:t>2.3 ImportExport</w:t>
+      </w:r>
+    </w:p>
+    <w:p>
+      <w:pPr>
+        <w:pStyle w:val="berschrift1"/>
+      </w:pPr>
+      <w:r>
+        <w:t>Controller</w:t>
+      </w:r>
+    </w:p>
+    <w:p>
       <w:r>
         <w:t xml:space="preserve">Der Controller besteht aus einer </w:t>
       </w:r>
+      <w:proofErr w:type="spellStart"/>
       <w:r>
         <w:rPr>
           <w:rStyle w:val="QuellcodeZchn"/>
         </w:rPr>
         <w:t>ControllerFacade</w:t>
       </w:r>
+      <w:proofErr w:type="spellEnd"/>
       <w:r>
         <w:rPr>
           <w:rStyle w:val="QuellcodeZchn"/>
@@ -685,22 +2496,31 @@
     </w:p>
     <w:p>
       <w:r>
-        <w:lastRenderedPageBreak/>
         <w:t xml:space="preserve">Die </w:t>
       </w:r>
+      <w:proofErr w:type="spellStart"/>
       <w:r>
         <w:rPr>
           <w:rStyle w:val="QuellcodeZchn"/>
         </w:rPr>
         <w:t>ControllerFacade</w:t>
       </w:r>
+      <w:proofErr w:type="spellEnd"/>
       <w:r>
         <w:t xml:space="preserve"> ist ein Singleton um zu verhindern, dass mehr als ein Controller vorhanden ist.</w:t>
       </w:r>
     </w:p>
     <w:p>
       <w:r>
-        <w:t>Generell teilt der Controller, wenn in der Oberfläche eine Änderung, wie das Ändern des Textes einer Textbox eintritt, dem Modell mit, dass die zugehörige Eigenschaft geändert werden soll. Die benötigten Daten bekommt er dabei von der View.</w:t>
+        <w:t xml:space="preserve">Generell teilt der Controller, wenn in der Oberfläche eine Änderung, wie das Ändern des Textes einer </w:t>
+      </w:r>
+      <w:proofErr w:type="spellStart"/>
+      <w:r>
+        <w:t>Textbox</w:t>
+      </w:r>
+      <w:proofErr w:type="spellEnd"/>
+      <w:r>
+        <w:t xml:space="preserve"> eintritt, dem Modell mit, dass die zugehörige Eigenschaft geändert werden soll. Die benötigten Daten bekommt er dabei von der View.</w:t>
       </w:r>
     </w:p>
     <w:p>
@@ -708,10 +2528,34 @@
         <w:t xml:space="preserve">Tritt eine solche Änderung auf, wird eine Methode </w:t>
       </w:r>
       <w:r>
-        <w:t>in einem Listener ausgeführt.</w:t>
-      </w:r>
-      <w:r>
-        <w:t xml:space="preserve"> Gui-Elemente, also Teile der View, bekommen Instanzen dieser Listener vom Controller.</w:t>
+        <w:t xml:space="preserve">in einem </w:t>
+      </w:r>
+      <w:proofErr w:type="spellStart"/>
+      <w:r>
+        <w:t>Listener</w:t>
+      </w:r>
+      <w:proofErr w:type="spellEnd"/>
+      <w:r>
+        <w:t xml:space="preserve"> ausgeführt.</w:t>
+      </w:r>
+      <w:r>
+        <w:t xml:space="preserve"> </w:t>
+      </w:r>
+      <w:proofErr w:type="spellStart"/>
+      <w:r>
+        <w:t>Gui</w:t>
+      </w:r>
+      <w:proofErr w:type="spellEnd"/>
+      <w:r>
+        <w:t xml:space="preserve">-Elemente, also Teile der View, bekommen Instanzen dieser </w:t>
+      </w:r>
+      <w:proofErr w:type="spellStart"/>
+      <w:r>
+        <w:t>Listener</w:t>
+      </w:r>
+      <w:proofErr w:type="spellEnd"/>
+      <w:r>
+        <w:t xml:space="preserve"> vom Controller.</w:t>
       </w:r>
     </w:p>
     <w:p>
@@ -719,22 +2563,49 @@
         <w:t>I</w:t>
       </w:r>
       <w:r>
-        <w:t>n einem Listener und so auch im</w:t>
-      </w:r>
-      <w:r>
-        <w:t xml:space="preserve"> Controller wird also bestimmt, was passiert, wenn ein Ereignis, wie das ändern des Textes einer Textbox, eintritt.</w:t>
+        <w:t xml:space="preserve">n einem </w:t>
+      </w:r>
+      <w:proofErr w:type="spellStart"/>
+      <w:r>
+        <w:t>Listener</w:t>
+      </w:r>
+      <w:proofErr w:type="spellEnd"/>
+      <w:r>
+        <w:t xml:space="preserve"> und so auch im</w:t>
+      </w:r>
+      <w:r>
+        <w:t xml:space="preserve"> Controller wird also bestimmt, was passiert, wenn ein Ereignis, wie das ändern des Textes einer </w:t>
+      </w:r>
+      <w:proofErr w:type="spellStart"/>
+      <w:r>
+        <w:t>Textbox</w:t>
+      </w:r>
+      <w:proofErr w:type="spellEnd"/>
+      <w:r>
+        <w:t>, eintritt.</w:t>
       </w:r>
     </w:p>
     <w:p>
       <w:r>
-        <w:t xml:space="preserve">Der Controller beinhaltet auch einige flexible Listener, wie zum Beispiel </w:t>
-      </w:r>
+        <w:lastRenderedPageBreak/>
+        <w:t xml:space="preserve">Der Controller beinhaltet auch einige flexible </w:t>
+      </w:r>
+      <w:proofErr w:type="spellStart"/>
+      <w:r>
+        <w:t>Listener</w:t>
+      </w:r>
+      <w:proofErr w:type="spellEnd"/>
+      <w:r>
+        <w:t xml:space="preserve">, wie zum Beispiel </w:t>
+      </w:r>
+      <w:proofErr w:type="spellStart"/>
       <w:r>
         <w:rPr>
           <w:rStyle w:val="QuellcodeZchn"/>
         </w:rPr>
         <w:t>ModifyFieldListener</w:t>
       </w:r>
+      <w:proofErr w:type="spellEnd"/>
       <w:r>
         <w:t xml:space="preserve">. Im Gegensatz zu den meisten einfacheren Listenern ist er eine eigene Klasse und keine anonyme Klasse, bei der nur eine Methode implementiert wird. Er ist eine eigene Klasse mit einem Feld für den </w:t>
       </w:r>
@@ -744,12 +2615,44 @@
     </w:p>
     <w:p>
       <w:r>
-        <w:t>Wird der instanziiert und einer Textbox zugewiesen, muss dieser Typ übergeben werden. So kann dieser Listener beispielsweise für jede Projekteigenschaft benutzt werden, statt einzelne Listener für jede Eigenschaft zu implementieren.</w:t>
+        <w:t xml:space="preserve">Wird der instanziiert und einer </w:t>
+      </w:r>
+      <w:proofErr w:type="spellStart"/>
+      <w:r>
+        <w:t>Textbox</w:t>
+      </w:r>
+      <w:proofErr w:type="spellEnd"/>
+      <w:r>
+        <w:t xml:space="preserve"> zugewiesen, muss dieser Typ übergeben werden. So kann dieser </w:t>
+      </w:r>
+      <w:proofErr w:type="spellStart"/>
+      <w:r>
+        <w:t>Listener</w:t>
+      </w:r>
+      <w:proofErr w:type="spellEnd"/>
+      <w:r>
+        <w:t xml:space="preserve"> beispielsweise für jede Projekteigenschaft benutzt werden, statt einzelne </w:t>
+      </w:r>
+      <w:proofErr w:type="spellStart"/>
+      <w:r>
+        <w:t>Listener</w:t>
+      </w:r>
+      <w:proofErr w:type="spellEnd"/>
+      <w:r>
+        <w:t xml:space="preserve"> für jede Eigenschaft zu implementieren.</w:t>
       </w:r>
     </w:p>
     <w:p>
       <w:r>
-        <w:t>Generell teilt der Controller, wenn in der Oberfläche eine Änderung, wie das Ändern des Textes einer Textbox eintritt, dem Modell mit, dass die zugehörige Eigenschaft geändert werden soll. Die benötigten Daten bekommt er dabei von der View.</w:t>
+        <w:t xml:space="preserve">Generell teilt der Controller, wenn in der Oberfläche eine Änderung, wie das Ändern des Textes einer </w:t>
+      </w:r>
+      <w:proofErr w:type="spellStart"/>
+      <w:r>
+        <w:t>Textbox</w:t>
+      </w:r>
+      <w:proofErr w:type="spellEnd"/>
+      <w:r>
+        <w:t xml:space="preserve"> eintritt, dem Modell mit, dass die zugehörige Eigenschaft geändert werden soll. Die benötigten Daten bekommt er dabei von der View.</w:t>
       </w:r>
     </w:p>
     <w:p>
@@ -762,28 +2665,40 @@
     </w:p>
     <w:p>
       <w:r>
-        <w:t>Die View hat, genauso wie Controller und Model eine Facade, die alle benötigten Methoden bereitstellt.</w:t>
+        <w:t xml:space="preserve">Die View hat, genauso wie Controller und Model eine </w:t>
+      </w:r>
+      <w:proofErr w:type="spellStart"/>
+      <w:r>
+        <w:t>Facade</w:t>
+      </w:r>
+      <w:proofErr w:type="spellEnd"/>
+      <w:r>
+        <w:t>, die alle benötigten Methoden bereitstellt.</w:t>
       </w:r>
     </w:p>
     <w:p>
       <w:r>
         <w:t xml:space="preserve">Die </w:t>
       </w:r>
+      <w:proofErr w:type="spellStart"/>
       <w:r>
         <w:rPr>
           <w:rStyle w:val="QuellcodeZchn"/>
         </w:rPr>
         <w:t>ViewFacade</w:t>
       </w:r>
+      <w:proofErr w:type="spellEnd"/>
       <w:r>
         <w:t xml:space="preserve"> hat das Applikationsfenster </w:t>
       </w:r>
+      <w:proofErr w:type="spellStart"/>
       <w:r>
         <w:rPr>
           <w:rStyle w:val="QuellcodeZchn"/>
         </w:rPr>
         <w:t>MainWindow</w:t>
       </w:r>
+      <w:proofErr w:type="spellEnd"/>
       <w:r>
         <w:t xml:space="preserve"> und alle anderen Oberflächenelemente sind Kinder des MainWindows oder anderer Elemente. Die View ist also in einer Baumstruktur aufgebaut.</w:t>
       </w:r>
@@ -792,37 +2707,67 @@
       <w:r>
         <w:t xml:space="preserve">Die </w:t>
       </w:r>
+      <w:proofErr w:type="spellStart"/>
       <w:r>
         <w:rPr>
           <w:rStyle w:val="QuellcodeZchn"/>
         </w:rPr>
         <w:t>ViewFacade</w:t>
       </w:r>
+      <w:proofErr w:type="spellEnd"/>
       <w:r>
         <w:t xml:space="preserve"> muss dem Controller die Möglichkeit geben, Daten aus der View zu bekommen und Daten in der View zu verändern. Dies passiert über die Methoden </w:t>
       </w:r>
+      <w:proofErr w:type="spellStart"/>
       <w:r>
         <w:rPr>
           <w:rStyle w:val="QuellcodeZchn"/>
         </w:rPr>
         <w:t>setData</w:t>
       </w:r>
+      <w:proofErr w:type="spellEnd"/>
       <w:r>
         <w:t xml:space="preserve"> und </w:t>
       </w:r>
+      <w:proofErr w:type="spellStart"/>
       <w:r>
         <w:rPr>
           <w:rStyle w:val="QuellcodeZchn"/>
         </w:rPr>
         <w:t>getData</w:t>
       </w:r>
-      <w:r>
-        <w:t>, denen über Enums mitgeteilt wird, was gebraucht wird oder geändert werden soll.</w:t>
+      <w:proofErr w:type="spellEnd"/>
+      <w:r>
+        <w:t xml:space="preserve">, denen über </w:t>
+      </w:r>
+      <w:proofErr w:type="spellStart"/>
+      <w:r>
+        <w:t>Enums</w:t>
+      </w:r>
+      <w:proofErr w:type="spellEnd"/>
+      <w:r>
+        <w:t xml:space="preserve"> mitgeteilt wird, was gebraucht wird oder geändert werden soll.</w:t>
       </w:r>
     </w:p>
     <w:p>
       <w:r>
-        <w:t>Genau wie die anderen Facade-Klassen ist die ViewFacade ein Singleton, um zu verhindern, dass mehr als eine View vorhanden ist.</w:t>
+        <w:t xml:space="preserve">Genau wie die anderen </w:t>
+      </w:r>
+      <w:proofErr w:type="spellStart"/>
+      <w:r>
+        <w:t>Facade</w:t>
+      </w:r>
+      <w:proofErr w:type="spellEnd"/>
+      <w:r>
+        <w:t xml:space="preserve">-Klassen ist die </w:t>
+      </w:r>
+      <w:proofErr w:type="spellStart"/>
+      <w:r>
+        <w:t>ViewFacade</w:t>
+      </w:r>
+      <w:proofErr w:type="spellEnd"/>
+      <w:r>
+        <w:t xml:space="preserve"> ein Singleton, um zu verhindern, dass mehr als eine View vorhanden ist.</w:t>
       </w:r>
     </w:p>
     <w:p/>
@@ -842,7 +2787,7 @@
 
 <file path=word/endnotes.xml><?xml version="1.0" encoding="utf-8"?>
 <w:endnotes xmlns:ve="http://schemas.openxmlformats.org/markup-compatibility/2006" xmlns:o="urn:schemas-microsoft-com:office:office" xmlns:r="http://schemas.openxmlformats.org/officeDocument/2006/relationships" xmlns:m="http://schemas.openxmlformats.org/officeDocument/2006/math" xmlns:v="urn:schemas-microsoft-com:vml" xmlns:wp="http://schemas.openxmlformats.org/drawingml/2006/wordprocessingDrawing" xmlns:w10="urn:schemas-microsoft-com:office:word" xmlns:w="http://schemas.openxmlformats.org/wordprocessingml/2006/main" xmlns:wne="http://schemas.microsoft.com/office/word/2006/wordml">
-  <w:endnote w:type="separator" w:id="0">
+  <w:endnote w:type="separator" w:id="-1">
     <w:p>
       <w:pPr>
         <w:spacing w:after="0" w:line="240" w:lineRule="auto"/>
@@ -852,7 +2797,7 @@
       </w:r>
     </w:p>
   </w:endnote>
-  <w:endnote w:type="continuationSeparator" w:id="1">
+  <w:endnote w:type="continuationSeparator" w:id="0">
     <w:p>
       <w:pPr>
         <w:spacing w:after="0" w:line="240" w:lineRule="auto"/>
@@ -941,7 +2886,7 @@
 
 <file path=word/footnotes.xml><?xml version="1.0" encoding="utf-8"?>
 <w:footnotes xmlns:ve="http://schemas.openxmlformats.org/markup-compatibility/2006" xmlns:o="urn:schemas-microsoft-com:office:office" xmlns:r="http://schemas.openxmlformats.org/officeDocument/2006/relationships" xmlns:m="http://schemas.openxmlformats.org/officeDocument/2006/math" xmlns:v="urn:schemas-microsoft-com:vml" xmlns:wp="http://schemas.openxmlformats.org/drawingml/2006/wordprocessingDrawing" xmlns:w10="urn:schemas-microsoft-com:office:word" xmlns:w="http://schemas.openxmlformats.org/wordprocessingml/2006/main" xmlns:wne="http://schemas.microsoft.com/office/word/2006/wordml">
-  <w:footnote w:type="separator" w:id="0">
+  <w:footnote w:type="separator" w:id="-1">
     <w:p>
       <w:pPr>
         <w:spacing w:after="0" w:line="240" w:lineRule="auto"/>
@@ -951,7 +2896,7 @@
       </w:r>
     </w:p>
   </w:footnote>
-  <w:footnote w:type="continuationSeparator" w:id="1">
+  <w:footnote w:type="continuationSeparator" w:id="0">
     <w:p>
       <w:pPr>
         <w:spacing w:after="0" w:line="240" w:lineRule="auto"/>
@@ -1054,6 +2999,119 @@
     </w:lvl>
   </w:abstractNum>
   <w:abstractNum w:abstractNumId="1">
+    <w:nsid w:val="5B046BBC"/>
+    <w:multiLevelType w:val="hybridMultilevel"/>
+    <w:tmpl w:val="D0A865B4"/>
+    <w:lvl w:ilvl="0" w:tplc="04070001">
+      <w:start w:val="1"/>
+      <w:numFmt w:val="bullet"/>
+      <w:lvlText w:val=""/>
+      <w:lvlJc w:val="left"/>
+      <w:pPr>
+        <w:ind w:left="720" w:hanging="360"/>
+      </w:pPr>
+      <w:rPr>
+        <w:rFonts w:ascii="Symbol" w:hAnsi="Symbol" w:hint="default"/>
+      </w:rPr>
+    </w:lvl>
+    <w:lvl w:ilvl="1" w:tplc="04070003" w:tentative="1">
+      <w:start w:val="1"/>
+      <w:numFmt w:val="bullet"/>
+      <w:lvlText w:val="o"/>
+      <w:lvlJc w:val="left"/>
+      <w:pPr>
+        <w:ind w:left="1440" w:hanging="360"/>
+      </w:pPr>
+      <w:rPr>
+        <w:rFonts w:ascii="Courier New" w:hAnsi="Courier New" w:cs="Courier New" w:hint="default"/>
+      </w:rPr>
+    </w:lvl>
+    <w:lvl w:ilvl="2" w:tplc="04070005" w:tentative="1">
+      <w:start w:val="1"/>
+      <w:numFmt w:val="bullet"/>
+      <w:lvlText w:val=""/>
+      <w:lvlJc w:val="left"/>
+      <w:pPr>
+        <w:ind w:left="2160" w:hanging="360"/>
+      </w:pPr>
+      <w:rPr>
+        <w:rFonts w:ascii="Wingdings" w:hAnsi="Wingdings" w:hint="default"/>
+      </w:rPr>
+    </w:lvl>
+    <w:lvl w:ilvl="3" w:tplc="04070001" w:tentative="1">
+      <w:start w:val="1"/>
+      <w:numFmt w:val="bullet"/>
+      <w:lvlText w:val=""/>
+      <w:lvlJc w:val="left"/>
+      <w:pPr>
+        <w:ind w:left="2880" w:hanging="360"/>
+      </w:pPr>
+      <w:rPr>
+        <w:rFonts w:ascii="Symbol" w:hAnsi="Symbol" w:hint="default"/>
+      </w:rPr>
+    </w:lvl>
+    <w:lvl w:ilvl="4" w:tplc="04070003" w:tentative="1">
+      <w:start w:val="1"/>
+      <w:numFmt w:val="bullet"/>
+      <w:lvlText w:val="o"/>
+      <w:lvlJc w:val="left"/>
+      <w:pPr>
+        <w:ind w:left="3600" w:hanging="360"/>
+      </w:pPr>
+      <w:rPr>
+        <w:rFonts w:ascii="Courier New" w:hAnsi="Courier New" w:cs="Courier New" w:hint="default"/>
+      </w:rPr>
+    </w:lvl>
+    <w:lvl w:ilvl="5" w:tplc="04070005" w:tentative="1">
+      <w:start w:val="1"/>
+      <w:numFmt w:val="bullet"/>
+      <w:lvlText w:val=""/>
+      <w:lvlJc w:val="left"/>
+      <w:pPr>
+        <w:ind w:left="4320" w:hanging="360"/>
+      </w:pPr>
+      <w:rPr>
+        <w:rFonts w:ascii="Wingdings" w:hAnsi="Wingdings" w:hint="default"/>
+      </w:rPr>
+    </w:lvl>
+    <w:lvl w:ilvl="6" w:tplc="04070001" w:tentative="1">
+      <w:start w:val="1"/>
+      <w:numFmt w:val="bullet"/>
+      <w:lvlText w:val=""/>
+      <w:lvlJc w:val="left"/>
+      <w:pPr>
+        <w:ind w:left="5040" w:hanging="360"/>
+      </w:pPr>
+      <w:rPr>
+        <w:rFonts w:ascii="Symbol" w:hAnsi="Symbol" w:hint="default"/>
+      </w:rPr>
+    </w:lvl>
+    <w:lvl w:ilvl="7" w:tplc="04070003" w:tentative="1">
+      <w:start w:val="1"/>
+      <w:numFmt w:val="bullet"/>
+      <w:lvlText w:val="o"/>
+      <w:lvlJc w:val="left"/>
+      <w:pPr>
+        <w:ind w:left="5760" w:hanging="360"/>
+      </w:pPr>
+      <w:rPr>
+        <w:rFonts w:ascii="Courier New" w:hAnsi="Courier New" w:cs="Courier New" w:hint="default"/>
+      </w:rPr>
+    </w:lvl>
+    <w:lvl w:ilvl="8" w:tplc="04070005" w:tentative="1">
+      <w:start w:val="1"/>
+      <w:numFmt w:val="bullet"/>
+      <w:lvlText w:val=""/>
+      <w:lvlJc w:val="left"/>
+      <w:pPr>
+        <w:ind w:left="6480" w:hanging="360"/>
+      </w:pPr>
+      <w:rPr>
+        <w:rFonts w:ascii="Wingdings" w:hAnsi="Wingdings" w:hint="default"/>
+      </w:rPr>
+    </w:lvl>
+  </w:abstractNum>
+  <w:abstractNum w:abstractNumId="2">
     <w:nsid w:val="76804BF6"/>
     <w:multiLevelType w:val="hybridMultilevel"/>
     <w:tmpl w:val="B038D848"/>
@@ -1143,6 +3201,9 @@
     <w:abstractNumId w:val="0"/>
   </w:num>
   <w:num w:numId="2">
+    <w:abstractNumId w:val="2"/>
+  </w:num>
+  <w:num w:numId="3">
     <w:abstractNumId w:val="1"/>
   </w:num>
 </w:numbering>
@@ -3733,7 +5794,7 @@
 </file>
 
 <file path=customXml/itemProps2.xml><?xml version="1.0" encoding="utf-8"?>
-<ds:datastoreItem xmlns:ds="http://schemas.openxmlformats.org/officeDocument/2006/customXml" ds:itemID="{0778014D-6FEC-4BF5-A412-32CFFA9303A7}">
+<ds:datastoreItem xmlns:ds="http://schemas.openxmlformats.org/officeDocument/2006/customXml" ds:itemID="{0077FAEC-E268-4B19-924E-C6F3035A6909}">
   <ds:schemaRefs>
     <ds:schemaRef ds:uri="http://schemas.openxmlformats.org/officeDocument/2006/bibliography"/>
   </ds:schemaRefs>

</xml_diff>

<commit_message>
Data in ReadMe ergänzt
</commit_message>
<xml_diff>
--- a/misc/ReadMe_CASET.docx
+++ b/misc/ReadMe_CASET.docx
@@ -1,6 +1,6 @@
 
 <file path=word/document.xml><?xml version="1.0" encoding="utf-8"?>
-<w:document xmlns:ve="http://schemas.openxmlformats.org/markup-compatibility/2006" xmlns:o="urn:schemas-microsoft-com:office:office" xmlns:r="http://schemas.openxmlformats.org/officeDocument/2006/relationships" xmlns:m="http://schemas.openxmlformats.org/officeDocument/2006/math" xmlns:v="urn:schemas-microsoft-com:vml" xmlns:wp="http://schemas.openxmlformats.org/drawingml/2006/wordprocessingDrawing" xmlns:w10="urn:schemas-microsoft-com:office:word" xmlns:w="http://schemas.openxmlformats.org/wordprocessingml/2006/main" xmlns:wne="http://schemas.microsoft.com/office/word/2006/wordml">
+<w:document xmlns:wpc="http://schemas.microsoft.com/office/word/2010/wordprocessingCanvas" xmlns:mc="http://schemas.openxmlformats.org/markup-compatibility/2006" xmlns:o="urn:schemas-microsoft-com:office:office" xmlns:r="http://schemas.openxmlformats.org/officeDocument/2006/relationships" xmlns:m="http://schemas.openxmlformats.org/officeDocument/2006/math" xmlns:v="urn:schemas-microsoft-com:vml" xmlns:wp14="http://schemas.microsoft.com/office/word/2010/wordprocessingDrawing" xmlns:wp="http://schemas.openxmlformats.org/drawingml/2006/wordprocessingDrawing" xmlns:w10="urn:schemas-microsoft-com:office:word" xmlns:w="http://schemas.openxmlformats.org/wordprocessingml/2006/main" xmlns:w14="http://schemas.microsoft.com/office/word/2010/wordml" xmlns:wpg="http://schemas.microsoft.com/office/word/2010/wordprocessingGroup" xmlns:wpi="http://schemas.microsoft.com/office/word/2010/wordprocessingInk" xmlns:wne="http://schemas.microsoft.com/office/word/2006/wordml" xmlns:wps="http://schemas.microsoft.com/office/word/2010/wordprocessingShape" mc:Ignorable="w14 wp14">
   <w:body>
     <w:sdt>
       <w:sdtPr>
@@ -23,7 +23,7 @@
           <w:tblPr>
             <w:tblW w:w="5000" w:type="pct"/>
             <w:jc w:val="center"/>
-            <w:tblLook w:val="04A0"/>
+            <w:tblLook w:val="04A0" w:firstRow="1" w:lastRow="0" w:firstColumn="1" w:lastColumn="0" w:noHBand="0" w:noVBand="1"/>
           </w:tblPr>
           <w:tblGrid>
             <w:gridCol w:w="9288"/>
@@ -43,6 +43,7 @@
                 <w:dataBinding w:prefixMappings="xmlns:ns0='http://schemas.openxmlformats.org/officeDocument/2006/extended-properties'" w:xpath="/ns0:Properties[1]/ns0:Company[1]" w:storeItemID="{6668398D-A668-4E3E-A5EB-62B293D839F1}"/>
                 <w:text/>
               </w:sdtPr>
+              <w:sdtEndPr/>
               <w:sdtContent>
                 <w:tc>
                   <w:tcPr>
@@ -83,6 +84,7 @@
                 <w:dataBinding w:prefixMappings="xmlns:ns0='http://schemas.openxmlformats.org/package/2006/metadata/core-properties' xmlns:ns1='http://purl.org/dc/elements/1.1/'" w:xpath="/ns0:coreProperties[1]/ns1:title[1]" w:storeItemID="{6C3C8BC8-F283-45AE-878A-BAB7291924A1}"/>
                 <w:text/>
               </w:sdtPr>
+              <w:sdtEndPr/>
               <w:sdtContent>
                 <w:tc>
                   <w:tcPr>
@@ -138,6 +140,7 @@
                 <w:dataBinding w:prefixMappings="xmlns:ns0='http://schemas.openxmlformats.org/package/2006/metadata/core-properties' xmlns:ns1='http://purl.org/dc/elements/1.1/'" w:xpath="/ns0:coreProperties[1]/ns1:subject[1]" w:storeItemID="{6C3C8BC8-F283-45AE-878A-BAB7291924A1}"/>
                 <w:text/>
               </w:sdtPr>
+              <w:sdtEndPr/>
               <w:sdtContent>
                 <w:tc>
                   <w:tcPr>
@@ -238,6 +241,7 @@
                   <w:calendar w:val="gregorian"/>
                 </w:date>
               </w:sdtPr>
+              <w:sdtEndPr/>
               <w:sdtContent>
                 <w:tc>
                   <w:tcPr>
@@ -305,7 +309,7 @@
           <w:tblPr>
             <w:tblpPr w:leftFromText="187" w:rightFromText="187" w:horzAnchor="margin" w:tblpXSpec="center" w:tblpYSpec="bottom"/>
             <w:tblW w:w="5000" w:type="pct"/>
-            <w:tblLook w:val="04A0"/>
+            <w:tblLook w:val="04A0" w:firstRow="1" w:lastRow="0" w:firstColumn="1" w:lastColumn="0" w:noHBand="0" w:noVBand="1"/>
           </w:tblPr>
           <w:tblGrid>
             <w:gridCol w:w="9288"/>
@@ -318,6 +322,7 @@
                 <w:dataBinding w:prefixMappings="xmlns:ns0='http://schemas.microsoft.com/office/2006/coverPageProps'" w:xpath="/ns0:CoverPageProperties[1]/ns0:Abstract[1]" w:storeItemID="{55AF091B-3C7A-41E3-B477-F2FDAA23CFDA}"/>
                 <w:text/>
               </w:sdtPr>
+              <w:sdtEndPr/>
               <w:sdtContent>
                 <w:tc>
                   <w:tcPr>
@@ -380,10 +385,10 @@
                     <pic:cNvPicPr/>
                   </pic:nvPicPr>
                   <pic:blipFill>
-                    <a:blip r:embed="rId9" cstate="print">
+                    <a:blip r:embed="rId10" cstate="print">
                       <a:extLst>
                         <a:ext uri="{28A0092B-C50C-407E-A947-70E740481C1C}">
-                          <a14:useLocalDpi xmlns="" xmlns:wpc="http://schemas.microsoft.com/office/word/2010/wordprocessingCanvas" xmlns:mc="http://schemas.openxmlformats.org/markup-compatibility/2006" xmlns:o="urn:schemas-microsoft-com:office:office" xmlns:v="urn:schemas-microsoft-com:vml" xmlns:wp14="http://schemas.microsoft.com/office/word/2010/wordprocessingDrawing" xmlns:w10="urn:schemas-microsoft-com:office:word" xmlns:w="http://schemas.openxmlformats.org/wordprocessingml/2006/main" xmlns:w14="http://schemas.microsoft.com/office/word/2010/wordml" xmlns:wpg="http://schemas.microsoft.com/office/word/2010/wordprocessingGroup" xmlns:wpi="http://schemas.microsoft.com/office/word/2010/wordprocessingInk" xmlns:wps="http://schemas.microsoft.com/office/word/2010/wordprocessingShape" xmlns:a14="http://schemas.microsoft.com/office/drawing/2010/main" val="0"/>
+                          <a14:useLocalDpi xmlns:a14="http://schemas.microsoft.com/office/drawing/2010/main" val="0"/>
                         </a:ext>
                       </a:extLst>
                     </a:blip>
@@ -437,11 +442,19 @@
       <w:r>
         <w:t>-Klasse, die die entsprechenden Schnittstellen (</w:t>
       </w:r>
+      <w:proofErr w:type="spellStart"/>
       <w:r>
         <w:rPr>
           <w:rFonts w:ascii="Courier New" w:hAnsi="Courier New" w:cs="Courier New"/>
         </w:rPr>
-        <w:t xml:space="preserve">ModelInterface, </w:t>
+        <w:t>ModelInterface</w:t>
+      </w:r>
+      <w:proofErr w:type="spellEnd"/>
+      <w:r>
+        <w:rPr>
+          <w:rFonts w:ascii="Courier New" w:hAnsi="Courier New" w:cs="Courier New"/>
+        </w:rPr>
+        <w:t xml:space="preserve">, </w:t>
       </w:r>
       <w:proofErr w:type="spellStart"/>
       <w:r>
@@ -573,18 +586,18 @@
         </w:rPr>
         <w:t>ImportExportFacade</w:t>
       </w:r>
+      <w:proofErr w:type="spellEnd"/>
+      <w:r>
+        <w:rPr>
+          <w:rFonts w:ascii="Courier New" w:hAnsi="Courier New" w:cs="Courier New"/>
+        </w:rPr>
+        <w:t xml:space="preserve"> </w:t>
+      </w:r>
       <w:r>
         <w:rPr>
           <w:rFonts w:asciiTheme="minorHAnsi" w:hAnsiTheme="minorHAnsi" w:cs="Courier New"/>
         </w:rPr>
-        <w:t>sind</w:t>
-      </w:r>
-      <w:proofErr w:type="spellEnd"/>
-      <w:r>
-        <w:rPr>
-          <w:rFonts w:asciiTheme="minorHAnsi" w:hAnsiTheme="minorHAnsi" w:cs="Courier New"/>
-        </w:rPr>
-        <w:t xml:space="preserve"> als Singletons realisiert.</w:t>
+        <w:t>sind als Singletons realisiert.</w:t>
       </w:r>
       <w:r>
         <w:rPr>
@@ -636,10 +649,10 @@
                     <pic:cNvPicPr/>
                   </pic:nvPicPr>
                   <pic:blipFill>
-                    <a:blip r:embed="rId10" cstate="print">
+                    <a:blip r:embed="rId11" cstate="print">
                       <a:extLst>
                         <a:ext uri="{28A0092B-C50C-407E-A947-70E740481C1C}">
-                          <a14:useLocalDpi xmlns="" xmlns:wpc="http://schemas.microsoft.com/office/word/2010/wordprocessingCanvas" xmlns:mc="http://schemas.openxmlformats.org/markup-compatibility/2006" xmlns:o="urn:schemas-microsoft-com:office:office" xmlns:v="urn:schemas-microsoft-com:vml" xmlns:wp14="http://schemas.microsoft.com/office/word/2010/wordprocessingDrawing" xmlns:w10="urn:schemas-microsoft-com:office:word" xmlns:w="http://schemas.openxmlformats.org/wordprocessingml/2006/main" xmlns:w14="http://schemas.microsoft.com/office/word/2010/wordml" xmlns:wpg="http://schemas.microsoft.com/office/word/2010/wordprocessingGroup" xmlns:wpi="http://schemas.microsoft.com/office/word/2010/wordprocessingInk" xmlns:wps="http://schemas.microsoft.com/office/word/2010/wordprocessingShape" xmlns:a14="http://schemas.microsoft.com/office/drawing/2010/main" val="0"/>
+                          <a14:useLocalDpi xmlns:a14="http://schemas.microsoft.com/office/drawing/2010/main" val="0"/>
                         </a:ext>
                       </a:extLst>
                     </a:blip>
@@ -662,85 +675,551 @@
           </wp:inline>
         </w:drawing>
       </w:r>
+    </w:p>
+    <w:p>
+      <w:pPr>
+        <w:jc w:val="both"/>
+        <w:rPr>
+          <w:rFonts w:cs="Courier New"/>
+        </w:rPr>
+      </w:pPr>
+    </w:p>
+    <w:p>
+      <w:pPr>
+        <w:jc w:val="both"/>
+        <w:rPr>
+          <w:rFonts w:cs="Courier New"/>
+        </w:rPr>
+      </w:pPr>
+      <w:r>
+        <w:rPr>
+          <w:rFonts w:cs="Courier New"/>
+        </w:rPr>
+        <w:t xml:space="preserve">Die einzelnen Services, wie Import/Export und </w:t>
+      </w:r>
+      <w:proofErr w:type="spellStart"/>
+      <w:r>
+        <w:rPr>
+          <w:rFonts w:cs="Courier New"/>
+        </w:rPr>
+        <w:t>Calculation</w:t>
+      </w:r>
+      <w:proofErr w:type="spellEnd"/>
+      <w:r>
+        <w:rPr>
+          <w:rFonts w:cs="Courier New"/>
+        </w:rPr>
+        <w:t>, sowie die Daten werden in den folgenden Unterpunkten erläutert und dargestellt.</w:t>
+      </w:r>
+    </w:p>
+    <w:p>
+      <w:pPr>
+        <w:jc w:val="both"/>
+        <w:rPr>
+          <w:rFonts w:cs="Courier New"/>
+        </w:rPr>
+      </w:pPr>
+    </w:p>
+    <w:p>
+      <w:pPr>
+        <w:pStyle w:val="berschrift2"/>
+      </w:pPr>
+      <w:r>
+        <w:t>2.1</w:t>
+      </w:r>
+      <w:r>
+        <w:t xml:space="preserve"> Data</w:t>
+      </w:r>
+    </w:p>
+    <w:p/>
+    <w:p>
+      <w:pPr>
+        <w:jc w:val="both"/>
+        <w:rPr>
+          <w:rFonts w:asciiTheme="minorHAnsi" w:hAnsiTheme="minorHAnsi" w:cs="Courier New"/>
+        </w:rPr>
+      </w:pPr>
+      <w:r>
+        <w:t xml:space="preserve">Die Daten, die das Repository bilden, sind in untenstehendem Bild dargestellt. Die Kommunikation zu den Daten läuft über die Klasse </w:t>
+      </w:r>
+      <w:r>
+        <w:rPr>
+          <w:rFonts w:ascii="Courier New" w:hAnsi="Courier New" w:cs="Courier New"/>
+        </w:rPr>
+        <w:t xml:space="preserve">Data, </w:t>
+      </w:r>
+      <w:r>
+        <w:rPr>
+          <w:rFonts w:asciiTheme="minorHAnsi" w:hAnsiTheme="minorHAnsi" w:cs="Courier New"/>
+        </w:rPr>
+        <w:t xml:space="preserve">die das </w:t>
+      </w:r>
+      <w:proofErr w:type="spellStart"/>
+      <w:r>
+        <w:rPr>
+          <w:rFonts w:ascii="Courier New" w:hAnsi="Courier New" w:cs="Courier New"/>
+        </w:rPr>
+        <w:t>DataInterface</w:t>
+      </w:r>
+      <w:proofErr w:type="spellEnd"/>
+      <w:r>
+        <w:rPr>
+          <w:rFonts w:ascii="Courier New" w:hAnsi="Courier New" w:cs="Courier New"/>
+        </w:rPr>
+        <w:t xml:space="preserve"> </w:t>
+      </w:r>
+      <w:r>
+        <w:rPr>
+          <w:rFonts w:asciiTheme="minorHAnsi" w:hAnsiTheme="minorHAnsi" w:cs="Courier New"/>
+        </w:rPr>
+        <w:t xml:space="preserve">implementiert. Der wichtigste Bestandteil dieser Klasse ist zudem eine Array List, welche die verschiedenen Projekte hält. </w:t>
+      </w:r>
+      <w:r>
+        <w:rPr>
+          <w:rFonts w:asciiTheme="minorHAnsi" w:hAnsiTheme="minorHAnsi" w:cs="Courier New"/>
+        </w:rPr>
+        <w:t>Des W</w:t>
+      </w:r>
+      <w:r>
+        <w:rPr>
+          <w:rFonts w:asciiTheme="minorHAnsi" w:hAnsiTheme="minorHAnsi" w:cs="Courier New"/>
+        </w:rPr>
+        <w:t xml:space="preserve">eiteren haben Projekte verschiedene </w:t>
+      </w:r>
+      <w:r>
+        <w:rPr>
+          <w:rFonts w:asciiTheme="minorHAnsi" w:hAnsiTheme="minorHAnsi" w:cs="Courier New"/>
+        </w:rPr>
+        <w:t xml:space="preserve">Attribute, sowie Anforderungen und Einflussfaktoren. Für die </w:t>
+      </w:r>
+      <w:proofErr w:type="spellStart"/>
+      <w:r>
+        <w:rPr>
+          <w:rFonts w:asciiTheme="minorHAnsi" w:hAnsiTheme="minorHAnsi" w:cs="Courier New"/>
+        </w:rPr>
+        <w:t>Function</w:t>
+      </w:r>
+      <w:proofErr w:type="spellEnd"/>
+      <w:r>
+        <w:rPr>
+          <w:rFonts w:asciiTheme="minorHAnsi" w:hAnsiTheme="minorHAnsi" w:cs="Courier New"/>
+        </w:rPr>
+        <w:t xml:space="preserve">-Point-Berechnung  werden die </w:t>
+      </w:r>
+      <w:proofErr w:type="spellStart"/>
+      <w:r>
+        <w:rPr>
+          <w:rFonts w:ascii="Courier New" w:hAnsi="Courier New" w:cs="Courier New"/>
+        </w:rPr>
+        <w:t>CalculatedSpecifications</w:t>
+      </w:r>
+      <w:proofErr w:type="spellEnd"/>
+      <w:r>
+        <w:rPr>
+          <w:rFonts w:ascii="Courier New" w:hAnsi="Courier New" w:cs="Courier New"/>
+        </w:rPr>
+        <w:t xml:space="preserve"> </w:t>
+      </w:r>
+      <w:r>
+        <w:rPr>
+          <w:rFonts w:asciiTheme="minorHAnsi" w:hAnsiTheme="minorHAnsi" w:cs="Courier New"/>
+        </w:rPr>
+        <w:t xml:space="preserve">verwendet. Zudem kann zwischen einer gewichteten Berechnung durch die </w:t>
+      </w:r>
+      <w:proofErr w:type="spellStart"/>
+      <w:r>
+        <w:rPr>
+          <w:rFonts w:ascii="Courier New" w:hAnsi="Courier New" w:cs="Courier New"/>
+        </w:rPr>
+        <w:t>InfluencingFactors</w:t>
+      </w:r>
+      <w:proofErr w:type="spellEnd"/>
+      <w:r>
+        <w:rPr>
+          <w:rFonts w:ascii="Courier New" w:hAnsi="Courier New" w:cs="Courier New"/>
+        </w:rPr>
+        <w:t xml:space="preserve"> </w:t>
+      </w:r>
+      <w:r>
+        <w:rPr>
+          <w:rFonts w:asciiTheme="minorHAnsi" w:hAnsiTheme="minorHAnsi" w:cs="Courier New"/>
+        </w:rPr>
+        <w:t xml:space="preserve">und einer </w:t>
+      </w:r>
+      <w:proofErr w:type="spellStart"/>
+      <w:r>
+        <w:rPr>
+          <w:rFonts w:asciiTheme="minorHAnsi" w:hAnsiTheme="minorHAnsi" w:cs="Courier New"/>
+        </w:rPr>
+        <w:t>ungewichteten</w:t>
+      </w:r>
+      <w:proofErr w:type="spellEnd"/>
+      <w:r>
+        <w:rPr>
+          <w:rFonts w:asciiTheme="minorHAnsi" w:hAnsiTheme="minorHAnsi" w:cs="Courier New"/>
+        </w:rPr>
+        <w:t xml:space="preserve"> Berechnung gewählt werden.</w:t>
+      </w:r>
+    </w:p>
+    <w:p>
+      <w:pPr>
+        <w:jc w:val="both"/>
+        <w:rPr>
+          <w:rFonts w:asciiTheme="minorHAnsi" w:hAnsiTheme="minorHAnsi" w:cs="Courier New"/>
+          <w:lang w:val="en-US"/>
+        </w:rPr>
+      </w:pPr>
+      <w:r>
+        <w:rPr>
+          <w:rFonts w:asciiTheme="minorHAnsi" w:hAnsiTheme="minorHAnsi" w:cs="Courier New"/>
+        </w:rPr>
+        <w:t xml:space="preserve">Für die Erzeugung der verschiedenen Anforderungen dient eine </w:t>
+      </w:r>
+      <w:proofErr w:type="spellStart"/>
+      <w:r>
+        <w:rPr>
+          <w:rFonts w:ascii="Courier New" w:hAnsi="Courier New" w:cs="Courier New"/>
+        </w:rPr>
+        <w:t>SpecificationFactory</w:t>
+      </w:r>
+      <w:proofErr w:type="spellEnd"/>
+      <w:r>
+        <w:rPr>
+          <w:rFonts w:ascii="Courier New" w:hAnsi="Courier New" w:cs="Courier New"/>
+        </w:rPr>
+        <w:t xml:space="preserve">. </w:t>
+      </w:r>
+      <w:r>
+        <w:rPr>
+          <w:rFonts w:asciiTheme="minorHAnsi" w:hAnsiTheme="minorHAnsi" w:cs="Courier New"/>
+        </w:rPr>
+        <w:t xml:space="preserve">In der Abbildung nicht dargestellt sind die </w:t>
+      </w:r>
+      <w:proofErr w:type="spellStart"/>
+      <w:r>
+        <w:rPr>
+          <w:rFonts w:asciiTheme="minorHAnsi" w:hAnsiTheme="minorHAnsi" w:cs="Courier New"/>
+        </w:rPr>
+        <w:t>Enums</w:t>
+      </w:r>
+      <w:proofErr w:type="spellEnd"/>
+      <w:r>
+        <w:rPr>
+          <w:rFonts w:asciiTheme="minorHAnsi" w:hAnsiTheme="minorHAnsi" w:cs="Courier New"/>
+        </w:rPr>
+        <w:t xml:space="preserve">, die für die Datenstruktur verwendet werden. </w:t>
+      </w:r>
+      <w:proofErr w:type="spellStart"/>
+      <w:r>
+        <w:rPr>
+          <w:rFonts w:asciiTheme="minorHAnsi" w:hAnsiTheme="minorHAnsi" w:cs="Courier New"/>
+          <w:lang w:val="en-US"/>
+        </w:rPr>
+        <w:t>Diese</w:t>
+      </w:r>
+      <w:proofErr w:type="spellEnd"/>
+      <w:r>
+        <w:rPr>
+          <w:rFonts w:asciiTheme="minorHAnsi" w:hAnsiTheme="minorHAnsi" w:cs="Courier New"/>
+          <w:lang w:val="en-US"/>
+        </w:rPr>
+        <w:t xml:space="preserve"> </w:t>
+      </w:r>
+      <w:proofErr w:type="spellStart"/>
+      <w:proofErr w:type="gramStart"/>
+      <w:r>
+        <w:rPr>
+          <w:rFonts w:asciiTheme="minorHAnsi" w:hAnsiTheme="minorHAnsi" w:cs="Courier New"/>
+          <w:lang w:val="en-US"/>
+        </w:rPr>
+        <w:t>sind</w:t>
+      </w:r>
+      <w:proofErr w:type="spellEnd"/>
+      <w:proofErr w:type="gramEnd"/>
+      <w:r>
+        <w:rPr>
+          <w:rFonts w:asciiTheme="minorHAnsi" w:hAnsiTheme="minorHAnsi" w:cs="Courier New"/>
+          <w:lang w:val="en-US"/>
+        </w:rPr>
+        <w:t xml:space="preserve">: </w:t>
+      </w:r>
+      <w:proofErr w:type="spellStart"/>
+      <w:r>
+        <w:rPr>
+          <w:rFonts w:ascii="Courier New" w:hAnsi="Courier New" w:cs="Courier New"/>
+          <w:lang w:val="en-US"/>
+        </w:rPr>
+        <w:t>FunctionCategoryEnum</w:t>
+      </w:r>
+      <w:proofErr w:type="spellEnd"/>
+      <w:r>
+        <w:rPr>
+          <w:rFonts w:ascii="Courier New" w:hAnsi="Courier New" w:cs="Courier New"/>
+          <w:lang w:val="en-US"/>
+        </w:rPr>
+        <w:t>,</w:t>
+      </w:r>
+      <w:r>
+        <w:rPr>
+          <w:lang w:val="en-US"/>
+        </w:rPr>
+        <w:t xml:space="preserve"> </w:t>
+      </w:r>
+      <w:proofErr w:type="spellStart"/>
+      <w:r>
+        <w:rPr>
+          <w:rFonts w:ascii="Courier New" w:hAnsi="Courier New" w:cs="Courier New"/>
+          <w:lang w:val="en-US"/>
+        </w:rPr>
+        <w:t>GlossaryFieldEnum</w:t>
+      </w:r>
+      <w:proofErr w:type="spellEnd"/>
+      <w:r>
+        <w:rPr>
+          <w:rFonts w:ascii="Courier New" w:hAnsi="Courier New" w:cs="Courier New"/>
+          <w:lang w:val="en-US"/>
+        </w:rPr>
+        <w:t xml:space="preserve">, </w:t>
+      </w:r>
+      <w:proofErr w:type="spellStart"/>
+      <w:r>
+        <w:rPr>
+          <w:rFonts w:ascii="Courier New" w:hAnsi="Courier New" w:cs="Courier New"/>
+          <w:lang w:val="en-US"/>
+        </w:rPr>
+        <w:t>InfluencingFactorTypeEnum</w:t>
+      </w:r>
+      <w:proofErr w:type="spellEnd"/>
+      <w:r>
+        <w:rPr>
+          <w:rFonts w:ascii="Courier New" w:hAnsi="Courier New" w:cs="Courier New"/>
+          <w:lang w:val="en-US"/>
+        </w:rPr>
+        <w:t xml:space="preserve">, </w:t>
+      </w:r>
+      <w:proofErr w:type="spellStart"/>
+      <w:r>
+        <w:rPr>
+          <w:rFonts w:ascii="Courier New" w:hAnsi="Courier New" w:cs="Courier New"/>
+          <w:lang w:val="en-US"/>
+        </w:rPr>
+        <w:t>ProjectFieldEnum</w:t>
+      </w:r>
+      <w:proofErr w:type="spellEnd"/>
+      <w:r>
+        <w:rPr>
+          <w:rFonts w:ascii="Courier New" w:hAnsi="Courier New" w:cs="Courier New"/>
+          <w:lang w:val="en-US"/>
+        </w:rPr>
+        <w:t xml:space="preserve">, </w:t>
+      </w:r>
+      <w:proofErr w:type="spellStart"/>
+      <w:r>
+        <w:rPr>
+          <w:rFonts w:ascii="Courier New" w:hAnsi="Courier New" w:cs="Courier New"/>
+          <w:lang w:val="en-US"/>
+        </w:rPr>
+        <w:t>SpecificationClassificationEnum</w:t>
+      </w:r>
+      <w:proofErr w:type="spellEnd"/>
+      <w:r>
+        <w:rPr>
+          <w:rFonts w:ascii="Courier New" w:hAnsi="Courier New" w:cs="Courier New"/>
+          <w:lang w:val="en-US"/>
+        </w:rPr>
+        <w:t xml:space="preserve">, </w:t>
+      </w:r>
+      <w:proofErr w:type="spellStart"/>
+      <w:r>
+        <w:rPr>
+          <w:rFonts w:ascii="Courier New" w:hAnsi="Courier New" w:cs="Courier New"/>
+          <w:lang w:val="en-US"/>
+        </w:rPr>
+        <w:t>SpecificationFieldEnum</w:t>
+      </w:r>
+      <w:proofErr w:type="spellEnd"/>
+      <w:r>
+        <w:rPr>
+          <w:rFonts w:ascii="Courier New" w:hAnsi="Courier New" w:cs="Courier New"/>
+          <w:lang w:val="en-US"/>
+        </w:rPr>
+        <w:t xml:space="preserve">, </w:t>
+      </w:r>
+      <w:proofErr w:type="spellStart"/>
+      <w:r>
+        <w:rPr>
+          <w:rFonts w:ascii="Courier New" w:hAnsi="Courier New" w:cs="Courier New"/>
+          <w:lang w:val="en-US"/>
+        </w:rPr>
+        <w:t>SpecificationTypeEnum</w:t>
+      </w:r>
+      <w:proofErr w:type="spellEnd"/>
+      <w:r>
+        <w:rPr>
+          <w:rFonts w:ascii="Courier New" w:hAnsi="Courier New" w:cs="Courier New"/>
+          <w:lang w:val="en-US"/>
+        </w:rPr>
+        <w:t xml:space="preserve">. </w:t>
+      </w:r>
+      <w:proofErr w:type="spellStart"/>
+      <w:r>
+        <w:rPr>
+          <w:rFonts w:asciiTheme="minorHAnsi" w:hAnsiTheme="minorHAnsi" w:cs="Courier New"/>
+          <w:lang w:val="en-US"/>
+        </w:rPr>
+        <w:t>Diese</w:t>
+      </w:r>
+      <w:proofErr w:type="spellEnd"/>
+      <w:r>
+        <w:rPr>
+          <w:rFonts w:asciiTheme="minorHAnsi" w:hAnsiTheme="minorHAnsi" w:cs="Courier New"/>
+          <w:lang w:val="en-US"/>
+        </w:rPr>
+        <w:t xml:space="preserve"> </w:t>
+      </w:r>
+      <w:proofErr w:type="spellStart"/>
+      <w:proofErr w:type="gramStart"/>
+      <w:r>
+        <w:rPr>
+          <w:rFonts w:asciiTheme="minorHAnsi" w:hAnsiTheme="minorHAnsi" w:cs="Courier New"/>
+          <w:lang w:val="en-US"/>
+        </w:rPr>
+        <w:t>sind</w:t>
+      </w:r>
+      <w:proofErr w:type="spellEnd"/>
+      <w:proofErr w:type="gramEnd"/>
+      <w:r>
+        <w:rPr>
+          <w:rFonts w:asciiTheme="minorHAnsi" w:hAnsiTheme="minorHAnsi" w:cs="Courier New"/>
+          <w:lang w:val="en-US"/>
+        </w:rPr>
+        <w:t xml:space="preserve"> in den </w:t>
+      </w:r>
+      <w:proofErr w:type="spellStart"/>
+      <w:r>
+        <w:rPr>
+          <w:rFonts w:asciiTheme="minorHAnsi" w:hAnsiTheme="minorHAnsi" w:cs="Courier New"/>
+          <w:lang w:val="en-US"/>
+        </w:rPr>
+        <w:t>JavaDoc-Kommentaren</w:t>
+      </w:r>
+      <w:proofErr w:type="spellEnd"/>
+      <w:r>
+        <w:rPr>
+          <w:rFonts w:asciiTheme="minorHAnsi" w:hAnsiTheme="minorHAnsi" w:cs="Courier New"/>
+          <w:lang w:val="en-US"/>
+        </w:rPr>
+        <w:t xml:space="preserve"> </w:t>
+      </w:r>
+      <w:proofErr w:type="spellStart"/>
+      <w:r>
+        <w:rPr>
+          <w:rFonts w:asciiTheme="minorHAnsi" w:hAnsiTheme="minorHAnsi" w:cs="Courier New"/>
+          <w:lang w:val="en-US"/>
+        </w:rPr>
+        <w:t>erklärt</w:t>
+      </w:r>
+      <w:proofErr w:type="spellEnd"/>
+      <w:r>
+        <w:rPr>
+          <w:rFonts w:asciiTheme="minorHAnsi" w:hAnsiTheme="minorHAnsi" w:cs="Courier New"/>
+          <w:lang w:val="en-US"/>
+        </w:rPr>
+        <w:t>.</w:t>
+      </w:r>
       <w:bookmarkStart w:id="0" w:name="_GoBack"/>
       <w:bookmarkEnd w:id="0"/>
     </w:p>
     <w:p>
       <w:pPr>
-        <w:jc w:val="both"/>
-        <w:rPr>
-          <w:rFonts w:cs="Courier New"/>
-        </w:rPr>
-      </w:pPr>
+        <w:rPr>
+          <w:rStyle w:val="berschrift2Zchn"/>
+        </w:rPr>
+      </w:pPr>
+      <w:r>
+        <w:rPr>
+          <w:noProof/>
+          <w:lang w:eastAsia="de-DE"/>
+        </w:rPr>
+        <w:lastRenderedPageBreak/>
+        <w:drawing>
+          <wp:inline distT="0" distB="0" distL="0" distR="0" wp14:anchorId="2C7C066D" wp14:editId="2D0F4204">
+            <wp:extent cx="5760720" cy="3424204"/>
+            <wp:effectExtent l="0" t="0" r="0" b="0"/>
+            <wp:docPr id="2" name="Grafik 2" descr="D:\Dokumente\GitHub\CASET\misc\Model_Data.png"/>
+            <wp:cNvGraphicFramePr>
+              <a:graphicFrameLocks xmlns:a="http://schemas.openxmlformats.org/drawingml/2006/main" noChangeAspect="1"/>
+            </wp:cNvGraphicFramePr>
+            <a:graphic xmlns:a="http://schemas.openxmlformats.org/drawingml/2006/main">
+              <a:graphicData uri="http://schemas.openxmlformats.org/drawingml/2006/picture">
+                <pic:pic xmlns:pic="http://schemas.openxmlformats.org/drawingml/2006/picture">
+                  <pic:nvPicPr>
+                    <pic:cNvPr id="0" name="Picture 1" descr="D:\Dokumente\GitHub\CASET\misc\Model_Data.png"/>
+                    <pic:cNvPicPr>
+                      <a:picLocks noChangeAspect="1" noChangeArrowheads="1"/>
+                    </pic:cNvPicPr>
+                  </pic:nvPicPr>
+                  <pic:blipFill>
+                    <a:blip r:embed="rId12">
+                      <a:extLst>
+                        <a:ext uri="{28A0092B-C50C-407E-A947-70E740481C1C}">
+                          <a14:useLocalDpi xmlns:a14="http://schemas.microsoft.com/office/drawing/2010/main" val="0"/>
+                        </a:ext>
+                      </a:extLst>
+                    </a:blip>
+                    <a:srcRect/>
+                    <a:stretch>
+                      <a:fillRect/>
+                    </a:stretch>
+                  </pic:blipFill>
+                  <pic:spPr bwMode="auto">
+                    <a:xfrm>
+                      <a:off x="0" y="0"/>
+                      <a:ext cx="5760720" cy="3424204"/>
+                    </a:xfrm>
+                    <a:prstGeom prst="rect">
+                      <a:avLst/>
+                    </a:prstGeom>
+                    <a:noFill/>
+                    <a:ln>
+                      <a:noFill/>
+                    </a:ln>
+                  </pic:spPr>
+                </pic:pic>
+              </a:graphicData>
+            </a:graphic>
+          </wp:inline>
+        </w:drawing>
+      </w:r>
     </w:p>
     <w:p>
       <w:pPr>
-        <w:jc w:val="both"/>
-        <w:rPr>
-          <w:rFonts w:cs="Courier New"/>
-        </w:rPr>
-      </w:pPr>
-      <w:r>
-        <w:rPr>
-          <w:rFonts w:cs="Courier New"/>
-        </w:rPr>
-        <w:t xml:space="preserve">Die einzelnen Services, wie Import/Export und </w:t>
-      </w:r>
-      <w:proofErr w:type="spellStart"/>
-      <w:r>
-        <w:rPr>
-          <w:rFonts w:cs="Courier New"/>
-        </w:rPr>
-        <w:t>Calculation</w:t>
-      </w:r>
-      <w:proofErr w:type="spellEnd"/>
-      <w:r>
-        <w:rPr>
-          <w:rFonts w:cs="Courier New"/>
-        </w:rPr>
-        <w:t>, sowie die Daten werden in den folgenden Unterpunkten erläutert und dargestellt.</w:t>
-      </w:r>
+        <w:rPr>
+          <w:rStyle w:val="berschrift2Zchn"/>
+        </w:rPr>
+      </w:pPr>
     </w:p>
     <w:p>
       <w:pPr>
-        <w:jc w:val="both"/>
-        <w:rPr>
-          <w:rFonts w:cs="Courier New"/>
-        </w:rPr>
-      </w:pPr>
+        <w:rPr>
+          <w:rStyle w:val="berschrift2Zchn"/>
+        </w:rPr>
+      </w:pPr>
+      <w:r>
+        <w:rPr>
+          <w:rStyle w:val="berschrift2Zchn"/>
+        </w:rPr>
+        <w:t xml:space="preserve">2.2 </w:t>
+      </w:r>
+      <w:proofErr w:type="spellStart"/>
+      <w:r>
+        <w:rPr>
+          <w:rStyle w:val="berschrift2Zchn"/>
+        </w:rPr>
+        <w:t>Calculation</w:t>
+      </w:r>
+      <w:proofErr w:type="spellEnd"/>
     </w:p>
-    <w:p>
-      <w:pPr>
-        <w:pStyle w:val="berschrift2"/>
-      </w:pPr>
-      <w:r>
-        <w:t>2.1</w:t>
-      </w:r>
-      <w:r>
-        <w:t xml:space="preserve"> Data</w:t>
-      </w:r>
-    </w:p>
-    <w:p/>
-    <w:p/>
-    <w:p>
-      <w:pPr>
-        <w:pStyle w:val="berschrift2"/>
-      </w:pPr>
-    </w:p>
-    <w:p>
-      <w:pPr>
-        <w:pStyle w:val="berschrift2"/>
-      </w:pPr>
-      <w:r>
-        <w:t xml:space="preserve">2.2 </w:t>
-      </w:r>
-      <w:proofErr w:type="spellStart"/>
-      <w:r>
-        <w:t>Calculation</w:t>
-      </w:r>
-      <w:proofErr w:type="spellEnd"/>
-    </w:p>
-    <w:p/>
     <w:p>
       <w:r>
         <w:t xml:space="preserve">Die </w:t>
@@ -857,7 +1336,10 @@
         <w:pStyle w:val="Listenabsatz"/>
       </w:pPr>
       <w:r>
-        <w:lastRenderedPageBreak/>
+        <w:rPr>
+          <w:noProof/>
+          <w:lang w:eastAsia="de-DE"/>
+        </w:rPr>
         <w:drawing>
           <wp:inline distT="0" distB="0" distL="0" distR="0">
             <wp:extent cx="3619500" cy="2800350"/>
@@ -2334,6 +2816,7 @@
     </w:p>
     <w:p>
       <w:r>
+        <w:lastRenderedPageBreak/>
         <w:t xml:space="preserve">Die </w:t>
       </w:r>
       <w:proofErr w:type="spellStart"/>
@@ -2587,7 +3070,6 @@
     </w:p>
     <w:p>
       <w:r>
-        <w:lastRenderedPageBreak/>
         <w:t xml:space="preserve">Der Controller beinhaltet auch einige flexible </w:t>
       </w:r>
       <w:proofErr w:type="spellStart"/>
@@ -2655,11 +3137,13 @@
         <w:t xml:space="preserve"> eintritt, dem Modell mit, dass die zugehörige Eigenschaft geändert werden soll. Die benötigten Daten bekommt er dabei von der View.</w:t>
       </w:r>
     </w:p>
+    <w:p/>
     <w:p>
       <w:pPr>
         <w:pStyle w:val="berschrift1"/>
       </w:pPr>
       <w:r>
+        <w:lastRenderedPageBreak/>
         <w:t>View</w:t>
       </w:r>
     </w:p>
@@ -2772,8 +3256,8 @@
     </w:p>
     <w:p/>
     <w:sectPr>
-      <w:footerReference w:type="default" r:id="rId11"/>
-      <w:footerReference w:type="first" r:id="rId12"/>
+      <w:footerReference w:type="default" r:id="rId13"/>
+      <w:footerReference w:type="first" r:id="rId14"/>
       <w:pgSz w:w="11906" w:h="16838"/>
       <w:pgMar w:top="1417" w:right="1417" w:bottom="1134" w:left="1417" w:header="708" w:footer="708" w:gutter="0"/>
       <w:pgNumType w:start="0"/>
@@ -2786,7 +3270,7 @@
 </file>
 
 <file path=word/endnotes.xml><?xml version="1.0" encoding="utf-8"?>
-<w:endnotes xmlns:ve="http://schemas.openxmlformats.org/markup-compatibility/2006" xmlns:o="urn:schemas-microsoft-com:office:office" xmlns:r="http://schemas.openxmlformats.org/officeDocument/2006/relationships" xmlns:m="http://schemas.openxmlformats.org/officeDocument/2006/math" xmlns:v="urn:schemas-microsoft-com:vml" xmlns:wp="http://schemas.openxmlformats.org/drawingml/2006/wordprocessingDrawing" xmlns:w10="urn:schemas-microsoft-com:office:word" xmlns:w="http://schemas.openxmlformats.org/wordprocessingml/2006/main" xmlns:wne="http://schemas.microsoft.com/office/word/2006/wordml">
+<w:endnotes xmlns:wpc="http://schemas.microsoft.com/office/word/2010/wordprocessingCanvas" xmlns:mc="http://schemas.openxmlformats.org/markup-compatibility/2006" xmlns:o="urn:schemas-microsoft-com:office:office" xmlns:r="http://schemas.openxmlformats.org/officeDocument/2006/relationships" xmlns:m="http://schemas.openxmlformats.org/officeDocument/2006/math" xmlns:v="urn:schemas-microsoft-com:vml" xmlns:wp14="http://schemas.microsoft.com/office/word/2010/wordprocessingDrawing" xmlns:wp="http://schemas.openxmlformats.org/drawingml/2006/wordprocessingDrawing" xmlns:w10="urn:schemas-microsoft-com:office:word" xmlns:w="http://schemas.openxmlformats.org/wordprocessingml/2006/main" xmlns:w14="http://schemas.microsoft.com/office/word/2010/wordml" xmlns:wpg="http://schemas.microsoft.com/office/word/2010/wordprocessingGroup" xmlns:wpi="http://schemas.microsoft.com/office/word/2010/wordprocessingInk" xmlns:wne="http://schemas.microsoft.com/office/word/2006/wordml" xmlns:wps="http://schemas.microsoft.com/office/word/2010/wordprocessingShape" mc:Ignorable="w14 wp14">
   <w:endnote w:type="separator" w:id="-1">
     <w:p>
       <w:pPr>
@@ -2811,7 +3295,7 @@
 </file>
 
 <file path=word/footer1.xml><?xml version="1.0" encoding="utf-8"?>
-<w:ftr xmlns:ve="http://schemas.openxmlformats.org/markup-compatibility/2006" xmlns:o="urn:schemas-microsoft-com:office:office" xmlns:r="http://schemas.openxmlformats.org/officeDocument/2006/relationships" xmlns:m="http://schemas.openxmlformats.org/officeDocument/2006/math" xmlns:v="urn:schemas-microsoft-com:vml" xmlns:wp="http://schemas.openxmlformats.org/drawingml/2006/wordprocessingDrawing" xmlns:w10="urn:schemas-microsoft-com:office:word" xmlns:w="http://schemas.openxmlformats.org/wordprocessingml/2006/main" xmlns:wne="http://schemas.microsoft.com/office/word/2006/wordml">
+<w:ftr xmlns:wpc="http://schemas.microsoft.com/office/word/2010/wordprocessingCanvas" xmlns:mc="http://schemas.openxmlformats.org/markup-compatibility/2006" xmlns:o="urn:schemas-microsoft-com:office:office" xmlns:r="http://schemas.openxmlformats.org/officeDocument/2006/relationships" xmlns:m="http://schemas.openxmlformats.org/officeDocument/2006/math" xmlns:v="urn:schemas-microsoft-com:vml" xmlns:wp14="http://schemas.microsoft.com/office/word/2010/wordprocessingDrawing" xmlns:wp="http://schemas.openxmlformats.org/drawingml/2006/wordprocessingDrawing" xmlns:w10="urn:schemas-microsoft-com:office:word" xmlns:w="http://schemas.openxmlformats.org/wordprocessingml/2006/main" xmlns:w14="http://schemas.microsoft.com/office/word/2010/wordml" xmlns:wpg="http://schemas.microsoft.com/office/word/2010/wordprocessingGroup" xmlns:wpi="http://schemas.microsoft.com/office/word/2010/wordprocessingInk" xmlns:wne="http://schemas.microsoft.com/office/word/2006/wordml" xmlns:wps="http://schemas.microsoft.com/office/word/2010/wordprocessingShape" mc:Ignorable="w14 wp14">
   <w:sdt>
     <w:sdtPr>
       <w:id w:val="1486278972"/>
@@ -2835,14 +3319,27 @@
           </w:pBdr>
           <w:jc w:val="right"/>
         </w:pPr>
-        <w:fldSimple w:instr="PAGE   \* MERGEFORMAT">
-          <w:r>
-            <w:rPr>
-              <w:noProof/>
-            </w:rPr>
-            <w:t>3</w:t>
-          </w:r>
-        </w:fldSimple>
+        <w:r>
+          <w:fldChar w:fldCharType="begin"/>
+        </w:r>
+        <w:r>
+          <w:instrText>PAGE   \* MERGEFORMAT</w:instrText>
+        </w:r>
+        <w:r>
+          <w:fldChar w:fldCharType="separate"/>
+        </w:r>
+        <w:r>
+          <w:rPr>
+            <w:noProof/>
+          </w:rPr>
+          <w:t>2</w:t>
+        </w:r>
+        <w:r>
+          <w:rPr>
+            <w:noProof/>
+          </w:rPr>
+          <w:fldChar w:fldCharType="end"/>
+        </w:r>
         <w:r>
           <w:t xml:space="preserve"> | </w:t>
         </w:r>
@@ -2865,7 +3362,7 @@
 </file>
 
 <file path=word/footer2.xml><?xml version="1.0" encoding="utf-8"?>
-<w:ftr xmlns:ve="http://schemas.openxmlformats.org/markup-compatibility/2006" xmlns:o="urn:schemas-microsoft-com:office:office" xmlns:r="http://schemas.openxmlformats.org/officeDocument/2006/relationships" xmlns:m="http://schemas.openxmlformats.org/officeDocument/2006/math" xmlns:v="urn:schemas-microsoft-com:vml" xmlns:wp="http://schemas.openxmlformats.org/drawingml/2006/wordprocessingDrawing" xmlns:w10="urn:schemas-microsoft-com:office:word" xmlns:w="http://schemas.openxmlformats.org/wordprocessingml/2006/main" xmlns:wne="http://schemas.microsoft.com/office/word/2006/wordml">
+<w:ftr xmlns:wpc="http://schemas.microsoft.com/office/word/2010/wordprocessingCanvas" xmlns:mc="http://schemas.openxmlformats.org/markup-compatibility/2006" xmlns:o="urn:schemas-microsoft-com:office:office" xmlns:r="http://schemas.openxmlformats.org/officeDocument/2006/relationships" xmlns:m="http://schemas.openxmlformats.org/officeDocument/2006/math" xmlns:v="urn:schemas-microsoft-com:vml" xmlns:wp14="http://schemas.microsoft.com/office/word/2010/wordprocessingDrawing" xmlns:wp="http://schemas.openxmlformats.org/drawingml/2006/wordprocessingDrawing" xmlns:w10="urn:schemas-microsoft-com:office:word" xmlns:w="http://schemas.openxmlformats.org/wordprocessingml/2006/main" xmlns:w14="http://schemas.microsoft.com/office/word/2010/wordml" xmlns:wpg="http://schemas.microsoft.com/office/word/2010/wordprocessingGroup" xmlns:wpi="http://schemas.microsoft.com/office/word/2010/wordprocessingInk" xmlns:wne="http://schemas.microsoft.com/office/word/2006/wordml" xmlns:wps="http://schemas.microsoft.com/office/word/2010/wordprocessingShape" mc:Ignorable="w14 wp14">
   <w:p>
     <w:pPr>
       <w:ind w:right="260"/>
@@ -2885,7 +3382,7 @@
 </file>
 
 <file path=word/footnotes.xml><?xml version="1.0" encoding="utf-8"?>
-<w:footnotes xmlns:ve="http://schemas.openxmlformats.org/markup-compatibility/2006" xmlns:o="urn:schemas-microsoft-com:office:office" xmlns:r="http://schemas.openxmlformats.org/officeDocument/2006/relationships" xmlns:m="http://schemas.openxmlformats.org/officeDocument/2006/math" xmlns:v="urn:schemas-microsoft-com:vml" xmlns:wp="http://schemas.openxmlformats.org/drawingml/2006/wordprocessingDrawing" xmlns:w10="urn:schemas-microsoft-com:office:word" xmlns:w="http://schemas.openxmlformats.org/wordprocessingml/2006/main" xmlns:wne="http://schemas.microsoft.com/office/word/2006/wordml">
+<w:footnotes xmlns:wpc="http://schemas.microsoft.com/office/word/2010/wordprocessingCanvas" xmlns:mc="http://schemas.openxmlformats.org/markup-compatibility/2006" xmlns:o="urn:schemas-microsoft-com:office:office" xmlns:r="http://schemas.openxmlformats.org/officeDocument/2006/relationships" xmlns:m="http://schemas.openxmlformats.org/officeDocument/2006/math" xmlns:v="urn:schemas-microsoft-com:vml" xmlns:wp14="http://schemas.microsoft.com/office/word/2010/wordprocessingDrawing" xmlns:wp="http://schemas.openxmlformats.org/drawingml/2006/wordprocessingDrawing" xmlns:w10="urn:schemas-microsoft-com:office:word" xmlns:w="http://schemas.openxmlformats.org/wordprocessingml/2006/main" xmlns:w14="http://schemas.microsoft.com/office/word/2010/wordml" xmlns:wpg="http://schemas.microsoft.com/office/word/2010/wordprocessingGroup" xmlns:wpi="http://schemas.microsoft.com/office/word/2010/wordprocessingInk" xmlns:wne="http://schemas.microsoft.com/office/word/2006/wordml" xmlns:wps="http://schemas.microsoft.com/office/word/2010/wordprocessingShape" mc:Ignorable="w14 wp14">
   <w:footnote w:type="separator" w:id="-1">
     <w:p>
       <w:pPr>
@@ -2910,7 +3407,7 @@
 </file>
 
 <file path=word/numbering.xml><?xml version="1.0" encoding="utf-8"?>
-<w:numbering xmlns:ve="http://schemas.openxmlformats.org/markup-compatibility/2006" xmlns:o="urn:schemas-microsoft-com:office:office" xmlns:r="http://schemas.openxmlformats.org/officeDocument/2006/relationships" xmlns:m="http://schemas.openxmlformats.org/officeDocument/2006/math" xmlns:v="urn:schemas-microsoft-com:vml" xmlns:wp="http://schemas.openxmlformats.org/drawingml/2006/wordprocessingDrawing" xmlns:w10="urn:schemas-microsoft-com:office:word" xmlns:w="http://schemas.openxmlformats.org/wordprocessingml/2006/main" xmlns:wne="http://schemas.microsoft.com/office/word/2006/wordml">
+<w:numbering xmlns:wpc="http://schemas.microsoft.com/office/word/2010/wordprocessingCanvas" xmlns:mc="http://schemas.openxmlformats.org/markup-compatibility/2006" xmlns:o="urn:schemas-microsoft-com:office:office" xmlns:r="http://schemas.openxmlformats.org/officeDocument/2006/relationships" xmlns:m="http://schemas.openxmlformats.org/officeDocument/2006/math" xmlns:v="urn:schemas-microsoft-com:vml" xmlns:wp14="http://schemas.microsoft.com/office/word/2010/wordprocessingDrawing" xmlns:wp="http://schemas.openxmlformats.org/drawingml/2006/wordprocessingDrawing" xmlns:w10="urn:schemas-microsoft-com:office:word" xmlns:w="http://schemas.openxmlformats.org/wordprocessingml/2006/main" xmlns:w14="http://schemas.microsoft.com/office/word/2010/wordml" xmlns:wpg="http://schemas.microsoft.com/office/word/2010/wordprocessingGroup" xmlns:wpi="http://schemas.microsoft.com/office/word/2010/wordprocessingInk" xmlns:wne="http://schemas.microsoft.com/office/word/2006/wordml" xmlns:wps="http://schemas.microsoft.com/office/word/2010/wordprocessingShape" mc:Ignorable="w14 wp14">
   <w:abstractNum w:abstractNumId="0">
     <w:nsid w:val="00DD596D"/>
     <w:multiLevelType w:val="hybridMultilevel"/>
@@ -3210,7 +3707,7 @@
 </file>
 
 <file path=word/styles.xml><?xml version="1.0" encoding="utf-8"?>
-<w:styles xmlns:r="http://schemas.openxmlformats.org/officeDocument/2006/relationships" xmlns:w="http://schemas.openxmlformats.org/wordprocessingml/2006/main">
+<w:styles xmlns:mc="http://schemas.openxmlformats.org/markup-compatibility/2006" xmlns:r="http://schemas.openxmlformats.org/officeDocument/2006/relationships" xmlns:w="http://schemas.openxmlformats.org/wordprocessingml/2006/main" xmlns:w14="http://schemas.microsoft.com/office/word/2010/wordml" mc:Ignorable="w14">
   <w:docDefaults>
     <w:rPrDefault>
       <w:rPr>
@@ -3573,6 +4070,7 @@
   <w:style w:type="character" w:default="1" w:styleId="Absatz-Standardschriftart">
     <w:name w:val="Default Paragraph Font"/>
     <w:uiPriority w:val="1"/>
+    <w:semiHidden/>
     <w:unhideWhenUsed/>
   </w:style>
   <w:style w:type="table" w:default="1" w:styleId="NormaleTabelle">
@@ -3580,7 +4078,6 @@
     <w:uiPriority w:val="99"/>
     <w:semiHidden/>
     <w:unhideWhenUsed/>
-    <w:qFormat/>
     <w:tblPr>
       <w:tblInd w:w="0" w:type="dxa"/>
       <w:tblCellMar>
@@ -3610,7 +4107,7 @@
       <w:szCs w:val="36"/>
     </w:rPr>
   </w:style>
-  <w:style w:type="table" w:styleId="Tabellengitternetz">
+  <w:style w:type="table" w:styleId="Tabellenraster">
     <w:name w:val="Table Grid"/>
     <w:basedOn w:val="NormaleTabelle"/>
     <w:uiPriority w:val="59"/>
@@ -4197,11 +4694,11 @@
       <w:contextualSpacing/>
     </w:pPr>
   </w:style>
-  <w:style w:type="paragraph" w:styleId="Anfhrungszeichen">
+  <w:style w:type="paragraph" w:styleId="Zitat">
     <w:name w:val="Quote"/>
     <w:basedOn w:val="Standard"/>
     <w:next w:val="Standard"/>
-    <w:link w:val="AnfhrungszeichenZchn"/>
+    <w:link w:val="ZitatZchn"/>
     <w:uiPriority w:val="29"/>
     <w:qFormat/>
     <w:rsid w:val="00A27F82"/>
@@ -4210,10 +4707,10 @@
       <w:iCs/>
     </w:rPr>
   </w:style>
-  <w:style w:type="character" w:customStyle="1" w:styleId="AnfhrungszeichenZchn">
-    <w:name w:val="Anführungszeichen Zchn"/>
+  <w:style w:type="character" w:customStyle="1" w:styleId="ZitatZchn">
+    <w:name w:val="Zitat Zchn"/>
     <w:basedOn w:val="Absatz-Standardschriftart"/>
-    <w:link w:val="Anfhrungszeichen"/>
+    <w:link w:val="Zitat"/>
     <w:uiPriority w:val="29"/>
     <w:rsid w:val="00A27F82"/>
     <w:rPr>
@@ -4221,11 +4718,11 @@
       <w:iCs/>
     </w:rPr>
   </w:style>
-  <w:style w:type="paragraph" w:styleId="IntensivesAnfhrungszeichen">
+  <w:style w:type="paragraph" w:styleId="IntensivesZitat">
     <w:name w:val="Intense Quote"/>
     <w:basedOn w:val="Standard"/>
     <w:next w:val="Standard"/>
-    <w:link w:val="IntensivesAnfhrungszeichenZchn"/>
+    <w:link w:val="IntensivesZitatZchn"/>
     <w:uiPriority w:val="30"/>
     <w:qFormat/>
     <w:rsid w:val="00A27F82"/>
@@ -4243,10 +4740,10 @@
       <w:iCs/>
     </w:rPr>
   </w:style>
-  <w:style w:type="character" w:customStyle="1" w:styleId="IntensivesAnfhrungszeichenZchn">
-    <w:name w:val="Intensives Anführungszeichen Zchn"/>
+  <w:style w:type="character" w:customStyle="1" w:styleId="IntensivesZitatZchn">
+    <w:name w:val="Intensives Zitat Zchn"/>
     <w:basedOn w:val="Absatz-Standardschriftart"/>
-    <w:link w:val="IntensivesAnfhrungszeichen"/>
+    <w:link w:val="IntensivesZitat"/>
     <w:uiPriority w:val="30"/>
     <w:rsid w:val="00A27F82"/>
     <w:rPr>
@@ -5794,7 +6291,7 @@
 </file>
 
 <file path=customXml/itemProps2.xml><?xml version="1.0" encoding="utf-8"?>
-<ds:datastoreItem xmlns:ds="http://schemas.openxmlformats.org/officeDocument/2006/customXml" ds:itemID="{0077FAEC-E268-4B19-924E-C6F3035A6909}">
+<ds:datastoreItem xmlns:ds="http://schemas.openxmlformats.org/officeDocument/2006/customXml" ds:itemID="{5BD677D8-3773-4BE7-A3DC-F974D120AD52}">
   <ds:schemaRefs>
     <ds:schemaRef ds:uri="http://schemas.openxmlformats.org/officeDocument/2006/bibliography"/>
   </ds:schemaRefs>

</xml_diff>

<commit_message>
Export in ReadMe geschrieben, Cocomo verbessert
</commit_message>
<xml_diff>
--- a/misc/ReadMe_CASET.docx
+++ b/misc/ReadMe_CASET.docx
@@ -1,6 +1,6 @@
 
 <file path=word/document.xml><?xml version="1.0" encoding="utf-8"?>
-<w:document xmlns:wpc="http://schemas.microsoft.com/office/word/2010/wordprocessingCanvas" xmlns:mc="http://schemas.openxmlformats.org/markup-compatibility/2006" xmlns:o="urn:schemas-microsoft-com:office:office" xmlns:r="http://schemas.openxmlformats.org/officeDocument/2006/relationships" xmlns:m="http://schemas.openxmlformats.org/officeDocument/2006/math" xmlns:v="urn:schemas-microsoft-com:vml" xmlns:wp14="http://schemas.microsoft.com/office/word/2010/wordprocessingDrawing" xmlns:wp="http://schemas.openxmlformats.org/drawingml/2006/wordprocessingDrawing" xmlns:w10="urn:schemas-microsoft-com:office:word" xmlns:w="http://schemas.openxmlformats.org/wordprocessingml/2006/main" xmlns:w14="http://schemas.microsoft.com/office/word/2010/wordml" xmlns:wpg="http://schemas.microsoft.com/office/word/2010/wordprocessingGroup" xmlns:wpi="http://schemas.microsoft.com/office/word/2010/wordprocessingInk" xmlns:wne="http://schemas.microsoft.com/office/word/2006/wordml" xmlns:wps="http://schemas.microsoft.com/office/word/2010/wordprocessingShape" mc:Ignorable="w14 wp14">
+<w:document xmlns:ve="http://schemas.openxmlformats.org/markup-compatibility/2006" xmlns:o="urn:schemas-microsoft-com:office:office" xmlns:r="http://schemas.openxmlformats.org/officeDocument/2006/relationships" xmlns:m="http://schemas.openxmlformats.org/officeDocument/2006/math" xmlns:v="urn:schemas-microsoft-com:vml" xmlns:wp="http://schemas.openxmlformats.org/drawingml/2006/wordprocessingDrawing" xmlns:w10="urn:schemas-microsoft-com:office:word" xmlns:w="http://schemas.openxmlformats.org/wordprocessingml/2006/main" xmlns:wne="http://schemas.microsoft.com/office/word/2006/wordml">
   <w:body>
     <w:sdt>
       <w:sdtPr>
@@ -23,7 +23,7 @@
           <w:tblPr>
             <w:tblW w:w="5000" w:type="pct"/>
             <w:jc w:val="center"/>
-            <w:tblLook w:val="04A0" w:firstRow="1" w:lastRow="0" w:firstColumn="1" w:lastColumn="0" w:noHBand="0" w:noVBand="1"/>
+            <w:tblLook w:val="04A0"/>
           </w:tblPr>
           <w:tblGrid>
             <w:gridCol w:w="9288"/>
@@ -43,7 +43,6 @@
                 <w:dataBinding w:prefixMappings="xmlns:ns0='http://schemas.openxmlformats.org/officeDocument/2006/extended-properties'" w:xpath="/ns0:Properties[1]/ns0:Company[1]" w:storeItemID="{6668398D-A668-4E3E-A5EB-62B293D839F1}"/>
                 <w:text/>
               </w:sdtPr>
-              <w:sdtEndPr/>
               <w:sdtContent>
                 <w:tc>
                   <w:tcPr>
@@ -84,7 +83,6 @@
                 <w:dataBinding w:prefixMappings="xmlns:ns0='http://schemas.openxmlformats.org/package/2006/metadata/core-properties' xmlns:ns1='http://purl.org/dc/elements/1.1/'" w:xpath="/ns0:coreProperties[1]/ns1:title[1]" w:storeItemID="{6C3C8BC8-F283-45AE-878A-BAB7291924A1}"/>
                 <w:text/>
               </w:sdtPr>
-              <w:sdtEndPr/>
               <w:sdtContent>
                 <w:tc>
                   <w:tcPr>
@@ -140,7 +138,6 @@
                 <w:dataBinding w:prefixMappings="xmlns:ns0='http://schemas.openxmlformats.org/package/2006/metadata/core-properties' xmlns:ns1='http://purl.org/dc/elements/1.1/'" w:xpath="/ns0:coreProperties[1]/ns1:subject[1]" w:storeItemID="{6C3C8BC8-F283-45AE-878A-BAB7291924A1}"/>
                 <w:text/>
               </w:sdtPr>
-              <w:sdtEndPr/>
               <w:sdtContent>
                 <w:tc>
                   <w:tcPr>
@@ -241,7 +238,6 @@
                   <w:calendar w:val="gregorian"/>
                 </w:date>
               </w:sdtPr>
-              <w:sdtEndPr/>
               <w:sdtContent>
                 <w:tc>
                   <w:tcPr>
@@ -309,7 +305,7 @@
           <w:tblPr>
             <w:tblpPr w:leftFromText="187" w:rightFromText="187" w:horzAnchor="margin" w:tblpXSpec="center" w:tblpYSpec="bottom"/>
             <w:tblW w:w="5000" w:type="pct"/>
-            <w:tblLook w:val="04A0" w:firstRow="1" w:lastRow="0" w:firstColumn="1" w:lastColumn="0" w:noHBand="0" w:noVBand="1"/>
+            <w:tblLook w:val="04A0"/>
           </w:tblPr>
           <w:tblGrid>
             <w:gridCol w:w="9288"/>
@@ -322,7 +318,6 @@
                 <w:dataBinding w:prefixMappings="xmlns:ns0='http://schemas.microsoft.com/office/2006/coverPageProps'" w:xpath="/ns0:CoverPageProperties[1]/ns0:Abstract[1]" w:storeItemID="{55AF091B-3C7A-41E3-B477-F2FDAA23CFDA}"/>
                 <w:text/>
               </w:sdtPr>
-              <w:sdtEndPr/>
               <w:sdtContent>
                 <w:tc>
                   <w:tcPr>
@@ -385,10 +380,10 @@
                     <pic:cNvPicPr/>
                   </pic:nvPicPr>
                   <pic:blipFill>
-                    <a:blip r:embed="rId10" cstate="print">
+                    <a:blip r:embed="rId9" cstate="print">
                       <a:extLst>
                         <a:ext uri="{28A0092B-C50C-407E-A947-70E740481C1C}">
-                          <a14:useLocalDpi xmlns:a14="http://schemas.microsoft.com/office/drawing/2010/main" val="0"/>
+                          <a14:useLocalDpi xmlns:a14="http://schemas.microsoft.com/office/drawing/2010/main" xmlns:wps="http://schemas.microsoft.com/office/word/2010/wordprocessingShape" xmlns:wpi="http://schemas.microsoft.com/office/word/2010/wordprocessingInk" xmlns:wpg="http://schemas.microsoft.com/office/word/2010/wordprocessingGroup" xmlns:w14="http://schemas.microsoft.com/office/word/2010/wordml" xmlns:w="http://schemas.openxmlformats.org/wordprocessingml/2006/main" xmlns:w10="urn:schemas-microsoft-com:office:word" xmlns:wp14="http://schemas.microsoft.com/office/word/2010/wordprocessingDrawing" xmlns:v="urn:schemas-microsoft-com:vml" xmlns:o="urn:schemas-microsoft-com:office:office" xmlns:mc="http://schemas.openxmlformats.org/markup-compatibility/2006" xmlns:wpc="http://schemas.microsoft.com/office/word/2010/wordprocessingCanvas" xmlns="" val="0"/>
                         </a:ext>
                       </a:extLst>
                     </a:blip>
@@ -442,19 +437,11 @@
       <w:r>
         <w:t>-Klasse, die die entsprechenden Schnittstellen (</w:t>
       </w:r>
-      <w:proofErr w:type="spellStart"/>
       <w:r>
         <w:rPr>
           <w:rFonts w:ascii="Courier New" w:hAnsi="Courier New" w:cs="Courier New"/>
         </w:rPr>
-        <w:t>ModelInterface</w:t>
-      </w:r>
-      <w:proofErr w:type="spellEnd"/>
-      <w:r>
-        <w:rPr>
-          <w:rFonts w:ascii="Courier New" w:hAnsi="Courier New" w:cs="Courier New"/>
-        </w:rPr>
-        <w:t xml:space="preserve">, </w:t>
+        <w:t xml:space="preserve">ModelInterface, </w:t>
       </w:r>
       <w:proofErr w:type="spellStart"/>
       <w:r>
@@ -563,13 +550,19 @@
         <w:rPr>
           <w:rFonts w:ascii="Courier New" w:hAnsi="Courier New" w:cs="Courier New"/>
         </w:rPr>
-        <w:t xml:space="preserve">Data, </w:t>
-      </w:r>
-      <w:proofErr w:type="spellStart"/>
+        <w:t>D</w:t>
+      </w:r>
       <w:r>
         <w:rPr>
           <w:rFonts w:ascii="Courier New" w:hAnsi="Courier New" w:cs="Courier New"/>
         </w:rPr>
+        <w:t xml:space="preserve">ata, </w:t>
+      </w:r>
+      <w:proofErr w:type="spellStart"/>
+      <w:r>
+        <w:rPr>
+          <w:rFonts w:ascii="Courier New" w:hAnsi="Courier New" w:cs="Courier New"/>
+        </w:rPr>
         <w:t>CalculationFacade</w:t>
       </w:r>
       <w:proofErr w:type="spellEnd"/>
@@ -584,7 +577,7 @@
         <w:rPr>
           <w:rFonts w:ascii="Courier New" w:hAnsi="Courier New" w:cs="Courier New"/>
         </w:rPr>
-        <w:t>ImportExportFacade</w:t>
+        <w:t>ExportFacade</w:t>
       </w:r>
       <w:proofErr w:type="spellEnd"/>
       <w:r>
@@ -649,10 +642,10 @@
                     <pic:cNvPicPr/>
                   </pic:nvPicPr>
                   <pic:blipFill>
-                    <a:blip r:embed="rId11" cstate="print">
+                    <a:blip r:embed="rId10" cstate="print">
                       <a:extLst>
                         <a:ext uri="{28A0092B-C50C-407E-A947-70E740481C1C}">
-                          <a14:useLocalDpi xmlns:a14="http://schemas.microsoft.com/office/drawing/2010/main" val="0"/>
+                          <a14:useLocalDpi xmlns:a14="http://schemas.microsoft.com/office/drawing/2010/main" xmlns:wps="http://schemas.microsoft.com/office/word/2010/wordprocessingShape" xmlns:wpi="http://schemas.microsoft.com/office/word/2010/wordprocessingInk" xmlns:wpg="http://schemas.microsoft.com/office/word/2010/wordprocessingGroup" xmlns:w14="http://schemas.microsoft.com/office/word/2010/wordml" xmlns:w="http://schemas.openxmlformats.org/wordprocessingml/2006/main" xmlns:w10="urn:schemas-microsoft-com:office:word" xmlns:wp14="http://schemas.microsoft.com/office/word/2010/wordprocessingDrawing" xmlns:v="urn:schemas-microsoft-com:vml" xmlns:o="urn:schemas-microsoft-com:office:office" xmlns:mc="http://schemas.openxmlformats.org/markup-compatibility/2006" xmlns:wpc="http://schemas.microsoft.com/office/word/2010/wordprocessingCanvas" xmlns="" val="0"/>
                         </a:ext>
                       </a:extLst>
                     </a:blip>
@@ -1143,7 +1136,7 @@
         </w:rPr>
         <w:lastRenderedPageBreak/>
         <w:drawing>
-          <wp:inline distT="0" distB="0" distL="0" distR="0" wp14:anchorId="2C7C066D" wp14:editId="2D0F4204">
+          <wp:inline distT="0" distB="0" distL="0" distR="0">
             <wp:extent cx="5760720" cy="3424204"/>
             <wp:effectExtent l="0" t="0" r="0" b="0"/>
             <wp:docPr id="2" name="Grafik 2" descr="D:\Dokumente\GitHub\CASET\misc\Model_Data.png"/>
@@ -1160,10 +1153,10 @@
                     </pic:cNvPicPr>
                   </pic:nvPicPr>
                   <pic:blipFill>
-                    <a:blip r:embed="rId12">
+                    <a:blip r:embed="rId11" cstate="print">
                       <a:extLst>
                         <a:ext uri="{28A0092B-C50C-407E-A947-70E740481C1C}">
-                          <a14:useLocalDpi xmlns:a14="http://schemas.microsoft.com/office/drawing/2010/main" val="0"/>
+                          <a14:useLocalDpi xmlns:a14="http://schemas.microsoft.com/office/drawing/2010/main" xmlns:wps="http://schemas.microsoft.com/office/word/2010/wordprocessingShape" xmlns:wpi="http://schemas.microsoft.com/office/word/2010/wordprocessingInk" xmlns:wpg="http://schemas.microsoft.com/office/word/2010/wordprocessingGroup" xmlns:w14="http://schemas.microsoft.com/office/word/2010/wordml" xmlns:w="http://schemas.openxmlformats.org/wordprocessingml/2006/main" xmlns:w10="urn:schemas-microsoft-com:office:word" xmlns:wp14="http://schemas.microsoft.com/office/word/2010/wordprocessingDrawing" xmlns:v="urn:schemas-microsoft-com:vml" xmlns:o="urn:schemas-microsoft-com:office:office" xmlns:mc="http://schemas.openxmlformats.org/markup-compatibility/2006" xmlns:wpc="http://schemas.microsoft.com/office/word/2010/wordprocessingCanvas" xmlns="" val="0"/>
                         </a:ext>
                       </a:extLst>
                     </a:blip>
@@ -1234,6 +1227,9 @@
       </w:r>
       <w:proofErr w:type="spellStart"/>
       <w:r>
+        <w:rPr>
+          <w:rFonts w:ascii="Courier New" w:hAnsi="Courier New" w:cs="Courier New"/>
+        </w:rPr>
         <w:t>CalculationFactory</w:t>
       </w:r>
       <w:proofErr w:type="spellEnd"/>
@@ -1242,6 +1238,9 @@
       </w:r>
       <w:proofErr w:type="spellStart"/>
       <w:r>
+        <w:rPr>
+          <w:rFonts w:ascii="Courier New" w:hAnsi="Courier New" w:cs="Courier New"/>
+        </w:rPr>
         <w:t>CalculationFacade</w:t>
       </w:r>
       <w:proofErr w:type="spellEnd"/>
@@ -1250,6 +1249,9 @@
       </w:r>
       <w:proofErr w:type="spellStart"/>
       <w:r>
+        <w:rPr>
+          <w:rFonts w:ascii="Courier New" w:hAnsi="Courier New" w:cs="Courier New"/>
+        </w:rPr>
         <w:t>CalculationInterfaces</w:t>
       </w:r>
       <w:proofErr w:type="spellEnd"/>
@@ -1264,9 +1266,15 @@
           <w:ilvl w:val="0"/>
           <w:numId w:val="3"/>
         </w:numPr>
-      </w:pPr>
-      <w:proofErr w:type="spellStart"/>
-      <w:r>
+        <w:rPr>
+          <w:i/>
+        </w:rPr>
+      </w:pPr>
+      <w:proofErr w:type="spellStart"/>
+      <w:r>
+        <w:rPr>
+          <w:i/>
+        </w:rPr>
         <w:t>Cocomo</w:t>
       </w:r>
       <w:proofErr w:type="spellEnd"/>
@@ -1281,6 +1289,9 @@
       </w:pPr>
       <w:proofErr w:type="spellStart"/>
       <w:r>
+        <w:rPr>
+          <w:i/>
+        </w:rPr>
         <w:t>WeightedFunctionPoint</w:t>
       </w:r>
       <w:proofErr w:type="spellEnd"/>
@@ -1306,6 +1317,9 @@
       </w:pPr>
       <w:proofErr w:type="spellStart"/>
       <w:r>
+        <w:rPr>
+          <w:i/>
+        </w:rPr>
         <w:t>UnweightedFunctionPoint</w:t>
       </w:r>
       <w:proofErr w:type="spellEnd"/>
@@ -2821,6 +2835,9 @@
       </w:r>
       <w:proofErr w:type="spellStart"/>
       <w:r>
+        <w:rPr>
+          <w:rFonts w:ascii="Courier New" w:hAnsi="Courier New" w:cs="Courier New"/>
+        </w:rPr>
         <w:t>CalculationFacade</w:t>
       </w:r>
       <w:proofErr w:type="spellEnd"/>
@@ -2834,6 +2851,9 @@
       </w:r>
       <w:proofErr w:type="spellStart"/>
       <w:r>
+        <w:rPr>
+          <w:rFonts w:ascii="Courier New" w:hAnsi="Courier New" w:cs="Courier New"/>
+        </w:rPr>
         <w:t>CalculationResult</w:t>
       </w:r>
       <w:proofErr w:type="spellEnd"/>
@@ -2842,6 +2862,9 @@
       </w:r>
       <w:proofErr w:type="spellStart"/>
       <w:r>
+        <w:rPr>
+          <w:i/>
+        </w:rPr>
         <w:t>Cocomo</w:t>
       </w:r>
       <w:proofErr w:type="spellEnd"/>
@@ -2850,6 +2873,9 @@
       </w:r>
       <w:proofErr w:type="spellStart"/>
       <w:r>
+        <w:rPr>
+          <w:i/>
+        </w:rPr>
         <w:t>FunctionPoint</w:t>
       </w:r>
       <w:proofErr w:type="spellEnd"/>
@@ -2858,6 +2884,9 @@
       </w:r>
       <w:proofErr w:type="spellStart"/>
       <w:r>
+        <w:rPr>
+          <w:rFonts w:ascii="Courier New" w:hAnsi="Courier New" w:cs="Courier New"/>
+        </w:rPr>
         <w:t>CalculationResult</w:t>
       </w:r>
       <w:proofErr w:type="spellEnd"/>
@@ -2866,6 +2895,9 @@
       </w:r>
       <w:proofErr w:type="spellStart"/>
       <w:r>
+        <w:rPr>
+          <w:rFonts w:ascii="Courier New" w:hAnsi="Courier New" w:cs="Courier New"/>
+        </w:rPr>
         <w:t>CocomoResult</w:t>
       </w:r>
       <w:proofErr w:type="spellEnd"/>
@@ -2874,6 +2906,9 @@
       </w:r>
       <w:proofErr w:type="spellStart"/>
       <w:r>
+        <w:rPr>
+          <w:rFonts w:ascii="Courier New" w:hAnsi="Courier New" w:cs="Courier New"/>
+        </w:rPr>
         <w:t>FunctionPointResult</w:t>
       </w:r>
       <w:proofErr w:type="spellEnd"/>
@@ -2895,6 +2930,9 @@
       </w:r>
       <w:proofErr w:type="spellStart"/>
       <w:r>
+        <w:rPr>
+          <w:i/>
+        </w:rPr>
         <w:t>weighted</w:t>
       </w:r>
       <w:proofErr w:type="spellEnd"/>
@@ -2903,6 +2941,9 @@
       </w:r>
       <w:proofErr w:type="spellStart"/>
       <w:r>
+        <w:rPr>
+          <w:i/>
+        </w:rPr>
         <w:t>unweighted</w:t>
       </w:r>
       <w:proofErr w:type="spellEnd"/>
@@ -2911,6 +2952,9 @@
       </w:r>
       <w:proofErr w:type="spellStart"/>
       <w:r>
+        <w:rPr>
+          <w:i/>
+        </w:rPr>
         <w:t>FunctionPoints</w:t>
       </w:r>
       <w:proofErr w:type="spellEnd"/>
@@ -2919,231 +2963,307 @@
       </w:r>
       <w:proofErr w:type="spellStart"/>
       <w:r>
+        <w:rPr>
+          <w:rFonts w:ascii="Courier New" w:hAnsi="Courier New" w:cs="Courier New"/>
+        </w:rPr>
         <w:t>FunctionPoint</w:t>
       </w:r>
       <w:proofErr w:type="spellEnd"/>
       <w:r>
-        <w:t>, die gemeinsame Funktionen zur Verfügung stellt</w:t>
+        <w:t>, die geme</w:t>
+      </w:r>
+      <w:r>
+        <w:t xml:space="preserve">insame Funktionen zur Verfügung </w:t>
+      </w:r>
+      <w:r>
+        <w:t>stellt</w:t>
+      </w:r>
+      <w:r>
+        <w:t>.</w:t>
+      </w:r>
+    </w:p>
+    <w:p>
+      <w:pPr>
+        <w:rPr>
+          <w:rStyle w:val="berschrift2Zchn"/>
+        </w:rPr>
+      </w:pPr>
+      <w:r>
+        <w:rPr>
+          <w:rStyle w:val="berschrift2Zchn"/>
+        </w:rPr>
+        <w:t xml:space="preserve">2. 3 </w:t>
+      </w:r>
+      <w:r>
+        <w:rPr>
+          <w:rStyle w:val="berschrift2Zchn"/>
+        </w:rPr>
+        <w:t>Export</w:t>
+      </w:r>
+    </w:p>
+    <w:p>
+      <w:r>
+        <w:t xml:space="preserve">Das </w:t>
+      </w:r>
+      <w:proofErr w:type="spellStart"/>
+      <w:r>
+        <w:t>Caset</w:t>
+      </w:r>
+      <w:proofErr w:type="spellEnd"/>
+      <w:r>
+        <w:t xml:space="preserve"> – Tool bietet die Möglichkeit bestimmte Daten eines Projektes in Form einer XML – Datei auf einem Datenträger zu speichern.</w:t>
+      </w:r>
+    </w:p>
+    <w:p>
+      <w:r>
+        <w:t xml:space="preserve">Um die Implementierung anderer Exportformate zu vereinfachen, wird eine Factory verwendet. </w:t>
+      </w:r>
+      <w:r>
+        <w:t xml:space="preserve">Somit können für andere Dateitypen einfach Subklassen der abstrakten Klasse Export geschrieben werden. </w:t>
+      </w:r>
+      <w:r>
+        <w:br/>
+        <w:t xml:space="preserve">Aller verfügbaren Dateitypen werden in dem </w:t>
+      </w:r>
+      <w:proofErr w:type="spellStart"/>
+      <w:r>
+        <w:t>Enum</w:t>
+      </w:r>
+      <w:proofErr w:type="spellEnd"/>
+      <w:r>
+        <w:t xml:space="preserve"> ExportType festgehalten und können über dieses in </w:t>
+      </w:r>
+      <w:proofErr w:type="spellStart"/>
+      <w:r>
+        <w:t>ExportFactory</w:t>
+      </w:r>
+      <w:proofErr w:type="spellEnd"/>
+      <w:r>
+        <w:t xml:space="preserve"> ausgewählt werden.</w:t>
+      </w:r>
+    </w:p>
+    <w:p>
+      <w:r>
+        <w:t xml:space="preserve">Für den Zugriff auf den Export gibt es ein Interface, welches durch die Klasse </w:t>
+      </w:r>
+      <w:proofErr w:type="spellStart"/>
+      <w:r>
+        <w:t>ExportFacade</w:t>
+      </w:r>
+      <w:proofErr w:type="spellEnd"/>
+      <w:r>
+        <w:t xml:space="preserve"> implementiert wird. Diese ist außerdem als Singelton realisiert.</w:t>
+      </w:r>
+    </w:p>
+    <w:p>
+      <w:pPr>
+        <w:pStyle w:val="berschrift1"/>
+      </w:pPr>
+      <w:r>
+        <w:t>Controller</w:t>
+      </w:r>
+    </w:p>
+    <w:p>
+      <w:r>
+        <w:t xml:space="preserve">Der Controller besteht aus einer </w:t>
+      </w:r>
+      <w:proofErr w:type="spellStart"/>
+      <w:r>
+        <w:rPr>
+          <w:rStyle w:val="QuellcodeZchn"/>
+        </w:rPr>
+        <w:t>ControllerFacade</w:t>
+      </w:r>
+      <w:proofErr w:type="spellEnd"/>
+      <w:r>
+        <w:rPr>
+          <w:rStyle w:val="QuellcodeZchn"/>
+        </w:rPr>
+        <w:t xml:space="preserve">, </w:t>
+      </w:r>
+      <w:r>
+        <w:t>die zentral alle benötigten Methoden zur Verfügung stellt</w:t>
+      </w:r>
+      <w:r>
+        <w:t>,</w:t>
+      </w:r>
+      <w:r>
+        <w:t xml:space="preserve"> </w:t>
+      </w:r>
+      <w:r>
+        <w:t>sowie</w:t>
+      </w:r>
+      <w:r>
+        <w:t xml:space="preserve"> einigen Listenern.</w:t>
+      </w:r>
+    </w:p>
+    <w:p>
+      <w:r>
+        <w:t xml:space="preserve">Die </w:t>
+      </w:r>
+      <w:proofErr w:type="spellStart"/>
+      <w:r>
+        <w:rPr>
+          <w:rStyle w:val="QuellcodeZchn"/>
+        </w:rPr>
+        <w:t>ControllerFacade</w:t>
+      </w:r>
+      <w:proofErr w:type="spellEnd"/>
+      <w:r>
+        <w:t xml:space="preserve"> ist ein Singleton um zu verhindern, dass mehr als ein Controller vorhanden ist.</w:t>
+      </w:r>
+    </w:p>
+    <w:p>
+      <w:r>
+        <w:t xml:space="preserve">Generell teilt der Controller, wenn in der Oberfläche eine Änderung, wie das Ändern des Textes einer </w:t>
+      </w:r>
+      <w:proofErr w:type="spellStart"/>
+      <w:r>
+        <w:t>Textbox</w:t>
+      </w:r>
+      <w:proofErr w:type="spellEnd"/>
+      <w:r>
+        <w:t xml:space="preserve"> eintritt, dem Modell mit, dass die zugehörige Eigenschaft geändert werden soll. Die benötigten Daten bekommt er dabei von der View.</w:t>
+      </w:r>
+    </w:p>
+    <w:p>
+      <w:r>
+        <w:t xml:space="preserve">Tritt eine solche Änderung auf, wird eine Methode </w:t>
+      </w:r>
+      <w:r>
+        <w:t xml:space="preserve">in einem </w:t>
+      </w:r>
+      <w:proofErr w:type="spellStart"/>
+      <w:r>
+        <w:t>Listener</w:t>
+      </w:r>
+      <w:proofErr w:type="spellEnd"/>
+      <w:r>
+        <w:t xml:space="preserve"> ausgeführt.</w:t>
+      </w:r>
+      <w:r>
+        <w:t xml:space="preserve"> </w:t>
+      </w:r>
+      <w:proofErr w:type="spellStart"/>
+      <w:r>
+        <w:t>Gui</w:t>
+      </w:r>
+      <w:proofErr w:type="spellEnd"/>
+      <w:r>
+        <w:t xml:space="preserve">-Elemente, also Teile der View, bekommen Instanzen dieser </w:t>
+      </w:r>
+      <w:proofErr w:type="spellStart"/>
+      <w:r>
+        <w:t>Listener</w:t>
+      </w:r>
+      <w:proofErr w:type="spellEnd"/>
+      <w:r>
+        <w:t xml:space="preserve"> vom Controller.</w:t>
+      </w:r>
+    </w:p>
+    <w:p>
+      <w:r>
+        <w:t>I</w:t>
+      </w:r>
+      <w:r>
+        <w:t xml:space="preserve">n einem </w:t>
+      </w:r>
+      <w:proofErr w:type="spellStart"/>
+      <w:r>
+        <w:t>Listener</w:t>
+      </w:r>
+      <w:proofErr w:type="spellEnd"/>
+      <w:r>
+        <w:t xml:space="preserve"> und so auch im</w:t>
+      </w:r>
+      <w:r>
+        <w:t xml:space="preserve"> Controller wird also bestimmt, was passiert, wenn ein Ereignis, wie das ändern des Textes einer </w:t>
+      </w:r>
+      <w:proofErr w:type="spellStart"/>
+      <w:r>
+        <w:t>Textbox</w:t>
+      </w:r>
+      <w:proofErr w:type="spellEnd"/>
+      <w:r>
+        <w:t>, eintritt.</w:t>
+      </w:r>
+    </w:p>
+    <w:p>
+      <w:r>
+        <w:t xml:space="preserve">Der Controller beinhaltet auch einige flexible </w:t>
+      </w:r>
+      <w:proofErr w:type="spellStart"/>
+      <w:r>
+        <w:t>Listener</w:t>
+      </w:r>
+      <w:proofErr w:type="spellEnd"/>
+      <w:r>
+        <w:t xml:space="preserve">, wie zum Beispiel </w:t>
+      </w:r>
+      <w:proofErr w:type="spellStart"/>
+      <w:r>
+        <w:rPr>
+          <w:rStyle w:val="QuellcodeZchn"/>
+        </w:rPr>
+        <w:t>ModifyFieldListener</w:t>
+      </w:r>
+      <w:proofErr w:type="spellEnd"/>
+      <w:r>
+        <w:t xml:space="preserve">. Im Gegensatz zu den meisten einfacheren Listenern ist er eine eigene Klasse und keine anonyme Klasse, bei der nur eine Methode implementiert wird. Er ist eine eigene Klasse mit einem Feld für den </w:t>
+      </w:r>
+      <w:r>
+        <w:t>Typ der Projekteigenschaft, zu der er gehört, enthält.</w:t>
+      </w:r>
+    </w:p>
+    <w:p>
+      <w:r>
+        <w:lastRenderedPageBreak/>
+        <w:t xml:space="preserve">Wird der instanziiert und einer </w:t>
+      </w:r>
+      <w:proofErr w:type="spellStart"/>
+      <w:r>
+        <w:t>Textbox</w:t>
+      </w:r>
+      <w:proofErr w:type="spellEnd"/>
+      <w:r>
+        <w:t xml:space="preserve"> zugewiesen, muss dieser Typ übergeben werden. So kann dieser </w:t>
+      </w:r>
+      <w:proofErr w:type="spellStart"/>
+      <w:r>
+        <w:t>Listener</w:t>
+      </w:r>
+      <w:proofErr w:type="spellEnd"/>
+      <w:r>
+        <w:t xml:space="preserve"> beispielsweise für jede Projekteigenschaft benutzt werden, statt einzelne </w:t>
+      </w:r>
+      <w:proofErr w:type="spellStart"/>
+      <w:r>
+        <w:t>Listener</w:t>
+      </w:r>
+      <w:proofErr w:type="spellEnd"/>
+      <w:r>
+        <w:t xml:space="preserve"> für jede Eigenschaft zu implementieren.</w:t>
+      </w:r>
+    </w:p>
+    <w:p>
+      <w:r>
+        <w:t xml:space="preserve">Generell teilt der Controller, wenn in der Oberfläche eine Änderung, wie das Ändern des Textes einer </w:t>
+      </w:r>
+      <w:proofErr w:type="spellStart"/>
+      <w:r>
+        <w:t>Textbox</w:t>
+      </w:r>
+      <w:proofErr w:type="spellEnd"/>
+      <w:r>
+        <w:t xml:space="preserve"> eintritt, dem Modell mit, dass die zugehörige Eigenschaft geändert werden soll. Die benötigten Daten bekommt er dabei von der View.</w:t>
       </w:r>
     </w:p>
     <w:p/>
     <w:p>
       <w:pPr>
-        <w:pStyle w:val="berschrift2"/>
-      </w:pPr>
-      <w:r>
-        <w:t>2.3 ImportExport</w:t>
-      </w:r>
-    </w:p>
-    <w:p>
-      <w:pPr>
         <w:pStyle w:val="berschrift1"/>
       </w:pPr>
       <w:r>
-        <w:t>Controller</w:t>
-      </w:r>
-    </w:p>
-    <w:p>
-      <w:r>
-        <w:t xml:space="preserve">Der Controller besteht aus einer </w:t>
-      </w:r>
-      <w:proofErr w:type="spellStart"/>
-      <w:r>
-        <w:rPr>
-          <w:rStyle w:val="QuellcodeZchn"/>
-        </w:rPr>
-        <w:t>ControllerFacade</w:t>
-      </w:r>
-      <w:proofErr w:type="spellEnd"/>
-      <w:r>
-        <w:rPr>
-          <w:rStyle w:val="QuellcodeZchn"/>
-        </w:rPr>
-        <w:t xml:space="preserve">, </w:t>
-      </w:r>
-      <w:r>
-        <w:t>die zentral alle benötigten Methoden zur Verfügung stellt</w:t>
-      </w:r>
-      <w:r>
-        <w:t>,</w:t>
-      </w:r>
-      <w:r>
-        <w:t xml:space="preserve"> </w:t>
-      </w:r>
-      <w:r>
-        <w:t>sowie</w:t>
-      </w:r>
-      <w:r>
-        <w:t xml:space="preserve"> einigen Listenern.</w:t>
-      </w:r>
-    </w:p>
-    <w:p>
-      <w:r>
-        <w:t xml:space="preserve">Die </w:t>
-      </w:r>
-      <w:proofErr w:type="spellStart"/>
-      <w:r>
-        <w:rPr>
-          <w:rStyle w:val="QuellcodeZchn"/>
-        </w:rPr>
-        <w:t>ControllerFacade</w:t>
-      </w:r>
-      <w:proofErr w:type="spellEnd"/>
-      <w:r>
-        <w:t xml:space="preserve"> ist ein Singleton um zu verhindern, dass mehr als ein Controller vorhanden ist.</w:t>
-      </w:r>
-    </w:p>
-    <w:p>
-      <w:r>
-        <w:t xml:space="preserve">Generell teilt der Controller, wenn in der Oberfläche eine Änderung, wie das Ändern des Textes einer </w:t>
-      </w:r>
-      <w:proofErr w:type="spellStart"/>
-      <w:r>
-        <w:t>Textbox</w:t>
-      </w:r>
-      <w:proofErr w:type="spellEnd"/>
-      <w:r>
-        <w:t xml:space="preserve"> eintritt, dem Modell mit, dass die zugehörige Eigenschaft geändert werden soll. Die benötigten Daten bekommt er dabei von der View.</w:t>
-      </w:r>
-    </w:p>
-    <w:p>
-      <w:r>
-        <w:t xml:space="preserve">Tritt eine solche Änderung auf, wird eine Methode </w:t>
-      </w:r>
-      <w:r>
-        <w:t xml:space="preserve">in einem </w:t>
-      </w:r>
-      <w:proofErr w:type="spellStart"/>
-      <w:r>
-        <w:t>Listener</w:t>
-      </w:r>
-      <w:proofErr w:type="spellEnd"/>
-      <w:r>
-        <w:t xml:space="preserve"> ausgeführt.</w:t>
-      </w:r>
-      <w:r>
-        <w:t xml:space="preserve"> </w:t>
-      </w:r>
-      <w:proofErr w:type="spellStart"/>
-      <w:r>
-        <w:t>Gui</w:t>
-      </w:r>
-      <w:proofErr w:type="spellEnd"/>
-      <w:r>
-        <w:t xml:space="preserve">-Elemente, also Teile der View, bekommen Instanzen dieser </w:t>
-      </w:r>
-      <w:proofErr w:type="spellStart"/>
-      <w:r>
-        <w:t>Listener</w:t>
-      </w:r>
-      <w:proofErr w:type="spellEnd"/>
-      <w:r>
-        <w:t xml:space="preserve"> vom Controller.</w:t>
-      </w:r>
-    </w:p>
-    <w:p>
-      <w:r>
-        <w:t>I</w:t>
-      </w:r>
-      <w:r>
-        <w:t xml:space="preserve">n einem </w:t>
-      </w:r>
-      <w:proofErr w:type="spellStart"/>
-      <w:r>
-        <w:t>Listener</w:t>
-      </w:r>
-      <w:proofErr w:type="spellEnd"/>
-      <w:r>
-        <w:t xml:space="preserve"> und so auch im</w:t>
-      </w:r>
-      <w:r>
-        <w:t xml:space="preserve"> Controller wird also bestimmt, was passiert, wenn ein Ereignis, wie das ändern des Textes einer </w:t>
-      </w:r>
-      <w:proofErr w:type="spellStart"/>
-      <w:r>
-        <w:t>Textbox</w:t>
-      </w:r>
-      <w:proofErr w:type="spellEnd"/>
-      <w:r>
-        <w:t>, eintritt.</w:t>
-      </w:r>
-    </w:p>
-    <w:p>
-      <w:r>
-        <w:t xml:space="preserve">Der Controller beinhaltet auch einige flexible </w:t>
-      </w:r>
-      <w:proofErr w:type="spellStart"/>
-      <w:r>
-        <w:t>Listener</w:t>
-      </w:r>
-      <w:proofErr w:type="spellEnd"/>
-      <w:r>
-        <w:t xml:space="preserve">, wie zum Beispiel </w:t>
-      </w:r>
-      <w:proofErr w:type="spellStart"/>
-      <w:r>
-        <w:rPr>
-          <w:rStyle w:val="QuellcodeZchn"/>
-        </w:rPr>
-        <w:t>ModifyFieldListener</w:t>
-      </w:r>
-      <w:proofErr w:type="spellEnd"/>
-      <w:r>
-        <w:t xml:space="preserve">. Im Gegensatz zu den meisten einfacheren Listenern ist er eine eigene Klasse und keine anonyme Klasse, bei der nur eine Methode implementiert wird. Er ist eine eigene Klasse mit einem Feld für den </w:t>
-      </w:r>
-      <w:r>
-        <w:t>Typ der Projekteigenschaft, zu der er gehört, enthält.</w:t>
-      </w:r>
-    </w:p>
-    <w:p>
-      <w:r>
-        <w:t xml:space="preserve">Wird der instanziiert und einer </w:t>
-      </w:r>
-      <w:proofErr w:type="spellStart"/>
-      <w:r>
-        <w:t>Textbox</w:t>
-      </w:r>
-      <w:proofErr w:type="spellEnd"/>
-      <w:r>
-        <w:t xml:space="preserve"> zugewiesen, muss dieser Typ übergeben werden. So kann dieser </w:t>
-      </w:r>
-      <w:proofErr w:type="spellStart"/>
-      <w:r>
-        <w:t>Listener</w:t>
-      </w:r>
-      <w:proofErr w:type="spellEnd"/>
-      <w:r>
-        <w:t xml:space="preserve"> beispielsweise für jede Projekteigenschaft benutzt werden, statt einzelne </w:t>
-      </w:r>
-      <w:proofErr w:type="spellStart"/>
-      <w:r>
-        <w:t>Listener</w:t>
-      </w:r>
-      <w:proofErr w:type="spellEnd"/>
-      <w:r>
-        <w:t xml:space="preserve"> für jede Eigenschaft zu implementieren.</w:t>
-      </w:r>
-    </w:p>
-    <w:p>
-      <w:r>
-        <w:t xml:space="preserve">Generell teilt der Controller, wenn in der Oberfläche eine Änderung, wie das Ändern des Textes einer </w:t>
-      </w:r>
-      <w:proofErr w:type="spellStart"/>
-      <w:r>
-        <w:t>Textbox</w:t>
-      </w:r>
-      <w:proofErr w:type="spellEnd"/>
-      <w:r>
-        <w:t xml:space="preserve"> eintritt, dem Modell mit, dass die zugehörige Eigenschaft geändert werden soll. Die benötigten Daten bekommt er dabei von der View.</w:t>
-      </w:r>
-    </w:p>
-    <w:p/>
-    <w:p>
-      <w:pPr>
-        <w:pStyle w:val="berschrift1"/>
-      </w:pPr>
-      <w:r>
-        <w:lastRenderedPageBreak/>
         <w:t>View</w:t>
       </w:r>
     </w:p>
@@ -3256,8 +3376,8 @@
     </w:p>
     <w:p/>
     <w:sectPr>
-      <w:footerReference w:type="default" r:id="rId13"/>
-      <w:footerReference w:type="first" r:id="rId14"/>
+      <w:footerReference w:type="default" r:id="rId12"/>
+      <w:footerReference w:type="first" r:id="rId13"/>
       <w:pgSz w:w="11906" w:h="16838"/>
       <w:pgMar w:top="1417" w:right="1417" w:bottom="1134" w:left="1417" w:header="708" w:footer="708" w:gutter="0"/>
       <w:pgNumType w:start="0"/>
@@ -3270,7 +3390,7 @@
 </file>
 
 <file path=word/endnotes.xml><?xml version="1.0" encoding="utf-8"?>
-<w:endnotes xmlns:wpc="http://schemas.microsoft.com/office/word/2010/wordprocessingCanvas" xmlns:mc="http://schemas.openxmlformats.org/markup-compatibility/2006" xmlns:o="urn:schemas-microsoft-com:office:office" xmlns:r="http://schemas.openxmlformats.org/officeDocument/2006/relationships" xmlns:m="http://schemas.openxmlformats.org/officeDocument/2006/math" xmlns:v="urn:schemas-microsoft-com:vml" xmlns:wp14="http://schemas.microsoft.com/office/word/2010/wordprocessingDrawing" xmlns:wp="http://schemas.openxmlformats.org/drawingml/2006/wordprocessingDrawing" xmlns:w10="urn:schemas-microsoft-com:office:word" xmlns:w="http://schemas.openxmlformats.org/wordprocessingml/2006/main" xmlns:w14="http://schemas.microsoft.com/office/word/2010/wordml" xmlns:wpg="http://schemas.microsoft.com/office/word/2010/wordprocessingGroup" xmlns:wpi="http://schemas.microsoft.com/office/word/2010/wordprocessingInk" xmlns:wne="http://schemas.microsoft.com/office/word/2006/wordml" xmlns:wps="http://schemas.microsoft.com/office/word/2010/wordprocessingShape" mc:Ignorable="w14 wp14">
+<w:endnotes xmlns:ve="http://schemas.openxmlformats.org/markup-compatibility/2006" xmlns:o="urn:schemas-microsoft-com:office:office" xmlns:r="http://schemas.openxmlformats.org/officeDocument/2006/relationships" xmlns:m="http://schemas.openxmlformats.org/officeDocument/2006/math" xmlns:v="urn:schemas-microsoft-com:vml" xmlns:wp="http://schemas.openxmlformats.org/drawingml/2006/wordprocessingDrawing" xmlns:w10="urn:schemas-microsoft-com:office:word" xmlns:w="http://schemas.openxmlformats.org/wordprocessingml/2006/main" xmlns:wne="http://schemas.microsoft.com/office/word/2006/wordml">
   <w:endnote w:type="separator" w:id="-1">
     <w:p>
       <w:pPr>
@@ -3295,7 +3415,7 @@
 </file>
 
 <file path=word/footer1.xml><?xml version="1.0" encoding="utf-8"?>
-<w:ftr xmlns:wpc="http://schemas.microsoft.com/office/word/2010/wordprocessingCanvas" xmlns:mc="http://schemas.openxmlformats.org/markup-compatibility/2006" xmlns:o="urn:schemas-microsoft-com:office:office" xmlns:r="http://schemas.openxmlformats.org/officeDocument/2006/relationships" xmlns:m="http://schemas.openxmlformats.org/officeDocument/2006/math" xmlns:v="urn:schemas-microsoft-com:vml" xmlns:wp14="http://schemas.microsoft.com/office/word/2010/wordprocessingDrawing" xmlns:wp="http://schemas.openxmlformats.org/drawingml/2006/wordprocessingDrawing" xmlns:w10="urn:schemas-microsoft-com:office:word" xmlns:w="http://schemas.openxmlformats.org/wordprocessingml/2006/main" xmlns:w14="http://schemas.microsoft.com/office/word/2010/wordml" xmlns:wpg="http://schemas.microsoft.com/office/word/2010/wordprocessingGroup" xmlns:wpi="http://schemas.microsoft.com/office/word/2010/wordprocessingInk" xmlns:wne="http://schemas.microsoft.com/office/word/2006/wordml" xmlns:wps="http://schemas.microsoft.com/office/word/2010/wordprocessingShape" mc:Ignorable="w14 wp14">
+<w:ftr xmlns:ve="http://schemas.openxmlformats.org/markup-compatibility/2006" xmlns:o="urn:schemas-microsoft-com:office:office" xmlns:r="http://schemas.openxmlformats.org/officeDocument/2006/relationships" xmlns:m="http://schemas.openxmlformats.org/officeDocument/2006/math" xmlns:v="urn:schemas-microsoft-com:vml" xmlns:wp="http://schemas.openxmlformats.org/drawingml/2006/wordprocessingDrawing" xmlns:w10="urn:schemas-microsoft-com:office:word" xmlns:w="http://schemas.openxmlformats.org/wordprocessingml/2006/main" xmlns:wne="http://schemas.microsoft.com/office/word/2006/wordml">
   <w:sdt>
     <w:sdtPr>
       <w:id w:val="1486278972"/>
@@ -3332,7 +3452,7 @@
           <w:rPr>
             <w:noProof/>
           </w:rPr>
-          <w:t>2</w:t>
+          <w:t>4</w:t>
         </w:r>
         <w:r>
           <w:rPr>
@@ -3362,7 +3482,7 @@
 </file>
 
 <file path=word/footer2.xml><?xml version="1.0" encoding="utf-8"?>
-<w:ftr xmlns:wpc="http://schemas.microsoft.com/office/word/2010/wordprocessingCanvas" xmlns:mc="http://schemas.openxmlformats.org/markup-compatibility/2006" xmlns:o="urn:schemas-microsoft-com:office:office" xmlns:r="http://schemas.openxmlformats.org/officeDocument/2006/relationships" xmlns:m="http://schemas.openxmlformats.org/officeDocument/2006/math" xmlns:v="urn:schemas-microsoft-com:vml" xmlns:wp14="http://schemas.microsoft.com/office/word/2010/wordprocessingDrawing" xmlns:wp="http://schemas.openxmlformats.org/drawingml/2006/wordprocessingDrawing" xmlns:w10="urn:schemas-microsoft-com:office:word" xmlns:w="http://schemas.openxmlformats.org/wordprocessingml/2006/main" xmlns:w14="http://schemas.microsoft.com/office/word/2010/wordml" xmlns:wpg="http://schemas.microsoft.com/office/word/2010/wordprocessingGroup" xmlns:wpi="http://schemas.microsoft.com/office/word/2010/wordprocessingInk" xmlns:wne="http://schemas.microsoft.com/office/word/2006/wordml" xmlns:wps="http://schemas.microsoft.com/office/word/2010/wordprocessingShape" mc:Ignorable="w14 wp14">
+<w:ftr xmlns:ve="http://schemas.openxmlformats.org/markup-compatibility/2006" xmlns:o="urn:schemas-microsoft-com:office:office" xmlns:r="http://schemas.openxmlformats.org/officeDocument/2006/relationships" xmlns:m="http://schemas.openxmlformats.org/officeDocument/2006/math" xmlns:v="urn:schemas-microsoft-com:vml" xmlns:wp="http://schemas.openxmlformats.org/drawingml/2006/wordprocessingDrawing" xmlns:w10="urn:schemas-microsoft-com:office:word" xmlns:w="http://schemas.openxmlformats.org/wordprocessingml/2006/main" xmlns:wne="http://schemas.microsoft.com/office/word/2006/wordml">
   <w:p>
     <w:pPr>
       <w:ind w:right="260"/>
@@ -3382,7 +3502,7 @@
 </file>
 
 <file path=word/footnotes.xml><?xml version="1.0" encoding="utf-8"?>
-<w:footnotes xmlns:wpc="http://schemas.microsoft.com/office/word/2010/wordprocessingCanvas" xmlns:mc="http://schemas.openxmlformats.org/markup-compatibility/2006" xmlns:o="urn:schemas-microsoft-com:office:office" xmlns:r="http://schemas.openxmlformats.org/officeDocument/2006/relationships" xmlns:m="http://schemas.openxmlformats.org/officeDocument/2006/math" xmlns:v="urn:schemas-microsoft-com:vml" xmlns:wp14="http://schemas.microsoft.com/office/word/2010/wordprocessingDrawing" xmlns:wp="http://schemas.openxmlformats.org/drawingml/2006/wordprocessingDrawing" xmlns:w10="urn:schemas-microsoft-com:office:word" xmlns:w="http://schemas.openxmlformats.org/wordprocessingml/2006/main" xmlns:w14="http://schemas.microsoft.com/office/word/2010/wordml" xmlns:wpg="http://schemas.microsoft.com/office/word/2010/wordprocessingGroup" xmlns:wpi="http://schemas.microsoft.com/office/word/2010/wordprocessingInk" xmlns:wne="http://schemas.microsoft.com/office/word/2006/wordml" xmlns:wps="http://schemas.microsoft.com/office/word/2010/wordprocessingShape" mc:Ignorable="w14 wp14">
+<w:footnotes xmlns:ve="http://schemas.openxmlformats.org/markup-compatibility/2006" xmlns:o="urn:schemas-microsoft-com:office:office" xmlns:r="http://schemas.openxmlformats.org/officeDocument/2006/relationships" xmlns:m="http://schemas.openxmlformats.org/officeDocument/2006/math" xmlns:v="urn:schemas-microsoft-com:vml" xmlns:wp="http://schemas.openxmlformats.org/drawingml/2006/wordprocessingDrawing" xmlns:w10="urn:schemas-microsoft-com:office:word" xmlns:w="http://schemas.openxmlformats.org/wordprocessingml/2006/main" xmlns:wne="http://schemas.microsoft.com/office/word/2006/wordml">
   <w:footnote w:type="separator" w:id="-1">
     <w:p>
       <w:pPr>
@@ -3407,12 +3527,12 @@
 </file>
 
 <file path=word/numbering.xml><?xml version="1.0" encoding="utf-8"?>
-<w:numbering xmlns:wpc="http://schemas.microsoft.com/office/word/2010/wordprocessingCanvas" xmlns:mc="http://schemas.openxmlformats.org/markup-compatibility/2006" xmlns:o="urn:schemas-microsoft-com:office:office" xmlns:r="http://schemas.openxmlformats.org/officeDocument/2006/relationships" xmlns:m="http://schemas.openxmlformats.org/officeDocument/2006/math" xmlns:v="urn:schemas-microsoft-com:vml" xmlns:wp14="http://schemas.microsoft.com/office/word/2010/wordprocessingDrawing" xmlns:wp="http://schemas.openxmlformats.org/drawingml/2006/wordprocessingDrawing" xmlns:w10="urn:schemas-microsoft-com:office:word" xmlns:w="http://schemas.openxmlformats.org/wordprocessingml/2006/main" xmlns:w14="http://schemas.microsoft.com/office/word/2010/wordml" xmlns:wpg="http://schemas.microsoft.com/office/word/2010/wordprocessingGroup" xmlns:wpi="http://schemas.microsoft.com/office/word/2010/wordprocessingInk" xmlns:wne="http://schemas.microsoft.com/office/word/2006/wordml" xmlns:wps="http://schemas.microsoft.com/office/word/2010/wordprocessingShape" mc:Ignorable="w14 wp14">
+<w:numbering xmlns:ve="http://schemas.openxmlformats.org/markup-compatibility/2006" xmlns:o="urn:schemas-microsoft-com:office:office" xmlns:r="http://schemas.openxmlformats.org/officeDocument/2006/relationships" xmlns:m="http://schemas.openxmlformats.org/officeDocument/2006/math" xmlns:v="urn:schemas-microsoft-com:vml" xmlns:wp="http://schemas.openxmlformats.org/drawingml/2006/wordprocessingDrawing" xmlns:w10="urn:schemas-microsoft-com:office:word" xmlns:w="http://schemas.openxmlformats.org/wordprocessingml/2006/main" xmlns:wne="http://schemas.microsoft.com/office/word/2006/wordml">
   <w:abstractNum w:abstractNumId="0">
     <w:nsid w:val="00DD596D"/>
-    <w:multiLevelType w:val="hybridMultilevel"/>
-    <w:tmpl w:val="E2487894"/>
-    <w:lvl w:ilvl="0" w:tplc="E520997E">
+    <w:multiLevelType w:val="multilevel"/>
+    <w:tmpl w:val="FA8C8FEC"/>
+    <w:lvl w:ilvl="0">
       <w:start w:val="1"/>
       <w:numFmt w:val="decimal"/>
       <w:pStyle w:val="berschrift1"/>
@@ -3422,77 +3542,109 @@
         <w:ind w:left="502" w:hanging="360"/>
       </w:pPr>
     </w:lvl>
-    <w:lvl w:ilvl="1" w:tplc="04070019" w:tentative="1">
-      <w:start w:val="1"/>
-      <w:numFmt w:val="lowerLetter"/>
-      <w:lvlText w:val="%2."/>
+    <w:lvl w:ilvl="1">
+      <w:start w:val="3"/>
+      <w:numFmt w:val="decimal"/>
+      <w:isLgl/>
+      <w:lvlText w:val="%1.%2"/>
       <w:lvlJc w:val="left"/>
       <w:pPr>
-        <w:ind w:left="1222" w:hanging="360"/>
-      </w:pPr>
+        <w:ind w:left="562" w:hanging="420"/>
+      </w:pPr>
+      <w:rPr>
+        <w:rFonts w:hint="default"/>
+      </w:rPr>
     </w:lvl>
-    <w:lvl w:ilvl="2" w:tplc="0407001B" w:tentative="1">
-      <w:start w:val="1"/>
-      <w:numFmt w:val="lowerRoman"/>
-      <w:lvlText w:val="%3."/>
-      <w:lvlJc w:val="right"/>
-      <w:pPr>
-        <w:ind w:left="1942" w:hanging="180"/>
-      </w:pPr>
-    </w:lvl>
-    <w:lvl w:ilvl="3" w:tplc="0407000F" w:tentative="1">
+    <w:lvl w:ilvl="2">
       <w:start w:val="1"/>
       <w:numFmt w:val="decimal"/>
-      <w:lvlText w:val="%4."/>
+      <w:isLgl/>
+      <w:lvlText w:val="%1.%2.%3"/>
       <w:lvlJc w:val="left"/>
       <w:pPr>
-        <w:ind w:left="2662" w:hanging="360"/>
-      </w:pPr>
+        <w:ind w:left="862" w:hanging="720"/>
+      </w:pPr>
+      <w:rPr>
+        <w:rFonts w:hint="default"/>
+      </w:rPr>
     </w:lvl>
-    <w:lvl w:ilvl="4" w:tplc="04070019" w:tentative="1">
-      <w:start w:val="1"/>
-      <w:numFmt w:val="lowerLetter"/>
-      <w:lvlText w:val="%5."/>
-      <w:lvlJc w:val="left"/>
-      <w:pPr>
-        <w:ind w:left="3382" w:hanging="360"/>
-      </w:pPr>
-    </w:lvl>
-    <w:lvl w:ilvl="5" w:tplc="0407001B" w:tentative="1">
-      <w:start w:val="1"/>
-      <w:numFmt w:val="lowerRoman"/>
-      <w:lvlText w:val="%6."/>
-      <w:lvlJc w:val="right"/>
-      <w:pPr>
-        <w:ind w:left="4102" w:hanging="180"/>
-      </w:pPr>
-    </w:lvl>
-    <w:lvl w:ilvl="6" w:tplc="0407000F" w:tentative="1">
+    <w:lvl w:ilvl="3">
       <w:start w:val="1"/>
       <w:numFmt w:val="decimal"/>
-      <w:lvlText w:val="%7."/>
+      <w:isLgl/>
+      <w:lvlText w:val="%1.%2.%3.%4"/>
       <w:lvlJc w:val="left"/>
       <w:pPr>
-        <w:ind w:left="4822" w:hanging="360"/>
-      </w:pPr>
+        <w:ind w:left="862" w:hanging="720"/>
+      </w:pPr>
+      <w:rPr>
+        <w:rFonts w:hint="default"/>
+      </w:rPr>
     </w:lvl>
-    <w:lvl w:ilvl="7" w:tplc="04070019" w:tentative="1">
+    <w:lvl w:ilvl="4">
       <w:start w:val="1"/>
-      <w:numFmt w:val="lowerLetter"/>
-      <w:lvlText w:val="%8."/>
+      <w:numFmt w:val="decimal"/>
+      <w:isLgl/>
+      <w:lvlText w:val="%1.%2.%3.%4.%5"/>
       <w:lvlJc w:val="left"/>
       <w:pPr>
-        <w:ind w:left="5542" w:hanging="360"/>
-      </w:pPr>
+        <w:ind w:left="1222" w:hanging="1080"/>
+      </w:pPr>
+      <w:rPr>
+        <w:rFonts w:hint="default"/>
+      </w:rPr>
     </w:lvl>
-    <w:lvl w:ilvl="8" w:tplc="0407001B" w:tentative="1">
+    <w:lvl w:ilvl="5">
       <w:start w:val="1"/>
-      <w:numFmt w:val="lowerRoman"/>
-      <w:lvlText w:val="%9."/>
-      <w:lvlJc w:val="right"/>
-      <w:pPr>
-        <w:ind w:left="6262" w:hanging="180"/>
-      </w:pPr>
+      <w:numFmt w:val="decimal"/>
+      <w:isLgl/>
+      <w:lvlText w:val="%1.%2.%3.%4.%5.%6"/>
+      <w:lvlJc w:val="left"/>
+      <w:pPr>
+        <w:ind w:left="1222" w:hanging="1080"/>
+      </w:pPr>
+      <w:rPr>
+        <w:rFonts w:hint="default"/>
+      </w:rPr>
+    </w:lvl>
+    <w:lvl w:ilvl="6">
+      <w:start w:val="1"/>
+      <w:numFmt w:val="decimal"/>
+      <w:isLgl/>
+      <w:lvlText w:val="%1.%2.%3.%4.%5.%6.%7"/>
+      <w:lvlJc w:val="left"/>
+      <w:pPr>
+        <w:ind w:left="1582" w:hanging="1440"/>
+      </w:pPr>
+      <w:rPr>
+        <w:rFonts w:hint="default"/>
+      </w:rPr>
+    </w:lvl>
+    <w:lvl w:ilvl="7">
+      <w:start w:val="1"/>
+      <w:numFmt w:val="decimal"/>
+      <w:isLgl/>
+      <w:lvlText w:val="%1.%2.%3.%4.%5.%6.%7.%8"/>
+      <w:lvlJc w:val="left"/>
+      <w:pPr>
+        <w:ind w:left="1582" w:hanging="1440"/>
+      </w:pPr>
+      <w:rPr>
+        <w:rFonts w:hint="default"/>
+      </w:rPr>
+    </w:lvl>
+    <w:lvl w:ilvl="8">
+      <w:start w:val="1"/>
+      <w:numFmt w:val="decimal"/>
+      <w:isLgl/>
+      <w:lvlText w:val="%1.%2.%3.%4.%5.%6.%7.%8.%9"/>
+      <w:lvlJc w:val="left"/>
+      <w:pPr>
+        <w:ind w:left="1942" w:hanging="1800"/>
+      </w:pPr>
+      <w:rPr>
+        <w:rFonts w:hint="default"/>
+      </w:rPr>
     </w:lvl>
   </w:abstractNum>
   <w:abstractNum w:abstractNumId="1">
@@ -3707,7 +3859,7 @@
 </file>
 
 <file path=word/styles.xml><?xml version="1.0" encoding="utf-8"?>
-<w:styles xmlns:mc="http://schemas.openxmlformats.org/markup-compatibility/2006" xmlns:r="http://schemas.openxmlformats.org/officeDocument/2006/relationships" xmlns:w="http://schemas.openxmlformats.org/wordprocessingml/2006/main" xmlns:w14="http://schemas.microsoft.com/office/word/2010/wordml" mc:Ignorable="w14">
+<w:styles xmlns:r="http://schemas.openxmlformats.org/officeDocument/2006/relationships" xmlns:w="http://schemas.openxmlformats.org/wordprocessingml/2006/main">
   <w:docDefaults>
     <w:rPrDefault>
       <w:rPr>
@@ -4078,6 +4230,7 @@
     <w:uiPriority w:val="99"/>
     <w:semiHidden/>
     <w:unhideWhenUsed/>
+    <w:qFormat/>
     <w:tblPr>
       <w:tblInd w:w="0" w:type="dxa"/>
       <w:tblCellMar>
@@ -4107,7 +4260,7 @@
       <w:szCs w:val="36"/>
     </w:rPr>
   </w:style>
-  <w:style w:type="table" w:styleId="Tabellenraster">
+  <w:style w:type="table" w:styleId="Tabellengitternetz">
     <w:name w:val="Table Grid"/>
     <w:basedOn w:val="NormaleTabelle"/>
     <w:uiPriority w:val="59"/>
@@ -4694,11 +4847,11 @@
       <w:contextualSpacing/>
     </w:pPr>
   </w:style>
-  <w:style w:type="paragraph" w:styleId="Zitat">
+  <w:style w:type="paragraph" w:styleId="Anfhrungszeichen">
     <w:name w:val="Quote"/>
     <w:basedOn w:val="Standard"/>
     <w:next w:val="Standard"/>
-    <w:link w:val="ZitatZchn"/>
+    <w:link w:val="AnfhrungszeichenZchn"/>
     <w:uiPriority w:val="29"/>
     <w:qFormat/>
     <w:rsid w:val="00A27F82"/>
@@ -4707,10 +4860,10 @@
       <w:iCs/>
     </w:rPr>
   </w:style>
-  <w:style w:type="character" w:customStyle="1" w:styleId="ZitatZchn">
-    <w:name w:val="Zitat Zchn"/>
+  <w:style w:type="character" w:customStyle="1" w:styleId="AnfhrungszeichenZchn">
+    <w:name w:val="Anführungszeichen Zchn"/>
     <w:basedOn w:val="Absatz-Standardschriftart"/>
-    <w:link w:val="Zitat"/>
+    <w:link w:val="Anfhrungszeichen"/>
     <w:uiPriority w:val="29"/>
     <w:rsid w:val="00A27F82"/>
     <w:rPr>
@@ -4718,11 +4871,11 @@
       <w:iCs/>
     </w:rPr>
   </w:style>
-  <w:style w:type="paragraph" w:styleId="IntensivesZitat">
+  <w:style w:type="paragraph" w:styleId="IntensivesAnfhrungszeichen">
     <w:name w:val="Intense Quote"/>
     <w:basedOn w:val="Standard"/>
     <w:next w:val="Standard"/>
-    <w:link w:val="IntensivesZitatZchn"/>
+    <w:link w:val="IntensivesAnfhrungszeichenZchn"/>
     <w:uiPriority w:val="30"/>
     <w:qFormat/>
     <w:rsid w:val="00A27F82"/>
@@ -4740,10 +4893,10 @@
       <w:iCs/>
     </w:rPr>
   </w:style>
-  <w:style w:type="character" w:customStyle="1" w:styleId="IntensivesZitatZchn">
-    <w:name w:val="Intensives Zitat Zchn"/>
+  <w:style w:type="character" w:customStyle="1" w:styleId="IntensivesAnfhrungszeichenZchn">
+    <w:name w:val="Intensives Anführungszeichen Zchn"/>
     <w:basedOn w:val="Absatz-Standardschriftart"/>
-    <w:link w:val="IntensivesZitat"/>
+    <w:link w:val="IntensivesAnfhrungszeichen"/>
     <w:uiPriority w:val="30"/>
     <w:rsid w:val="00A27F82"/>
     <w:rPr>
@@ -6291,7 +6444,7 @@
 </file>
 
 <file path=customXml/itemProps2.xml><?xml version="1.0" encoding="utf-8"?>
-<ds:datastoreItem xmlns:ds="http://schemas.openxmlformats.org/officeDocument/2006/customXml" ds:itemID="{5BD677D8-3773-4BE7-A3DC-F974D120AD52}">
+<ds:datastoreItem xmlns:ds="http://schemas.openxmlformats.org/officeDocument/2006/customXml" ds:itemID="{E2A7D27F-C40B-4996-AAA7-5AC3C541597E}">
   <ds:schemaRefs>
     <ds:schemaRef ds:uri="http://schemas.openxmlformats.org/officeDocument/2006/bibliography"/>
   </ds:schemaRefs>

</xml_diff>

<commit_message>
readMe um Hinweis ergänzt
</commit_message>
<xml_diff>
--- a/misc/ReadMe_CASET.docx
+++ b/misc/ReadMe_CASET.docx
@@ -349,10 +349,92 @@
     </w:sdt>
     <w:p>
       <w:pPr>
+        <w:rPr>
+          <w:b/>
+          <w:sz w:val="28"/>
+        </w:rPr>
+      </w:pPr>
+      <w:r>
+        <w:rPr>
+          <w:b/>
+          <w:sz w:val="28"/>
+        </w:rPr>
+        <w:lastRenderedPageBreak/>
+        <w:t>Bitte Beachten!</w:t>
+      </w:r>
+    </w:p>
+    <w:p>
+      <w:pPr>
+        <w:rPr>
+          <w:b/>
+          <w:sz w:val="24"/>
+        </w:rPr>
+      </w:pPr>
+      <w:r>
+        <w:rPr>
+          <w:b/>
+          <w:sz w:val="24"/>
+        </w:rPr>
+        <w:t xml:space="preserve">Für die Ausführung des Tools wird die </w:t>
+      </w:r>
+      <w:r>
+        <w:rPr>
+          <w:b/>
+          <w:color w:val="FF0000"/>
+          <w:sz w:val="24"/>
+        </w:rPr>
+        <w:t>x86</w:t>
+      </w:r>
+      <w:r>
+        <w:rPr>
+          <w:b/>
+          <w:sz w:val="24"/>
+        </w:rPr>
+        <w:t xml:space="preserve"> JRE in der </w:t>
+      </w:r>
+      <w:r>
+        <w:rPr>
+          <w:b/>
+          <w:color w:val="FF0000"/>
+          <w:sz w:val="24"/>
+        </w:rPr>
+        <w:t>Version 1.7</w:t>
+      </w:r>
+      <w:r>
+        <w:rPr>
+          <w:b/>
+          <w:sz w:val="24"/>
+        </w:rPr>
+        <w:t xml:space="preserve"> benötigt.</w:t>
+      </w:r>
+    </w:p>
+    <w:p>
+      <w:r>
+        <w:t xml:space="preserve">Das Tool wurde unter </w:t>
+      </w:r>
+      <w:proofErr w:type="spellStart"/>
+      <w:r>
+        <w:rPr>
+          <w:b/>
+        </w:rPr>
+        <w:t>Eclipse</w:t>
+      </w:r>
+      <w:proofErr w:type="spellEnd"/>
+      <w:r>
+        <w:rPr>
+          <w:b/>
+        </w:rPr>
+        <w:t xml:space="preserve"> Juno Service Release 2</w:t>
+      </w:r>
+      <w:r>
+        <w:t xml:space="preserve"> geschrieben.</w:t>
+      </w:r>
+    </w:p>
+    <w:p>
+      <w:pPr>
         <w:pStyle w:val="berschrift1"/>
       </w:pPr>
       <w:r>
-        <w:lastRenderedPageBreak/>
         <w:t>Gesamtstruktur</w:t>
       </w:r>
     </w:p>
@@ -383,7 +465,7 @@
                     <a:blip r:embed="rId9" cstate="print">
                       <a:extLst>
                         <a:ext uri="{28A0092B-C50C-407E-A947-70E740481C1C}">
-                          <a14:useLocalDpi xmlns:a14="http://schemas.microsoft.com/office/drawing/2010/main" xmlns:wps="http://schemas.microsoft.com/office/word/2010/wordprocessingShape" xmlns:wpi="http://schemas.microsoft.com/office/word/2010/wordprocessingInk" xmlns:wpg="http://schemas.microsoft.com/office/word/2010/wordprocessingGroup" xmlns:w14="http://schemas.microsoft.com/office/word/2010/wordml" xmlns:w="http://schemas.openxmlformats.org/wordprocessingml/2006/main" xmlns:w10="urn:schemas-microsoft-com:office:word" xmlns:wp14="http://schemas.microsoft.com/office/word/2010/wordprocessingDrawing" xmlns:v="urn:schemas-microsoft-com:vml" xmlns:o="urn:schemas-microsoft-com:office:office" xmlns:mc="http://schemas.openxmlformats.org/markup-compatibility/2006" xmlns:wpc="http://schemas.microsoft.com/office/word/2010/wordprocessingCanvas" xmlns="" val="0"/>
+                          <a14:useLocalDpi xmlns="" xmlns:wpc="http://schemas.microsoft.com/office/word/2010/wordprocessingCanvas" xmlns:mc="http://schemas.openxmlformats.org/markup-compatibility/2006" xmlns:o="urn:schemas-microsoft-com:office:office" xmlns:v="urn:schemas-microsoft-com:vml" xmlns:wp14="http://schemas.microsoft.com/office/word/2010/wordprocessingDrawing" xmlns:w10="urn:schemas-microsoft-com:office:word" xmlns:w="http://schemas.openxmlformats.org/wordprocessingml/2006/main" xmlns:w14="http://schemas.microsoft.com/office/word/2010/wordml" xmlns:wpg="http://schemas.microsoft.com/office/word/2010/wordprocessingGroup" xmlns:wpi="http://schemas.microsoft.com/office/word/2010/wordprocessingInk" xmlns:wps="http://schemas.microsoft.com/office/word/2010/wordprocessingShape" xmlns:a14="http://schemas.microsoft.com/office/drawing/2010/main" val="0"/>
                         </a:ext>
                       </a:extLst>
                     </a:blip>
@@ -511,6 +593,7 @@
         </w:rPr>
       </w:pPr>
       <w:r>
+        <w:lastRenderedPageBreak/>
         <w:t xml:space="preserve">Das Model ist </w:t>
       </w:r>
       <w:r>
@@ -537,14 +620,7 @@
         <w:rPr>
           <w:rFonts w:cs="Courier New"/>
         </w:rPr>
-        <w:t xml:space="preserve"> Zudem sind </w:t>
-      </w:r>
-      <w:r>
-        <w:rPr>
-          <w:rFonts w:cs="Courier New"/>
-        </w:rPr>
-        <w:lastRenderedPageBreak/>
-        <w:t xml:space="preserve">die Klassen </w:t>
+        <w:t xml:space="preserve"> Zudem sind die Klassen </w:t>
       </w:r>
       <w:r>
         <w:rPr>
@@ -645,7 +721,7 @@
                     <a:blip r:embed="rId10" cstate="print">
                       <a:extLst>
                         <a:ext uri="{28A0092B-C50C-407E-A947-70E740481C1C}">
-                          <a14:useLocalDpi xmlns:a14="http://schemas.microsoft.com/office/drawing/2010/main" xmlns:wps="http://schemas.microsoft.com/office/word/2010/wordprocessingShape" xmlns:wpi="http://schemas.microsoft.com/office/word/2010/wordprocessingInk" xmlns:wpg="http://schemas.microsoft.com/office/word/2010/wordprocessingGroup" xmlns:w14="http://schemas.microsoft.com/office/word/2010/wordml" xmlns:w="http://schemas.openxmlformats.org/wordprocessingml/2006/main" xmlns:w10="urn:schemas-microsoft-com:office:word" xmlns:wp14="http://schemas.microsoft.com/office/word/2010/wordprocessingDrawing" xmlns:v="urn:schemas-microsoft-com:vml" xmlns:o="urn:schemas-microsoft-com:office:office" xmlns:mc="http://schemas.openxmlformats.org/markup-compatibility/2006" xmlns:wpc="http://schemas.microsoft.com/office/word/2010/wordprocessingCanvas" xmlns="" val="0"/>
+                          <a14:useLocalDpi xmlns="" xmlns:wpc="http://schemas.microsoft.com/office/word/2010/wordprocessingCanvas" xmlns:mc="http://schemas.openxmlformats.org/markup-compatibility/2006" xmlns:o="urn:schemas-microsoft-com:office:office" xmlns:v="urn:schemas-microsoft-com:vml" xmlns:wp14="http://schemas.microsoft.com/office/word/2010/wordprocessingDrawing" xmlns:w10="urn:schemas-microsoft-com:office:word" xmlns:w="http://schemas.openxmlformats.org/wordprocessingml/2006/main" xmlns:w14="http://schemas.microsoft.com/office/word/2010/wordml" xmlns:wpg="http://schemas.microsoft.com/office/word/2010/wordprocessingGroup" xmlns:wpi="http://schemas.microsoft.com/office/word/2010/wordprocessingInk" xmlns:wps="http://schemas.microsoft.com/office/word/2010/wordprocessingShape" xmlns:a14="http://schemas.microsoft.com/office/drawing/2010/main" val="0"/>
                         </a:ext>
                       </a:extLst>
                     </a:blip>
@@ -866,6 +942,7 @@
         <w:rPr>
           <w:rFonts w:asciiTheme="minorHAnsi" w:hAnsiTheme="minorHAnsi" w:cs="Courier New"/>
         </w:rPr>
+        <w:lastRenderedPageBreak/>
         <w:t xml:space="preserve">Für die Erzeugung der verschiedenen Anforderungen dient eine </w:t>
       </w:r>
       <w:proofErr w:type="spellStart"/>
@@ -1134,7 +1211,6 @@
           <w:noProof/>
           <w:lang w:eastAsia="de-DE"/>
         </w:rPr>
-        <w:lastRenderedPageBreak/>
         <w:drawing>
           <wp:inline distT="0" distB="0" distL="0" distR="0">
             <wp:extent cx="5760720" cy="3424204"/>
@@ -1156,7 +1232,7 @@
                     <a:blip r:embed="rId11" cstate="print">
                       <a:extLst>
                         <a:ext uri="{28A0092B-C50C-407E-A947-70E740481C1C}">
-                          <a14:useLocalDpi xmlns:a14="http://schemas.microsoft.com/office/drawing/2010/main" xmlns:wps="http://schemas.microsoft.com/office/word/2010/wordprocessingShape" xmlns:wpi="http://schemas.microsoft.com/office/word/2010/wordprocessingInk" xmlns:wpg="http://schemas.microsoft.com/office/word/2010/wordprocessingGroup" xmlns:w14="http://schemas.microsoft.com/office/word/2010/wordml" xmlns:w="http://schemas.openxmlformats.org/wordprocessingml/2006/main" xmlns:w10="urn:schemas-microsoft-com:office:word" xmlns:wp14="http://schemas.microsoft.com/office/word/2010/wordprocessingDrawing" xmlns:v="urn:schemas-microsoft-com:vml" xmlns:o="urn:schemas-microsoft-com:office:office" xmlns:mc="http://schemas.openxmlformats.org/markup-compatibility/2006" xmlns:wpc="http://schemas.microsoft.com/office/word/2010/wordprocessingCanvas" xmlns="" val="0"/>
+                          <a14:useLocalDpi xmlns="" xmlns:wpc="http://schemas.microsoft.com/office/word/2010/wordprocessingCanvas" xmlns:mc="http://schemas.openxmlformats.org/markup-compatibility/2006" xmlns:o="urn:schemas-microsoft-com:office:office" xmlns:v="urn:schemas-microsoft-com:vml" xmlns:wp14="http://schemas.microsoft.com/office/word/2010/wordprocessingDrawing" xmlns:w10="urn:schemas-microsoft-com:office:word" xmlns:w="http://schemas.openxmlformats.org/wordprocessingml/2006/main" xmlns:w14="http://schemas.microsoft.com/office/word/2010/wordml" xmlns:wpg="http://schemas.microsoft.com/office/word/2010/wordprocessingGroup" xmlns:wpi="http://schemas.microsoft.com/office/word/2010/wordprocessingInk" xmlns:wps="http://schemas.microsoft.com/office/word/2010/wordprocessingShape" xmlns:a14="http://schemas.microsoft.com/office/drawing/2010/main" val="0"/>
                         </a:ext>
                       </a:extLst>
                     </a:blip>
@@ -1354,6 +1430,7 @@
           <w:noProof/>
           <w:lang w:eastAsia="de-DE"/>
         </w:rPr>
+        <w:lastRenderedPageBreak/>
         <w:drawing>
           <wp:inline distT="0" distB="0" distL="0" distR="0">
             <wp:extent cx="3619500" cy="2800350"/>
@@ -2830,394 +2907,393 @@
     </w:p>
     <w:p>
       <w:r>
+        <w:t xml:space="preserve">Die </w:t>
+      </w:r>
+      <w:proofErr w:type="spellStart"/>
+      <w:r>
+        <w:rPr>
+          <w:rFonts w:ascii="Courier New" w:hAnsi="Courier New" w:cs="Courier New"/>
+        </w:rPr>
+        <w:t>CalculationFacade</w:t>
+      </w:r>
+      <w:proofErr w:type="spellEnd"/>
+      <w:r>
+        <w:t xml:space="preserve"> ist darüber hinaus ein Singleton um mehrere Instanzen zu verhindern.</w:t>
+      </w:r>
+    </w:p>
+    <w:p>
+      <w:r>
+        <w:t xml:space="preserve">Um das Ergebnis einer Aufwandsschätzung zurück geben zu können, wird eine Containerklasse </w:t>
+      </w:r>
+      <w:proofErr w:type="spellStart"/>
+      <w:r>
+        <w:rPr>
+          <w:rFonts w:ascii="Courier New" w:hAnsi="Courier New" w:cs="Courier New"/>
+        </w:rPr>
+        <w:t>CalculationResult</w:t>
+      </w:r>
+      <w:proofErr w:type="spellEnd"/>
+      <w:r>
+        <w:t xml:space="preserve"> verwendet. In dieser können die Personenmonate und die Entwicklungszeit gespeichert werden. Da sie die Ergebnisspeicherung bei </w:t>
+      </w:r>
+      <w:proofErr w:type="spellStart"/>
+      <w:r>
+        <w:rPr>
+          <w:i/>
+        </w:rPr>
+        <w:t>Cocomo</w:t>
+      </w:r>
+      <w:proofErr w:type="spellEnd"/>
+      <w:r>
+        <w:t xml:space="preserve"> und </w:t>
+      </w:r>
+      <w:proofErr w:type="spellStart"/>
+      <w:r>
+        <w:rPr>
+          <w:i/>
+        </w:rPr>
+        <w:t>FunctionPoint</w:t>
+      </w:r>
+      <w:proofErr w:type="spellEnd"/>
+      <w:r>
+        <w:t xml:space="preserve"> leicht unterscheidet, ist </w:t>
+      </w:r>
+      <w:proofErr w:type="spellStart"/>
+      <w:r>
+        <w:rPr>
+          <w:rFonts w:ascii="Courier New" w:hAnsi="Courier New" w:cs="Courier New"/>
+        </w:rPr>
+        <w:t>CalculationResult</w:t>
+      </w:r>
+      <w:proofErr w:type="spellEnd"/>
+      <w:r>
+        <w:t xml:space="preserve"> abstrakt und kann in Form von </w:t>
+      </w:r>
+      <w:proofErr w:type="spellStart"/>
+      <w:r>
+        <w:rPr>
+          <w:rFonts w:ascii="Courier New" w:hAnsi="Courier New" w:cs="Courier New"/>
+        </w:rPr>
+        <w:t>CocomoResult</w:t>
+      </w:r>
+      <w:proofErr w:type="spellEnd"/>
+      <w:r>
+        <w:t xml:space="preserve"> und </w:t>
+      </w:r>
+      <w:proofErr w:type="spellStart"/>
+      <w:r>
+        <w:rPr>
+          <w:rFonts w:ascii="Courier New" w:hAnsi="Courier New" w:cs="Courier New"/>
+        </w:rPr>
+        <w:t>FunctionPointResult</w:t>
+      </w:r>
+      <w:proofErr w:type="spellEnd"/>
+      <w:r>
+        <w:t xml:space="preserve"> </w:t>
+      </w:r>
+      <w:proofErr w:type="spellStart"/>
+      <w:r>
+        <w:t>instanziert</w:t>
+      </w:r>
+      <w:proofErr w:type="spellEnd"/>
+      <w:r>
+        <w:t xml:space="preserve"> werden.</w:t>
+      </w:r>
+    </w:p>
+    <w:p>
+      <w:r>
+        <w:t xml:space="preserve">Da sich die Berechnung der </w:t>
+      </w:r>
+      <w:proofErr w:type="spellStart"/>
+      <w:r>
+        <w:rPr>
+          <w:i/>
+        </w:rPr>
+        <w:t>weighted</w:t>
+      </w:r>
+      <w:proofErr w:type="spellEnd"/>
+      <w:r>
+        <w:t xml:space="preserve"> und </w:t>
+      </w:r>
+      <w:proofErr w:type="spellStart"/>
+      <w:r>
+        <w:rPr>
+          <w:i/>
+        </w:rPr>
+        <w:t>unweighted</w:t>
+      </w:r>
+      <w:proofErr w:type="spellEnd"/>
+      <w:r>
+        <w:t xml:space="preserve"> </w:t>
+      </w:r>
+      <w:proofErr w:type="spellStart"/>
+      <w:r>
+        <w:rPr>
+          <w:i/>
+        </w:rPr>
+        <w:t>FunctionPoints</w:t>
+      </w:r>
+      <w:proofErr w:type="spellEnd"/>
+      <w:r>
+        <w:t xml:space="preserve"> in vielerlei Hinsicht überschneidet, erben beide von einer Superklasse </w:t>
+      </w:r>
+      <w:proofErr w:type="spellStart"/>
+      <w:r>
+        <w:rPr>
+          <w:rFonts w:ascii="Courier New" w:hAnsi="Courier New" w:cs="Courier New"/>
+        </w:rPr>
+        <w:t>FunctionPoint</w:t>
+      </w:r>
+      <w:proofErr w:type="spellEnd"/>
+      <w:r>
+        <w:t>, die geme</w:t>
+      </w:r>
+      <w:r>
+        <w:t xml:space="preserve">insame Funktionen zur Verfügung </w:t>
+      </w:r>
+      <w:r>
+        <w:t>stellt</w:t>
+      </w:r>
+      <w:r>
+        <w:t>.</w:t>
+      </w:r>
+    </w:p>
+    <w:p>
+      <w:pPr>
+        <w:rPr>
+          <w:rStyle w:val="berschrift2Zchn"/>
+        </w:rPr>
+      </w:pPr>
+      <w:r>
+        <w:rPr>
+          <w:rStyle w:val="berschrift2Zchn"/>
+        </w:rPr>
+        <w:t xml:space="preserve">2. 3 </w:t>
+      </w:r>
+      <w:r>
+        <w:rPr>
+          <w:rStyle w:val="berschrift2Zchn"/>
+        </w:rPr>
+        <w:t>Export</w:t>
+      </w:r>
+    </w:p>
+    <w:p>
+      <w:r>
+        <w:t xml:space="preserve">Das </w:t>
+      </w:r>
+      <w:proofErr w:type="spellStart"/>
+      <w:r>
+        <w:t>Caset</w:t>
+      </w:r>
+      <w:proofErr w:type="spellEnd"/>
+      <w:r>
+        <w:t xml:space="preserve"> – Tool bietet die Möglichkeit bestimmte Daten eines Projektes in Form einer XML – Datei auf einem Datenträger zu speichern.</w:t>
+      </w:r>
+    </w:p>
+    <w:p>
+      <w:r>
+        <w:t xml:space="preserve">Um die Implementierung anderer Exportformate zu vereinfachen, wird eine Factory verwendet. </w:t>
+      </w:r>
+      <w:r>
+        <w:t xml:space="preserve">Somit können für andere Dateitypen einfach Subklassen der abstrakten Klasse Export geschrieben werden. </w:t>
+      </w:r>
+      <w:r>
+        <w:br/>
+        <w:t xml:space="preserve">Aller verfügbaren Dateitypen werden in dem </w:t>
+      </w:r>
+      <w:proofErr w:type="spellStart"/>
+      <w:r>
+        <w:t>Enum</w:t>
+      </w:r>
+      <w:proofErr w:type="spellEnd"/>
+      <w:r>
+        <w:t xml:space="preserve"> ExportType festgehalten und können über dieses in </w:t>
+      </w:r>
+      <w:proofErr w:type="spellStart"/>
+      <w:r>
+        <w:t>ExportFactory</w:t>
+      </w:r>
+      <w:proofErr w:type="spellEnd"/>
+      <w:r>
+        <w:t xml:space="preserve"> ausgewählt werden.</w:t>
+      </w:r>
+    </w:p>
+    <w:p>
+      <w:r>
+        <w:t xml:space="preserve">Für den Zugriff auf den Export gibt es ein Interface, welches durch die Klasse </w:t>
+      </w:r>
+      <w:proofErr w:type="spellStart"/>
+      <w:r>
+        <w:t>ExportFacade</w:t>
+      </w:r>
+      <w:proofErr w:type="spellEnd"/>
+      <w:r>
+        <w:t xml:space="preserve"> implementiert wird. Diese ist außerdem als Singelton realisiert.</w:t>
+      </w:r>
+    </w:p>
+    <w:p>
+      <w:pPr>
+        <w:pStyle w:val="berschrift1"/>
+      </w:pPr>
+      <w:r>
+        <w:t>Controller</w:t>
+      </w:r>
+    </w:p>
+    <w:p>
+      <w:r>
+        <w:t xml:space="preserve">Der Controller besteht aus einer </w:t>
+      </w:r>
+      <w:proofErr w:type="spellStart"/>
+      <w:r>
+        <w:rPr>
+          <w:rStyle w:val="QuellcodeZchn"/>
+        </w:rPr>
+        <w:t>ControllerFacade</w:t>
+      </w:r>
+      <w:proofErr w:type="spellEnd"/>
+      <w:r>
+        <w:rPr>
+          <w:rStyle w:val="QuellcodeZchn"/>
+        </w:rPr>
+        <w:t xml:space="preserve">, </w:t>
+      </w:r>
+      <w:r>
+        <w:t>die zentral alle benötigten Methoden zur Verfügung stellt</w:t>
+      </w:r>
+      <w:r>
+        <w:t>,</w:t>
+      </w:r>
+      <w:r>
+        <w:t xml:space="preserve"> </w:t>
+      </w:r>
+      <w:r>
+        <w:t>sowie</w:t>
+      </w:r>
+      <w:r>
+        <w:t xml:space="preserve"> einigen Listenern.</w:t>
+      </w:r>
+    </w:p>
+    <w:p>
+      <w:r>
         <w:lastRenderedPageBreak/>
         <w:t xml:space="preserve">Die </w:t>
       </w:r>
       <w:proofErr w:type="spellStart"/>
       <w:r>
         <w:rPr>
-          <w:rFonts w:ascii="Courier New" w:hAnsi="Courier New" w:cs="Courier New"/>
-        </w:rPr>
-        <w:t>CalculationFacade</w:t>
-      </w:r>
-      <w:proofErr w:type="spellEnd"/>
-      <w:r>
-        <w:t xml:space="preserve"> ist darüber hinaus ein Singleton um mehrere Instanzen zu verhindern.</w:t>
+          <w:rStyle w:val="QuellcodeZchn"/>
+        </w:rPr>
+        <w:t>ControllerFacade</w:t>
+      </w:r>
+      <w:proofErr w:type="spellEnd"/>
+      <w:r>
+        <w:t xml:space="preserve"> ist ein Singleton um zu verhindern, dass mehr als ein Controller vorhanden ist.</w:t>
       </w:r>
     </w:p>
     <w:p>
       <w:r>
-        <w:t xml:space="preserve">Um das Ergebnis einer Aufwandsschätzung zurück geben zu können, wird eine Containerklasse </w:t>
-      </w:r>
-      <w:proofErr w:type="spellStart"/>
-      <w:r>
-        <w:rPr>
-          <w:rFonts w:ascii="Courier New" w:hAnsi="Courier New" w:cs="Courier New"/>
-        </w:rPr>
-        <w:t>CalculationResult</w:t>
-      </w:r>
-      <w:proofErr w:type="spellEnd"/>
-      <w:r>
-        <w:t xml:space="preserve"> verwendet. In dieser können die Personenmonate und die Entwicklungszeit gespeichert werden. Da sie die Ergebnisspeicherung bei </w:t>
-      </w:r>
-      <w:proofErr w:type="spellStart"/>
-      <w:r>
-        <w:rPr>
-          <w:i/>
-        </w:rPr>
-        <w:t>Cocomo</w:t>
-      </w:r>
-      <w:proofErr w:type="spellEnd"/>
-      <w:r>
-        <w:t xml:space="preserve"> und </w:t>
-      </w:r>
-      <w:proofErr w:type="spellStart"/>
-      <w:r>
-        <w:rPr>
-          <w:i/>
-        </w:rPr>
-        <w:t>FunctionPoint</w:t>
-      </w:r>
-      <w:proofErr w:type="spellEnd"/>
-      <w:r>
-        <w:t xml:space="preserve"> leicht unterscheidet, ist </w:t>
-      </w:r>
-      <w:proofErr w:type="spellStart"/>
-      <w:r>
-        <w:rPr>
-          <w:rFonts w:ascii="Courier New" w:hAnsi="Courier New" w:cs="Courier New"/>
-        </w:rPr>
-        <w:t>CalculationResult</w:t>
-      </w:r>
-      <w:proofErr w:type="spellEnd"/>
-      <w:r>
-        <w:t xml:space="preserve"> abstrakt und kann in Form von </w:t>
-      </w:r>
-      <w:proofErr w:type="spellStart"/>
-      <w:r>
-        <w:rPr>
-          <w:rFonts w:ascii="Courier New" w:hAnsi="Courier New" w:cs="Courier New"/>
-        </w:rPr>
-        <w:t>CocomoResult</w:t>
-      </w:r>
-      <w:proofErr w:type="spellEnd"/>
-      <w:r>
-        <w:t xml:space="preserve"> und </w:t>
-      </w:r>
-      <w:proofErr w:type="spellStart"/>
-      <w:r>
-        <w:rPr>
-          <w:rFonts w:ascii="Courier New" w:hAnsi="Courier New" w:cs="Courier New"/>
-        </w:rPr>
-        <w:t>FunctionPointResult</w:t>
-      </w:r>
-      <w:proofErr w:type="spellEnd"/>
-      <w:r>
-        <w:t xml:space="preserve"> </w:t>
-      </w:r>
-      <w:proofErr w:type="spellStart"/>
-      <w:r>
-        <w:t>instanziert</w:t>
-      </w:r>
-      <w:proofErr w:type="spellEnd"/>
-      <w:r>
-        <w:t xml:space="preserve"> werden.</w:t>
+        <w:t xml:space="preserve">Generell teilt der Controller, wenn in der Oberfläche eine Änderung, wie das Ändern des Textes einer </w:t>
+      </w:r>
+      <w:proofErr w:type="spellStart"/>
+      <w:r>
+        <w:t>Textbox</w:t>
+      </w:r>
+      <w:proofErr w:type="spellEnd"/>
+      <w:r>
+        <w:t xml:space="preserve"> eintritt, dem Modell mit, dass die zugehörige Eigenschaft geändert werden soll. Die benötigten Daten bekommt er dabei von der View.</w:t>
       </w:r>
     </w:p>
     <w:p>
       <w:r>
-        <w:t xml:space="preserve">Da sich die Berechnung der </w:t>
-      </w:r>
-      <w:proofErr w:type="spellStart"/>
-      <w:r>
-        <w:rPr>
-          <w:i/>
-        </w:rPr>
-        <w:t>weighted</w:t>
-      </w:r>
-      <w:proofErr w:type="spellEnd"/>
-      <w:r>
-        <w:t xml:space="preserve"> und </w:t>
-      </w:r>
-      <w:proofErr w:type="spellStart"/>
-      <w:r>
-        <w:rPr>
-          <w:i/>
-        </w:rPr>
-        <w:t>unweighted</w:t>
-      </w:r>
-      <w:proofErr w:type="spellEnd"/>
+        <w:t xml:space="preserve">Tritt eine solche Änderung auf, wird eine Methode </w:t>
+      </w:r>
+      <w:r>
+        <w:t xml:space="preserve">in einem </w:t>
+      </w:r>
+      <w:proofErr w:type="spellStart"/>
+      <w:r>
+        <w:t>Listener</w:t>
+      </w:r>
+      <w:proofErr w:type="spellEnd"/>
+      <w:r>
+        <w:t xml:space="preserve"> ausgeführt.</w:t>
+      </w:r>
       <w:r>
         <w:t xml:space="preserve"> </w:t>
       </w:r>
       <w:proofErr w:type="spellStart"/>
       <w:r>
-        <w:rPr>
-          <w:i/>
-        </w:rPr>
-        <w:t>FunctionPoints</w:t>
-      </w:r>
-      <w:proofErr w:type="spellEnd"/>
-      <w:r>
-        <w:t xml:space="preserve"> in vielerlei Hinsicht überschneidet, erben beide von einer Superklasse </w:t>
-      </w:r>
-      <w:proofErr w:type="spellStart"/>
-      <w:r>
-        <w:rPr>
-          <w:rFonts w:ascii="Courier New" w:hAnsi="Courier New" w:cs="Courier New"/>
-        </w:rPr>
-        <w:t>FunctionPoint</w:t>
-      </w:r>
-      <w:proofErr w:type="spellEnd"/>
-      <w:r>
-        <w:t>, die geme</w:t>
-      </w:r>
-      <w:r>
-        <w:t xml:space="preserve">insame Funktionen zur Verfügung </w:t>
-      </w:r>
-      <w:r>
-        <w:t>stellt</w:t>
-      </w:r>
-      <w:r>
-        <w:t>.</w:t>
+        <w:t>Gui</w:t>
+      </w:r>
+      <w:proofErr w:type="spellEnd"/>
+      <w:r>
+        <w:t xml:space="preserve">-Elemente, also Teile der View, bekommen Instanzen dieser </w:t>
+      </w:r>
+      <w:proofErr w:type="spellStart"/>
+      <w:r>
+        <w:t>Listener</w:t>
+      </w:r>
+      <w:proofErr w:type="spellEnd"/>
+      <w:r>
+        <w:t xml:space="preserve"> vom Controller.</w:t>
       </w:r>
     </w:p>
     <w:p>
-      <w:pPr>
-        <w:rPr>
-          <w:rStyle w:val="berschrift2Zchn"/>
-        </w:rPr>
-      </w:pPr>
-      <w:r>
-        <w:rPr>
-          <w:rStyle w:val="berschrift2Zchn"/>
-        </w:rPr>
-        <w:t xml:space="preserve">2. 3 </w:t>
-      </w:r>
-      <w:r>
-        <w:rPr>
-          <w:rStyle w:val="berschrift2Zchn"/>
-        </w:rPr>
-        <w:t>Export</w:t>
+      <w:r>
+        <w:t>I</w:t>
+      </w:r>
+      <w:r>
+        <w:t xml:space="preserve">n einem </w:t>
+      </w:r>
+      <w:proofErr w:type="spellStart"/>
+      <w:r>
+        <w:t>Listener</w:t>
+      </w:r>
+      <w:proofErr w:type="spellEnd"/>
+      <w:r>
+        <w:t xml:space="preserve"> und so auch im</w:t>
+      </w:r>
+      <w:r>
+        <w:t xml:space="preserve"> Controller wird also bestimmt, was passiert, wenn ein Ereignis, wie das ändern des Textes einer </w:t>
+      </w:r>
+      <w:proofErr w:type="spellStart"/>
+      <w:r>
+        <w:t>Textbox</w:t>
+      </w:r>
+      <w:proofErr w:type="spellEnd"/>
+      <w:r>
+        <w:t>, eintritt.</w:t>
       </w:r>
     </w:p>
     <w:p>
       <w:r>
-        <w:t xml:space="preserve">Das </w:t>
-      </w:r>
-      <w:proofErr w:type="spellStart"/>
-      <w:r>
-        <w:t>Caset</w:t>
-      </w:r>
-      <w:proofErr w:type="spellEnd"/>
-      <w:r>
-        <w:t xml:space="preserve"> – Tool bietet die Möglichkeit bestimmte Daten eines Projektes in Form einer XML – Datei auf einem Datenträger zu speichern.</w:t>
+        <w:t xml:space="preserve">Der Controller beinhaltet auch einige flexible </w:t>
+      </w:r>
+      <w:proofErr w:type="spellStart"/>
+      <w:r>
+        <w:t>Listener</w:t>
+      </w:r>
+      <w:proofErr w:type="spellEnd"/>
+      <w:r>
+        <w:t xml:space="preserve">, wie zum Beispiel </w:t>
+      </w:r>
+      <w:proofErr w:type="spellStart"/>
+      <w:r>
+        <w:rPr>
+          <w:rStyle w:val="QuellcodeZchn"/>
+        </w:rPr>
+        <w:t>ModifyFieldListener</w:t>
+      </w:r>
+      <w:proofErr w:type="spellEnd"/>
+      <w:r>
+        <w:t xml:space="preserve">. Im Gegensatz zu den meisten einfacheren Listenern ist er eine eigene Klasse und keine anonyme Klasse, bei der nur eine Methode implementiert wird. Er ist eine eigene Klasse mit einem Feld für den </w:t>
+      </w:r>
+      <w:r>
+        <w:t>Typ der Projekteigenschaft, zu der er gehört, enthält.</w:t>
       </w:r>
     </w:p>
     <w:p>
       <w:r>
-        <w:t xml:space="preserve">Um die Implementierung anderer Exportformate zu vereinfachen, wird eine Factory verwendet. </w:t>
-      </w:r>
-      <w:r>
-        <w:t xml:space="preserve">Somit können für andere Dateitypen einfach Subklassen der abstrakten Klasse Export geschrieben werden. </w:t>
-      </w:r>
-      <w:r>
-        <w:br/>
-        <w:t xml:space="preserve">Aller verfügbaren Dateitypen werden in dem </w:t>
-      </w:r>
-      <w:proofErr w:type="spellStart"/>
-      <w:r>
-        <w:t>Enum</w:t>
-      </w:r>
-      <w:proofErr w:type="spellEnd"/>
-      <w:r>
-        <w:t xml:space="preserve"> ExportType festgehalten und können über dieses in </w:t>
-      </w:r>
-      <w:proofErr w:type="spellStart"/>
-      <w:r>
-        <w:t>ExportFactory</w:t>
-      </w:r>
-      <w:proofErr w:type="spellEnd"/>
-      <w:r>
-        <w:t xml:space="preserve"> ausgewählt werden.</w:t>
-      </w:r>
-    </w:p>
-    <w:p>
-      <w:r>
-        <w:t xml:space="preserve">Für den Zugriff auf den Export gibt es ein Interface, welches durch die Klasse </w:t>
-      </w:r>
-      <w:proofErr w:type="spellStart"/>
-      <w:r>
-        <w:t>ExportFacade</w:t>
-      </w:r>
-      <w:proofErr w:type="spellEnd"/>
-      <w:r>
-        <w:t xml:space="preserve"> implementiert wird. Diese ist außerdem als Singelton realisiert.</w:t>
-      </w:r>
-    </w:p>
-    <w:p>
-      <w:pPr>
-        <w:pStyle w:val="berschrift1"/>
-      </w:pPr>
-      <w:r>
-        <w:t>Controller</w:t>
-      </w:r>
-    </w:p>
-    <w:p>
-      <w:r>
-        <w:t xml:space="preserve">Der Controller besteht aus einer </w:t>
-      </w:r>
-      <w:proofErr w:type="spellStart"/>
-      <w:r>
-        <w:rPr>
-          <w:rStyle w:val="QuellcodeZchn"/>
-        </w:rPr>
-        <w:t>ControllerFacade</w:t>
-      </w:r>
-      <w:proofErr w:type="spellEnd"/>
-      <w:r>
-        <w:rPr>
-          <w:rStyle w:val="QuellcodeZchn"/>
-        </w:rPr>
-        <w:t xml:space="preserve">, </w:t>
-      </w:r>
-      <w:r>
-        <w:t>die zentral alle benötigten Methoden zur Verfügung stellt</w:t>
-      </w:r>
-      <w:r>
-        <w:t>,</w:t>
-      </w:r>
-      <w:r>
-        <w:t xml:space="preserve"> </w:t>
-      </w:r>
-      <w:r>
-        <w:t>sowie</w:t>
-      </w:r>
-      <w:r>
-        <w:t xml:space="preserve"> einigen Listenern.</w:t>
-      </w:r>
-    </w:p>
-    <w:p>
-      <w:r>
-        <w:t xml:space="preserve">Die </w:t>
-      </w:r>
-      <w:proofErr w:type="spellStart"/>
-      <w:r>
-        <w:rPr>
-          <w:rStyle w:val="QuellcodeZchn"/>
-        </w:rPr>
-        <w:t>ControllerFacade</w:t>
-      </w:r>
-      <w:proofErr w:type="spellEnd"/>
-      <w:r>
-        <w:t xml:space="preserve"> ist ein Singleton um zu verhindern, dass mehr als ein Controller vorhanden ist.</w:t>
-      </w:r>
-    </w:p>
-    <w:p>
-      <w:r>
-        <w:t xml:space="preserve">Generell teilt der Controller, wenn in der Oberfläche eine Änderung, wie das Ändern des Textes einer </w:t>
-      </w:r>
-      <w:proofErr w:type="spellStart"/>
-      <w:r>
-        <w:t>Textbox</w:t>
-      </w:r>
-      <w:proofErr w:type="spellEnd"/>
-      <w:r>
-        <w:t xml:space="preserve"> eintritt, dem Modell mit, dass die zugehörige Eigenschaft geändert werden soll. Die benötigten Daten bekommt er dabei von der View.</w:t>
-      </w:r>
-    </w:p>
-    <w:p>
-      <w:r>
-        <w:t xml:space="preserve">Tritt eine solche Änderung auf, wird eine Methode </w:t>
-      </w:r>
-      <w:r>
-        <w:t xml:space="preserve">in einem </w:t>
-      </w:r>
-      <w:proofErr w:type="spellStart"/>
-      <w:r>
-        <w:t>Listener</w:t>
-      </w:r>
-      <w:proofErr w:type="spellEnd"/>
-      <w:r>
-        <w:t xml:space="preserve"> ausgeführt.</w:t>
-      </w:r>
-      <w:r>
-        <w:t xml:space="preserve"> </w:t>
-      </w:r>
-      <w:proofErr w:type="spellStart"/>
-      <w:r>
-        <w:t>Gui</w:t>
-      </w:r>
-      <w:proofErr w:type="spellEnd"/>
-      <w:r>
-        <w:t xml:space="preserve">-Elemente, also Teile der View, bekommen Instanzen dieser </w:t>
-      </w:r>
-      <w:proofErr w:type="spellStart"/>
-      <w:r>
-        <w:t>Listener</w:t>
-      </w:r>
-      <w:proofErr w:type="spellEnd"/>
-      <w:r>
-        <w:t xml:space="preserve"> vom Controller.</w:t>
-      </w:r>
-    </w:p>
-    <w:p>
-      <w:r>
-        <w:t>I</w:t>
-      </w:r>
-      <w:r>
-        <w:t xml:space="preserve">n einem </w:t>
-      </w:r>
-      <w:proofErr w:type="spellStart"/>
-      <w:r>
-        <w:t>Listener</w:t>
-      </w:r>
-      <w:proofErr w:type="spellEnd"/>
-      <w:r>
-        <w:t xml:space="preserve"> und so auch im</w:t>
-      </w:r>
-      <w:r>
-        <w:t xml:space="preserve"> Controller wird also bestimmt, was passiert, wenn ein Ereignis, wie das ändern des Textes einer </w:t>
-      </w:r>
-      <w:proofErr w:type="spellStart"/>
-      <w:r>
-        <w:t>Textbox</w:t>
-      </w:r>
-      <w:proofErr w:type="spellEnd"/>
-      <w:r>
-        <w:t>, eintritt.</w:t>
-      </w:r>
-    </w:p>
-    <w:p>
-      <w:r>
-        <w:t xml:space="preserve">Der Controller beinhaltet auch einige flexible </w:t>
-      </w:r>
-      <w:proofErr w:type="spellStart"/>
-      <w:r>
-        <w:t>Listener</w:t>
-      </w:r>
-      <w:proofErr w:type="spellEnd"/>
-      <w:r>
-        <w:t xml:space="preserve">, wie zum Beispiel </w:t>
-      </w:r>
-      <w:proofErr w:type="spellStart"/>
-      <w:r>
-        <w:rPr>
-          <w:rStyle w:val="QuellcodeZchn"/>
-        </w:rPr>
-        <w:t>ModifyFieldListener</w:t>
-      </w:r>
-      <w:proofErr w:type="spellEnd"/>
-      <w:r>
-        <w:t xml:space="preserve">. Im Gegensatz zu den meisten einfacheren Listenern ist er eine eigene Klasse und keine anonyme Klasse, bei der nur eine Methode implementiert wird. Er ist eine eigene Klasse mit einem Feld für den </w:t>
-      </w:r>
-      <w:r>
-        <w:t>Typ der Projekteigenschaft, zu der er gehört, enthält.</w:t>
-      </w:r>
-    </w:p>
-    <w:p>
-      <w:r>
-        <w:lastRenderedPageBreak/>
         <w:t xml:space="preserve">Wird der instanziiert und einer </w:t>
       </w:r>
       <w:proofErr w:type="spellStart"/>
@@ -3452,7 +3528,7 @@
           <w:rPr>
             <w:noProof/>
           </w:rPr>
-          <w:t>4</w:t>
+          <w:t>1</w:t>
         </w:r>
         <w:r>
           <w:rPr>
@@ -6444,7 +6520,7 @@
 </file>
 
 <file path=customXml/itemProps2.xml><?xml version="1.0" encoding="utf-8"?>
-<ds:datastoreItem xmlns:ds="http://schemas.openxmlformats.org/officeDocument/2006/customXml" ds:itemID="{E2A7D27F-C40B-4996-AAA7-5AC3C541597E}">
+<ds:datastoreItem xmlns:ds="http://schemas.openxmlformats.org/officeDocument/2006/customXml" ds:itemID="{B7A9C14E-975A-4418-A70C-D1B509A9BC78}">
   <ds:schemaRefs>
     <ds:schemaRef ds:uri="http://schemas.openxmlformats.org/officeDocument/2006/bibliography"/>
   </ds:schemaRefs>

</xml_diff>

<commit_message>
getset in ReadMe hinzugefügt
</commit_message>
<xml_diff>
--- a/misc/ReadMe_CASET.docx
+++ b/misc/ReadMe_CASET.docx
@@ -1,6 +1,6 @@
 
 <file path=word/document.xml><?xml version="1.0" encoding="utf-8"?>
-<w:document xmlns:ve="http://schemas.openxmlformats.org/markup-compatibility/2006" xmlns:o="urn:schemas-microsoft-com:office:office" xmlns:r="http://schemas.openxmlformats.org/officeDocument/2006/relationships" xmlns:m="http://schemas.openxmlformats.org/officeDocument/2006/math" xmlns:v="urn:schemas-microsoft-com:vml" xmlns:wp="http://schemas.openxmlformats.org/drawingml/2006/wordprocessingDrawing" xmlns:w10="urn:schemas-microsoft-com:office:word" xmlns:w="http://schemas.openxmlformats.org/wordprocessingml/2006/main" xmlns:wne="http://schemas.microsoft.com/office/word/2006/wordml">
+<w:document xmlns:wpc="http://schemas.microsoft.com/office/word/2010/wordprocessingCanvas" xmlns:mc="http://schemas.openxmlformats.org/markup-compatibility/2006" xmlns:o="urn:schemas-microsoft-com:office:office" xmlns:r="http://schemas.openxmlformats.org/officeDocument/2006/relationships" xmlns:m="http://schemas.openxmlformats.org/officeDocument/2006/math" xmlns:v="urn:schemas-microsoft-com:vml" xmlns:wp14="http://schemas.microsoft.com/office/word/2010/wordprocessingDrawing" xmlns:wp="http://schemas.openxmlformats.org/drawingml/2006/wordprocessingDrawing" xmlns:w10="urn:schemas-microsoft-com:office:word" xmlns:w="http://schemas.openxmlformats.org/wordprocessingml/2006/main" xmlns:w14="http://schemas.microsoft.com/office/word/2010/wordml" xmlns:wpg="http://schemas.microsoft.com/office/word/2010/wordprocessingGroup" xmlns:wpi="http://schemas.microsoft.com/office/word/2010/wordprocessingInk" xmlns:wne="http://schemas.microsoft.com/office/word/2006/wordml" xmlns:wps="http://schemas.microsoft.com/office/word/2010/wordprocessingShape" mc:Ignorable="w14 wp14">
   <w:body>
     <w:sdt>
       <w:sdtPr>
@@ -23,7 +23,7 @@
           <w:tblPr>
             <w:tblW w:w="5000" w:type="pct"/>
             <w:jc w:val="center"/>
-            <w:tblLook w:val="04A0"/>
+            <w:tblLook w:val="04A0" w:firstRow="1" w:lastRow="0" w:firstColumn="1" w:lastColumn="0" w:noHBand="0" w:noVBand="1"/>
           </w:tblPr>
           <w:tblGrid>
             <w:gridCol w:w="9288"/>
@@ -43,6 +43,7 @@
                 <w:dataBinding w:prefixMappings="xmlns:ns0='http://schemas.openxmlformats.org/officeDocument/2006/extended-properties'" w:xpath="/ns0:Properties[1]/ns0:Company[1]" w:storeItemID="{6668398D-A668-4E3E-A5EB-62B293D839F1}"/>
                 <w:text/>
               </w:sdtPr>
+              <w:sdtEndPr/>
               <w:sdtContent>
                 <w:tc>
                   <w:tcPr>
@@ -83,6 +84,7 @@
                 <w:dataBinding w:prefixMappings="xmlns:ns0='http://schemas.openxmlformats.org/package/2006/metadata/core-properties' xmlns:ns1='http://purl.org/dc/elements/1.1/'" w:xpath="/ns0:coreProperties[1]/ns1:title[1]" w:storeItemID="{6C3C8BC8-F283-45AE-878A-BAB7291924A1}"/>
                 <w:text/>
               </w:sdtPr>
+              <w:sdtEndPr/>
               <w:sdtContent>
                 <w:tc>
                   <w:tcPr>
@@ -138,6 +140,7 @@
                 <w:dataBinding w:prefixMappings="xmlns:ns0='http://schemas.openxmlformats.org/package/2006/metadata/core-properties' xmlns:ns1='http://purl.org/dc/elements/1.1/'" w:xpath="/ns0:coreProperties[1]/ns1:subject[1]" w:storeItemID="{6C3C8BC8-F283-45AE-878A-BAB7291924A1}"/>
                 <w:text/>
               </w:sdtPr>
+              <w:sdtEndPr/>
               <w:sdtContent>
                 <w:tc>
                   <w:tcPr>
@@ -238,6 +241,7 @@
                   <w:calendar w:val="gregorian"/>
                 </w:date>
               </w:sdtPr>
+              <w:sdtEndPr/>
               <w:sdtContent>
                 <w:tc>
                   <w:tcPr>
@@ -305,7 +309,7 @@
           <w:tblPr>
             <w:tblpPr w:leftFromText="187" w:rightFromText="187" w:horzAnchor="margin" w:tblpXSpec="center" w:tblpYSpec="bottom"/>
             <w:tblW w:w="5000" w:type="pct"/>
-            <w:tblLook w:val="04A0"/>
+            <w:tblLook w:val="04A0" w:firstRow="1" w:lastRow="0" w:firstColumn="1" w:lastColumn="0" w:noHBand="0" w:noVBand="1"/>
           </w:tblPr>
           <w:tblGrid>
             <w:gridCol w:w="9288"/>
@@ -318,6 +322,7 @@
                 <w:dataBinding w:prefixMappings="xmlns:ns0='http://schemas.microsoft.com/office/2006/coverPageProps'" w:xpath="/ns0:CoverPageProperties[1]/ns0:Abstract[1]" w:storeItemID="{55AF091B-3C7A-41E3-B477-F2FDAA23CFDA}"/>
                 <w:text/>
               </w:sdtPr>
+              <w:sdtEndPr/>
               <w:sdtContent>
                 <w:tc>
                   <w:tcPr>
@@ -427,8 +432,18 @@
         <w:t xml:space="preserve"> Juno Service Release 2</w:t>
       </w:r>
       <w:r>
-        <w:t xml:space="preserve"> geschrieben.</w:t>
-      </w:r>
+        <w:t xml:space="preserve"> geschrieben und mit </w:t>
+      </w:r>
+      <w:proofErr w:type="spellStart"/>
+      <w:r>
+        <w:t>JUnit</w:t>
+      </w:r>
+      <w:proofErr w:type="spellEnd"/>
+      <w:r>
+        <w:t xml:space="preserve"> getestet.</w:t>
+      </w:r>
+      <w:bookmarkStart w:id="0" w:name="_GoBack"/>
+      <w:bookmarkEnd w:id="0"/>
     </w:p>
     <w:p>
       <w:pPr>
@@ -462,10 +477,10 @@
                     <pic:cNvPicPr/>
                   </pic:nvPicPr>
                   <pic:blipFill>
-                    <a:blip r:embed="rId9" cstate="print">
+                    <a:blip r:embed="rId10" cstate="print">
                       <a:extLst>
                         <a:ext uri="{28A0092B-C50C-407E-A947-70E740481C1C}">
-                          <a14:useLocalDpi xmlns="" xmlns:wpc="http://schemas.microsoft.com/office/word/2010/wordprocessingCanvas" xmlns:mc="http://schemas.openxmlformats.org/markup-compatibility/2006" xmlns:o="urn:schemas-microsoft-com:office:office" xmlns:v="urn:schemas-microsoft-com:vml" xmlns:wp14="http://schemas.microsoft.com/office/word/2010/wordprocessingDrawing" xmlns:w10="urn:schemas-microsoft-com:office:word" xmlns:w="http://schemas.openxmlformats.org/wordprocessingml/2006/main" xmlns:w14="http://schemas.microsoft.com/office/word/2010/wordml" xmlns:wpg="http://schemas.microsoft.com/office/word/2010/wordprocessingGroup" xmlns:wpi="http://schemas.microsoft.com/office/word/2010/wordprocessingInk" xmlns:wps="http://schemas.microsoft.com/office/word/2010/wordprocessingShape" xmlns:a14="http://schemas.microsoft.com/office/drawing/2010/main" val="0"/>
+                          <a14:useLocalDpi xmlns:a14="http://schemas.microsoft.com/office/drawing/2010/main" val="0"/>
                         </a:ext>
                       </a:extLst>
                     </a:blip>
@@ -519,11 +534,19 @@
       <w:r>
         <w:t>-Klasse, die die entsprechenden Schnittstellen (</w:t>
       </w:r>
+      <w:proofErr w:type="spellStart"/>
       <w:r>
         <w:rPr>
           <w:rFonts w:ascii="Courier New" w:hAnsi="Courier New" w:cs="Courier New"/>
         </w:rPr>
-        <w:t xml:space="preserve">ModelInterface, </w:t>
+        <w:t>ModelInterface</w:t>
+      </w:r>
+      <w:proofErr w:type="spellEnd"/>
+      <w:r>
+        <w:rPr>
+          <w:rFonts w:ascii="Courier New" w:hAnsi="Courier New" w:cs="Courier New"/>
+        </w:rPr>
+        <w:t xml:space="preserve">, </w:t>
       </w:r>
       <w:proofErr w:type="spellStart"/>
       <w:r>
@@ -593,7 +616,6 @@
         </w:rPr>
       </w:pPr>
       <w:r>
-        <w:lastRenderedPageBreak/>
         <w:t xml:space="preserve">Das Model ist </w:t>
       </w:r>
       <w:r>
@@ -718,10 +740,10 @@
                     <pic:cNvPicPr/>
                   </pic:nvPicPr>
                   <pic:blipFill>
-                    <a:blip r:embed="rId10" cstate="print">
+                    <a:blip r:embed="rId11" cstate="print">
                       <a:extLst>
                         <a:ext uri="{28A0092B-C50C-407E-A947-70E740481C1C}">
-                          <a14:useLocalDpi xmlns="" xmlns:wpc="http://schemas.microsoft.com/office/word/2010/wordprocessingCanvas" xmlns:mc="http://schemas.openxmlformats.org/markup-compatibility/2006" xmlns:o="urn:schemas-microsoft-com:office:office" xmlns:v="urn:schemas-microsoft-com:vml" xmlns:wp14="http://schemas.microsoft.com/office/word/2010/wordprocessingDrawing" xmlns:w10="urn:schemas-microsoft-com:office:word" xmlns:w="http://schemas.openxmlformats.org/wordprocessingml/2006/main" xmlns:w14="http://schemas.microsoft.com/office/word/2010/wordml" xmlns:wpg="http://schemas.microsoft.com/office/word/2010/wordprocessingGroup" xmlns:wpi="http://schemas.microsoft.com/office/word/2010/wordprocessingInk" xmlns:wps="http://schemas.microsoft.com/office/word/2010/wordprocessingShape" xmlns:a14="http://schemas.microsoft.com/office/drawing/2010/main" val="0"/>
+                          <a14:useLocalDpi xmlns:a14="http://schemas.microsoft.com/office/drawing/2010/main" val="0"/>
                         </a:ext>
                       </a:extLst>
                     </a:blip>
@@ -1197,8 +1219,6 @@
         </w:rPr>
         <w:t>.</w:t>
       </w:r>
-      <w:bookmarkStart w:id="0" w:name="_GoBack"/>
-      <w:bookmarkEnd w:id="0"/>
     </w:p>
     <w:p>
       <w:pPr>
@@ -1229,10 +1249,10 @@
                     </pic:cNvPicPr>
                   </pic:nvPicPr>
                   <pic:blipFill>
-                    <a:blip r:embed="rId11" cstate="print">
+                    <a:blip r:embed="rId12" cstate="print">
                       <a:extLst>
                         <a:ext uri="{28A0092B-C50C-407E-A947-70E740481C1C}">
-                          <a14:useLocalDpi xmlns="" xmlns:wpc="http://schemas.microsoft.com/office/word/2010/wordprocessingCanvas" xmlns:mc="http://schemas.openxmlformats.org/markup-compatibility/2006" xmlns:o="urn:schemas-microsoft-com:office:office" xmlns:v="urn:schemas-microsoft-com:vml" xmlns:wp14="http://schemas.microsoft.com/office/word/2010/wordprocessingDrawing" xmlns:w10="urn:schemas-microsoft-com:office:word" xmlns:w="http://schemas.openxmlformats.org/wordprocessingml/2006/main" xmlns:w14="http://schemas.microsoft.com/office/word/2010/wordml" xmlns:wpg="http://schemas.microsoft.com/office/word/2010/wordprocessingGroup" xmlns:wpi="http://schemas.microsoft.com/office/word/2010/wordprocessingInk" xmlns:wps="http://schemas.microsoft.com/office/word/2010/wordprocessingShape" xmlns:a14="http://schemas.microsoft.com/office/drawing/2010/main" val="0"/>
+                          <a14:useLocalDpi xmlns:a14="http://schemas.microsoft.com/office/drawing/2010/main" val="0"/>
                         </a:ext>
                       </a:extLst>
                     </a:blip>
@@ -3107,7 +3127,15 @@
       </w:r>
       <w:proofErr w:type="spellEnd"/>
       <w:r>
-        <w:t xml:space="preserve"> ExportType festgehalten und können über dieses in </w:t>
+        <w:t xml:space="preserve"> </w:t>
+      </w:r>
+      <w:proofErr w:type="spellStart"/>
+      <w:r>
+        <w:t>ExportType</w:t>
+      </w:r>
+      <w:proofErr w:type="spellEnd"/>
+      <w:r>
+        <w:t xml:space="preserve"> festgehalten und können über dieses in </w:t>
       </w:r>
       <w:proofErr w:type="spellStart"/>
       <w:r>
@@ -3452,8 +3480,8 @@
     </w:p>
     <w:p/>
     <w:sectPr>
-      <w:footerReference w:type="default" r:id="rId12"/>
-      <w:footerReference w:type="first" r:id="rId13"/>
+      <w:footerReference w:type="default" r:id="rId13"/>
+      <w:footerReference w:type="first" r:id="rId14"/>
       <w:pgSz w:w="11906" w:h="16838"/>
       <w:pgMar w:top="1417" w:right="1417" w:bottom="1134" w:left="1417" w:header="708" w:footer="708" w:gutter="0"/>
       <w:pgNumType w:start="0"/>
@@ -3466,7 +3494,7 @@
 </file>
 
 <file path=word/endnotes.xml><?xml version="1.0" encoding="utf-8"?>
-<w:endnotes xmlns:ve="http://schemas.openxmlformats.org/markup-compatibility/2006" xmlns:o="urn:schemas-microsoft-com:office:office" xmlns:r="http://schemas.openxmlformats.org/officeDocument/2006/relationships" xmlns:m="http://schemas.openxmlformats.org/officeDocument/2006/math" xmlns:v="urn:schemas-microsoft-com:vml" xmlns:wp="http://schemas.openxmlformats.org/drawingml/2006/wordprocessingDrawing" xmlns:w10="urn:schemas-microsoft-com:office:word" xmlns:w="http://schemas.openxmlformats.org/wordprocessingml/2006/main" xmlns:wne="http://schemas.microsoft.com/office/word/2006/wordml">
+<w:endnotes xmlns:wpc="http://schemas.microsoft.com/office/word/2010/wordprocessingCanvas" xmlns:mc="http://schemas.openxmlformats.org/markup-compatibility/2006" xmlns:o="urn:schemas-microsoft-com:office:office" xmlns:r="http://schemas.openxmlformats.org/officeDocument/2006/relationships" xmlns:m="http://schemas.openxmlformats.org/officeDocument/2006/math" xmlns:v="urn:schemas-microsoft-com:vml" xmlns:wp14="http://schemas.microsoft.com/office/word/2010/wordprocessingDrawing" xmlns:wp="http://schemas.openxmlformats.org/drawingml/2006/wordprocessingDrawing" xmlns:w10="urn:schemas-microsoft-com:office:word" xmlns:w="http://schemas.openxmlformats.org/wordprocessingml/2006/main" xmlns:w14="http://schemas.microsoft.com/office/word/2010/wordml" xmlns:wpg="http://schemas.microsoft.com/office/word/2010/wordprocessingGroup" xmlns:wpi="http://schemas.microsoft.com/office/word/2010/wordprocessingInk" xmlns:wne="http://schemas.microsoft.com/office/word/2006/wordml" xmlns:wps="http://schemas.microsoft.com/office/word/2010/wordprocessingShape" mc:Ignorable="w14 wp14">
   <w:endnote w:type="separator" w:id="-1">
     <w:p>
       <w:pPr>
@@ -3491,7 +3519,7 @@
 </file>
 
 <file path=word/footer1.xml><?xml version="1.0" encoding="utf-8"?>
-<w:ftr xmlns:ve="http://schemas.openxmlformats.org/markup-compatibility/2006" xmlns:o="urn:schemas-microsoft-com:office:office" xmlns:r="http://schemas.openxmlformats.org/officeDocument/2006/relationships" xmlns:m="http://schemas.openxmlformats.org/officeDocument/2006/math" xmlns:v="urn:schemas-microsoft-com:vml" xmlns:wp="http://schemas.openxmlformats.org/drawingml/2006/wordprocessingDrawing" xmlns:w10="urn:schemas-microsoft-com:office:word" xmlns:w="http://schemas.openxmlformats.org/wordprocessingml/2006/main" xmlns:wne="http://schemas.microsoft.com/office/word/2006/wordml">
+<w:ftr xmlns:wpc="http://schemas.microsoft.com/office/word/2010/wordprocessingCanvas" xmlns:mc="http://schemas.openxmlformats.org/markup-compatibility/2006" xmlns:o="urn:schemas-microsoft-com:office:office" xmlns:r="http://schemas.openxmlformats.org/officeDocument/2006/relationships" xmlns:m="http://schemas.openxmlformats.org/officeDocument/2006/math" xmlns:v="urn:schemas-microsoft-com:vml" xmlns:wp14="http://schemas.microsoft.com/office/word/2010/wordprocessingDrawing" xmlns:wp="http://schemas.openxmlformats.org/drawingml/2006/wordprocessingDrawing" xmlns:w10="urn:schemas-microsoft-com:office:word" xmlns:w="http://schemas.openxmlformats.org/wordprocessingml/2006/main" xmlns:w14="http://schemas.microsoft.com/office/word/2010/wordml" xmlns:wpg="http://schemas.microsoft.com/office/word/2010/wordprocessingGroup" xmlns:wpi="http://schemas.microsoft.com/office/word/2010/wordprocessingInk" xmlns:wne="http://schemas.microsoft.com/office/word/2006/wordml" xmlns:wps="http://schemas.microsoft.com/office/word/2010/wordprocessingShape" mc:Ignorable="w14 wp14">
   <w:sdt>
     <w:sdtPr>
       <w:id w:val="1486278972"/>
@@ -3558,7 +3586,7 @@
 </file>
 
 <file path=word/footer2.xml><?xml version="1.0" encoding="utf-8"?>
-<w:ftr xmlns:ve="http://schemas.openxmlformats.org/markup-compatibility/2006" xmlns:o="urn:schemas-microsoft-com:office:office" xmlns:r="http://schemas.openxmlformats.org/officeDocument/2006/relationships" xmlns:m="http://schemas.openxmlformats.org/officeDocument/2006/math" xmlns:v="urn:schemas-microsoft-com:vml" xmlns:wp="http://schemas.openxmlformats.org/drawingml/2006/wordprocessingDrawing" xmlns:w10="urn:schemas-microsoft-com:office:word" xmlns:w="http://schemas.openxmlformats.org/wordprocessingml/2006/main" xmlns:wne="http://schemas.microsoft.com/office/word/2006/wordml">
+<w:ftr xmlns:wpc="http://schemas.microsoft.com/office/word/2010/wordprocessingCanvas" xmlns:mc="http://schemas.openxmlformats.org/markup-compatibility/2006" xmlns:o="urn:schemas-microsoft-com:office:office" xmlns:r="http://schemas.openxmlformats.org/officeDocument/2006/relationships" xmlns:m="http://schemas.openxmlformats.org/officeDocument/2006/math" xmlns:v="urn:schemas-microsoft-com:vml" xmlns:wp14="http://schemas.microsoft.com/office/word/2010/wordprocessingDrawing" xmlns:wp="http://schemas.openxmlformats.org/drawingml/2006/wordprocessingDrawing" xmlns:w10="urn:schemas-microsoft-com:office:word" xmlns:w="http://schemas.openxmlformats.org/wordprocessingml/2006/main" xmlns:w14="http://schemas.microsoft.com/office/word/2010/wordml" xmlns:wpg="http://schemas.microsoft.com/office/word/2010/wordprocessingGroup" xmlns:wpi="http://schemas.microsoft.com/office/word/2010/wordprocessingInk" xmlns:wne="http://schemas.microsoft.com/office/word/2006/wordml" xmlns:wps="http://schemas.microsoft.com/office/word/2010/wordprocessingShape" mc:Ignorable="w14 wp14">
   <w:p>
     <w:pPr>
       <w:ind w:right="260"/>
@@ -3578,7 +3606,7 @@
 </file>
 
 <file path=word/footnotes.xml><?xml version="1.0" encoding="utf-8"?>
-<w:footnotes xmlns:ve="http://schemas.openxmlformats.org/markup-compatibility/2006" xmlns:o="urn:schemas-microsoft-com:office:office" xmlns:r="http://schemas.openxmlformats.org/officeDocument/2006/relationships" xmlns:m="http://schemas.openxmlformats.org/officeDocument/2006/math" xmlns:v="urn:schemas-microsoft-com:vml" xmlns:wp="http://schemas.openxmlformats.org/drawingml/2006/wordprocessingDrawing" xmlns:w10="urn:schemas-microsoft-com:office:word" xmlns:w="http://schemas.openxmlformats.org/wordprocessingml/2006/main" xmlns:wne="http://schemas.microsoft.com/office/word/2006/wordml">
+<w:footnotes xmlns:wpc="http://schemas.microsoft.com/office/word/2010/wordprocessingCanvas" xmlns:mc="http://schemas.openxmlformats.org/markup-compatibility/2006" xmlns:o="urn:schemas-microsoft-com:office:office" xmlns:r="http://schemas.openxmlformats.org/officeDocument/2006/relationships" xmlns:m="http://schemas.openxmlformats.org/officeDocument/2006/math" xmlns:v="urn:schemas-microsoft-com:vml" xmlns:wp14="http://schemas.microsoft.com/office/word/2010/wordprocessingDrawing" xmlns:wp="http://schemas.openxmlformats.org/drawingml/2006/wordprocessingDrawing" xmlns:w10="urn:schemas-microsoft-com:office:word" xmlns:w="http://schemas.openxmlformats.org/wordprocessingml/2006/main" xmlns:w14="http://schemas.microsoft.com/office/word/2010/wordml" xmlns:wpg="http://schemas.microsoft.com/office/word/2010/wordprocessingGroup" xmlns:wpi="http://schemas.microsoft.com/office/word/2010/wordprocessingInk" xmlns:wne="http://schemas.microsoft.com/office/word/2006/wordml" xmlns:wps="http://schemas.microsoft.com/office/word/2010/wordprocessingShape" mc:Ignorable="w14 wp14">
   <w:footnote w:type="separator" w:id="-1">
     <w:p>
       <w:pPr>
@@ -3603,7 +3631,7 @@
 </file>
 
 <file path=word/numbering.xml><?xml version="1.0" encoding="utf-8"?>
-<w:numbering xmlns:ve="http://schemas.openxmlformats.org/markup-compatibility/2006" xmlns:o="urn:schemas-microsoft-com:office:office" xmlns:r="http://schemas.openxmlformats.org/officeDocument/2006/relationships" xmlns:m="http://schemas.openxmlformats.org/officeDocument/2006/math" xmlns:v="urn:schemas-microsoft-com:vml" xmlns:wp="http://schemas.openxmlformats.org/drawingml/2006/wordprocessingDrawing" xmlns:w10="urn:schemas-microsoft-com:office:word" xmlns:w="http://schemas.openxmlformats.org/wordprocessingml/2006/main" xmlns:wne="http://schemas.microsoft.com/office/word/2006/wordml">
+<w:numbering xmlns:wpc="http://schemas.microsoft.com/office/word/2010/wordprocessingCanvas" xmlns:mc="http://schemas.openxmlformats.org/markup-compatibility/2006" xmlns:o="urn:schemas-microsoft-com:office:office" xmlns:r="http://schemas.openxmlformats.org/officeDocument/2006/relationships" xmlns:m="http://schemas.openxmlformats.org/officeDocument/2006/math" xmlns:v="urn:schemas-microsoft-com:vml" xmlns:wp14="http://schemas.microsoft.com/office/word/2010/wordprocessingDrawing" xmlns:wp="http://schemas.openxmlformats.org/drawingml/2006/wordprocessingDrawing" xmlns:w10="urn:schemas-microsoft-com:office:word" xmlns:w="http://schemas.openxmlformats.org/wordprocessingml/2006/main" xmlns:w14="http://schemas.microsoft.com/office/word/2010/wordml" xmlns:wpg="http://schemas.microsoft.com/office/word/2010/wordprocessingGroup" xmlns:wpi="http://schemas.microsoft.com/office/word/2010/wordprocessingInk" xmlns:wne="http://schemas.microsoft.com/office/word/2006/wordml" xmlns:wps="http://schemas.microsoft.com/office/word/2010/wordprocessingShape" mc:Ignorable="w14 wp14">
   <w:abstractNum w:abstractNumId="0">
     <w:nsid w:val="00DD596D"/>
     <w:multiLevelType w:val="multilevel"/>
@@ -3935,7 +3963,7 @@
 </file>
 
 <file path=word/styles.xml><?xml version="1.0" encoding="utf-8"?>
-<w:styles xmlns:r="http://schemas.openxmlformats.org/officeDocument/2006/relationships" xmlns:w="http://schemas.openxmlformats.org/wordprocessingml/2006/main">
+<w:styles xmlns:mc="http://schemas.openxmlformats.org/markup-compatibility/2006" xmlns:r="http://schemas.openxmlformats.org/officeDocument/2006/relationships" xmlns:w="http://schemas.openxmlformats.org/wordprocessingml/2006/main" xmlns:w14="http://schemas.microsoft.com/office/word/2010/wordml" mc:Ignorable="w14">
   <w:docDefaults>
     <w:rPrDefault>
       <w:rPr>
@@ -4306,7 +4334,6 @@
     <w:uiPriority w:val="99"/>
     <w:semiHidden/>
     <w:unhideWhenUsed/>
-    <w:qFormat/>
     <w:tblPr>
       <w:tblInd w:w="0" w:type="dxa"/>
       <w:tblCellMar>
@@ -4336,7 +4363,7 @@
       <w:szCs w:val="36"/>
     </w:rPr>
   </w:style>
-  <w:style w:type="table" w:styleId="Tabellengitternetz">
+  <w:style w:type="table" w:styleId="Tabellenraster">
     <w:name w:val="Table Grid"/>
     <w:basedOn w:val="NormaleTabelle"/>
     <w:uiPriority w:val="59"/>
@@ -4923,11 +4950,11 @@
       <w:contextualSpacing/>
     </w:pPr>
   </w:style>
-  <w:style w:type="paragraph" w:styleId="Anfhrungszeichen">
+  <w:style w:type="paragraph" w:styleId="Zitat">
     <w:name w:val="Quote"/>
     <w:basedOn w:val="Standard"/>
     <w:next w:val="Standard"/>
-    <w:link w:val="AnfhrungszeichenZchn"/>
+    <w:link w:val="ZitatZchn"/>
     <w:uiPriority w:val="29"/>
     <w:qFormat/>
     <w:rsid w:val="00A27F82"/>
@@ -4936,10 +4963,10 @@
       <w:iCs/>
     </w:rPr>
   </w:style>
-  <w:style w:type="character" w:customStyle="1" w:styleId="AnfhrungszeichenZchn">
-    <w:name w:val="Anführungszeichen Zchn"/>
+  <w:style w:type="character" w:customStyle="1" w:styleId="ZitatZchn">
+    <w:name w:val="Zitat Zchn"/>
     <w:basedOn w:val="Absatz-Standardschriftart"/>
-    <w:link w:val="Anfhrungszeichen"/>
+    <w:link w:val="Zitat"/>
     <w:uiPriority w:val="29"/>
     <w:rsid w:val="00A27F82"/>
     <w:rPr>
@@ -4947,11 +4974,11 @@
       <w:iCs/>
     </w:rPr>
   </w:style>
-  <w:style w:type="paragraph" w:styleId="IntensivesAnfhrungszeichen">
+  <w:style w:type="paragraph" w:styleId="IntensivesZitat">
     <w:name w:val="Intense Quote"/>
     <w:basedOn w:val="Standard"/>
     <w:next w:val="Standard"/>
-    <w:link w:val="IntensivesAnfhrungszeichenZchn"/>
+    <w:link w:val="IntensivesZitatZchn"/>
     <w:uiPriority w:val="30"/>
     <w:qFormat/>
     <w:rsid w:val="00A27F82"/>
@@ -4969,10 +4996,10 @@
       <w:iCs/>
     </w:rPr>
   </w:style>
-  <w:style w:type="character" w:customStyle="1" w:styleId="IntensivesAnfhrungszeichenZchn">
-    <w:name w:val="Intensives Anführungszeichen Zchn"/>
+  <w:style w:type="character" w:customStyle="1" w:styleId="IntensivesZitatZchn">
+    <w:name w:val="Intensives Zitat Zchn"/>
     <w:basedOn w:val="Absatz-Standardschriftart"/>
-    <w:link w:val="IntensivesAnfhrungszeichen"/>
+    <w:link w:val="IntensivesZitat"/>
     <w:uiPriority w:val="30"/>
     <w:rsid w:val="00A27F82"/>
     <w:rPr>
@@ -6520,7 +6547,7 @@
 </file>
 
 <file path=customXml/itemProps2.xml><?xml version="1.0" encoding="utf-8"?>
-<ds:datastoreItem xmlns:ds="http://schemas.openxmlformats.org/officeDocument/2006/customXml" ds:itemID="{B7A9C14E-975A-4418-A70C-D1B509A9BC78}">
+<ds:datastoreItem xmlns:ds="http://schemas.openxmlformats.org/officeDocument/2006/customXml" ds:itemID="{B5E295AB-DAE6-41AF-9745-011514773D9D}">
   <ds:schemaRefs>
     <ds:schemaRef ds:uri="http://schemas.openxmlformats.org/officeDocument/2006/bibliography"/>
   </ds:schemaRefs>

</xml_diff>